<commit_message>
hw5 complete with word doc
</commit_message>
<xml_diff>
--- a/Assignments/Hw5/metcs622_Assignment5_Choudhury.docx
+++ b/Assignments/Hw5/metcs622_Assignment5_Choudhury.docx
@@ -541,6 +541,7 @@
           <w:u w:val="single"/>
         </w:rPr>
       </w:pPr>
+      <w:proofErr w:type="spellStart"/>
       <w:r>
         <w:rPr>
           <w:rFonts w:ascii="Arial" w:eastAsia="Times New Roman" w:hAnsi="Arial" w:cs="Arial"/>
@@ -550,6 +551,7 @@
         </w:rPr>
         <w:t>chatGPT</w:t>
       </w:r>
+      <w:proofErr w:type="spellEnd"/>
       <w:r>
         <w:rPr>
           <w:rFonts w:ascii="Arial" w:eastAsia="Times New Roman" w:hAnsi="Arial" w:cs="Arial"/>
@@ -773,12 +775,21 @@
         </w:rPr>
         <w:t xml:space="preserve"> </w:t>
       </w:r>
-      <w:r>
-        <w:rPr>
-          <w:bdr w:val="none" w:sz="0" w:space="0" w:color="auto" w:frame="1"/>
-          <w:shd w:val="clear" w:color="auto" w:fill="FFFFFF"/>
-        </w:rPr>
-        <w:t>HealthDataEntry Page should run efficiently</w:t>
+      <w:proofErr w:type="spellStart"/>
+      <w:r>
+        <w:rPr>
+          <w:bdr w:val="none" w:sz="0" w:space="0" w:color="auto" w:frame="1"/>
+          <w:shd w:val="clear" w:color="auto" w:fill="FFFFFF"/>
+        </w:rPr>
+        <w:t>HealthDataEntry</w:t>
+      </w:r>
+      <w:proofErr w:type="spellEnd"/>
+      <w:r>
+        <w:rPr>
+          <w:bdr w:val="none" w:sz="0" w:space="0" w:color="auto" w:frame="1"/>
+          <w:shd w:val="clear" w:color="auto" w:fill="FFFFFF"/>
+        </w:rPr>
+        <w:t xml:space="preserve"> Page should run efficiently</w:t>
       </w:r>
       <w:r>
         <w:rPr>
@@ -811,7 +822,25 @@
           <w:color w:val="auto"/>
           <w:szCs w:val="22"/>
         </w:rPr>
-        <w:t>handle button press in the HealthData Entry page simultaneously</w:t>
+        <w:t xml:space="preserve">handle button press in the </w:t>
+      </w:r>
+      <w:proofErr w:type="spellStart"/>
+      <w:r>
+        <w:rPr>
+          <w:rFonts w:ascii="Times New Roman" w:eastAsiaTheme="minorHAnsi" w:hAnsi="Times New Roman" w:cstheme="minorBidi"/>
+          <w:color w:val="auto"/>
+          <w:szCs w:val="22"/>
+        </w:rPr>
+        <w:t>HealthData</w:t>
+      </w:r>
+      <w:proofErr w:type="spellEnd"/>
+      <w:r>
+        <w:rPr>
+          <w:rFonts w:ascii="Times New Roman" w:eastAsiaTheme="minorHAnsi" w:hAnsi="Times New Roman" w:cstheme="minorBidi"/>
+          <w:color w:val="auto"/>
+          <w:szCs w:val="22"/>
+        </w:rPr>
+        <w:t xml:space="preserve"> Entry page simultaneously</w:t>
       </w:r>
     </w:p>
     <w:p>
@@ -939,7 +968,25 @@
           <w:color w:val="000000"/>
           <w:sz w:val="22"/>
         </w:rPr>
-        <w:t xml:space="preserve">Chat gpt answers were not exactly what I wanted so I clarified it wit more description. The answers were slightly better second time however, I made changes and edit them. I simplified the response by getting rid of extra details and made them such that my app can achieve and with less complications. </w:t>
+        <w:t xml:space="preserve">Chat </w:t>
+      </w:r>
+      <w:proofErr w:type="spellStart"/>
+      <w:r>
+        <w:rPr>
+          <w:rFonts w:ascii="Arial" w:eastAsia="Times New Roman" w:hAnsi="Arial" w:cs="Arial"/>
+          <w:color w:val="000000"/>
+          <w:sz w:val="22"/>
+        </w:rPr>
+        <w:t>gpt</w:t>
+      </w:r>
+      <w:proofErr w:type="spellEnd"/>
+      <w:r>
+        <w:rPr>
+          <w:rFonts w:ascii="Arial" w:eastAsia="Times New Roman" w:hAnsi="Arial" w:cs="Arial"/>
+          <w:color w:val="000000"/>
+          <w:sz w:val="22"/>
+        </w:rPr>
+        <w:t xml:space="preserve"> answers were not exactly what I wanted so I clarified it wit more description. The answers were slightly better second time however, I made changes and edit them. I simplified the response by getting rid of extra details and made them such that my app can achieve and with less complications. </w:t>
       </w:r>
     </w:p>
     <w:p>
@@ -1069,6 +1116,7 @@
           <w:u w:val="single"/>
         </w:rPr>
       </w:pPr>
+      <w:proofErr w:type="spellStart"/>
       <w:r>
         <w:rPr>
           <w:rFonts w:ascii="Arial" w:eastAsia="Times New Roman" w:hAnsi="Arial" w:cs="Arial"/>
@@ -1078,6 +1126,7 @@
         </w:rPr>
         <w:t>chatGPT</w:t>
       </w:r>
+      <w:proofErr w:type="spellEnd"/>
       <w:r>
         <w:rPr>
           <w:rFonts w:ascii="Arial" w:eastAsia="Times New Roman" w:hAnsi="Arial" w:cs="Arial"/>
@@ -1556,8 +1605,29 @@
       </w:r>
     </w:p>
     <w:p>
-      <w:r>
-        <w:t>Javafx gui concurrency in the healthdataentry page:</w:t>
+      <w:proofErr w:type="spellStart"/>
+      <w:r>
+        <w:t>Javafx</w:t>
+      </w:r>
+      <w:proofErr w:type="spellEnd"/>
+      <w:r>
+        <w:t xml:space="preserve"> </w:t>
+      </w:r>
+      <w:proofErr w:type="spellStart"/>
+      <w:r>
+        <w:t>gui</w:t>
+      </w:r>
+      <w:proofErr w:type="spellEnd"/>
+      <w:r>
+        <w:t xml:space="preserve"> concurrency in the </w:t>
+      </w:r>
+      <w:proofErr w:type="spellStart"/>
+      <w:r>
+        <w:t>healthdataentry</w:t>
+      </w:r>
+      <w:proofErr w:type="spellEnd"/>
+      <w:r>
+        <w:t xml:space="preserve"> page:</w:t>
       </w:r>
     </w:p>
     <w:p>
@@ -1604,14 +1674,54 @@
       </w:r>
       <w:r>
         <w:br/>
-        <w:t xml:space="preserve">Here you can see how multiple states opens up smottly and this process of opening and closing these scenes are handled separately by JavaFX Platform concurrently for smooth operation of the gui. </w:t>
+        <w:t xml:space="preserve">Here you can see how multiple states opens up </w:t>
+      </w:r>
+      <w:proofErr w:type="spellStart"/>
+      <w:r>
+        <w:t>smottly</w:t>
+      </w:r>
+      <w:proofErr w:type="spellEnd"/>
+      <w:r>
+        <w:t xml:space="preserve"> and this process of opening and closing these scenes are handled separately by JavaFX Platform concurrently for smooth operation of the </w:t>
+      </w:r>
+      <w:proofErr w:type="spellStart"/>
+      <w:r>
+        <w:t>gui</w:t>
+      </w:r>
+      <w:proofErr w:type="spellEnd"/>
+      <w:r>
+        <w:t xml:space="preserve">. </w:t>
       </w:r>
       <w:r>
         <w:br/>
       </w:r>
       <w:r>
         <w:br/>
-        <w:t>After I submit them, following is the proof of how the filereader concurrency being put to work by simultanelsuly read the file and compare the input values against the idealvalues.</w:t>
+        <w:t xml:space="preserve">After I submit them, following is the proof of how the </w:t>
+      </w:r>
+      <w:proofErr w:type="spellStart"/>
+      <w:r>
+        <w:t>filereader</w:t>
+      </w:r>
+      <w:proofErr w:type="spellEnd"/>
+      <w:r>
+        <w:t xml:space="preserve"> concurrency being put to work by </w:t>
+      </w:r>
+      <w:proofErr w:type="spellStart"/>
+      <w:r>
+        <w:t>simultanelsuly</w:t>
+      </w:r>
+      <w:proofErr w:type="spellEnd"/>
+      <w:r>
+        <w:t xml:space="preserve"> read the file and compare the input values against the </w:t>
+      </w:r>
+      <w:proofErr w:type="spellStart"/>
+      <w:r>
+        <w:t>idealvalues</w:t>
+      </w:r>
+      <w:proofErr w:type="spellEnd"/>
+      <w:r>
+        <w:t>.</w:t>
       </w:r>
       <w:r>
         <w:br/>
@@ -1711,7 +1821,29 @@
           <w:bdr w:val="none" w:sz="0" w:space="0" w:color="auto" w:frame="1"/>
           <w:shd w:val="clear" w:color="auto" w:fill="FFFFFF"/>
         </w:rPr>
-        <w:t xml:space="preserve">Include your “.dat” files (where objects are written). </w:t>
+        <w:t>Include your “.</w:t>
+      </w:r>
+      <w:proofErr w:type="spellStart"/>
+      <w:r>
+        <w:rPr>
+          <w:rFonts w:ascii="Arial Narrow" w:hAnsi="Arial Narrow"/>
+          <w:color w:val="A6A6A6" w:themeColor="background1" w:themeShade="A6"/>
+          <w:sz w:val="20"/>
+          <w:bdr w:val="none" w:sz="0" w:space="0" w:color="auto" w:frame="1"/>
+          <w:shd w:val="clear" w:color="auto" w:fill="FFFFFF"/>
+        </w:rPr>
+        <w:t>dat</w:t>
+      </w:r>
+      <w:proofErr w:type="spellEnd"/>
+      <w:r>
+        <w:rPr>
+          <w:rFonts w:ascii="Arial Narrow" w:hAnsi="Arial Narrow"/>
+          <w:color w:val="A6A6A6" w:themeColor="background1" w:themeShade="A6"/>
+          <w:sz w:val="20"/>
+          <w:bdr w:val="none" w:sz="0" w:space="0" w:color="auto" w:frame="1"/>
+          <w:shd w:val="clear" w:color="auto" w:fill="FFFFFF"/>
+        </w:rPr>
+        <w:t xml:space="preserve">” files (where objects are written). </w:t>
       </w:r>
       <w:r>
         <w:rPr>
@@ -1990,7 +2122,15 @@
     </w:p>
     <w:p>
       <w:r>
-        <w:t>Class uml:</w:t>
+        <w:t xml:space="preserve">Class </w:t>
+      </w:r>
+      <w:proofErr w:type="spellStart"/>
+      <w:r>
+        <w:t>uml</w:t>
+      </w:r>
+      <w:proofErr w:type="spellEnd"/>
+      <w:r>
+        <w:t>:</w:t>
       </w:r>
       <w:r>
         <w:br/>
@@ -2080,7 +2220,15 @@
       </w:r>
       <w:r>
         <w:br/>
-        <w:t>The user will be greeted with a log in screen. Right now, log in doesn’t work since database isn’t integrated yet but they can create an user. After that, they will be able to use the healthdataentry window to enter, view their health data.</w:t>
+        <w:t xml:space="preserve">The user will be greeted with a log in screen. Right now, log in doesn’t work since database isn’t integrated yet but they can create an user. After that, they will be able to use the </w:t>
+      </w:r>
+      <w:proofErr w:type="spellStart"/>
+      <w:r>
+        <w:t>healthdataentry</w:t>
+      </w:r>
+      <w:proofErr w:type="spellEnd"/>
+      <w:r>
+        <w:t xml:space="preserve"> window to enter, view their health data.</w:t>
       </w:r>
     </w:p>
     <w:p/>
@@ -2155,7 +2303,13 @@
         <w:t>I did not use AI generation here</w:t>
       </w:r>
       <w:r>
-        <w:t xml:space="preserve"> __</w:t>
+        <w:t xml:space="preserve"> _</w:t>
+      </w:r>
+      <w:r>
+        <w:t>NO</w:t>
+      </w:r>
+      <w:r>
+        <w:t>_</w:t>
       </w:r>
       <w:r>
         <w:rPr>
@@ -2318,6 +2472,7 @@
           <w:u w:val="single"/>
         </w:rPr>
       </w:pPr>
+      <w:proofErr w:type="spellStart"/>
       <w:r>
         <w:rPr>
           <w:rFonts w:ascii="Arial" w:eastAsia="Times New Roman" w:hAnsi="Arial" w:cs="Arial"/>
@@ -2327,6 +2482,7 @@
         </w:rPr>
         <w:t>chatGPT</w:t>
       </w:r>
+      <w:proofErr w:type="spellEnd"/>
       <w:r>
         <w:rPr>
           <w:rFonts w:ascii="Arial" w:eastAsia="Times New Roman" w:hAnsi="Arial" w:cs="Arial"/>
@@ -2417,7 +2573,15 @@
         </w:rPr>
       </w:pPr>
       <w:r>
-        <w:t>(1) In the HealthMetricsReader class:</w:t>
+        <w:t xml:space="preserve">(1) In the </w:t>
+      </w:r>
+      <w:proofErr w:type="spellStart"/>
+      <w:r>
+        <w:t>HealthMetricsReader</w:t>
+      </w:r>
+      <w:proofErr w:type="spellEnd"/>
+      <w:r>
+        <w:t xml:space="preserve"> class:</w:t>
       </w:r>
       <w:r>
         <w:br/>
@@ -2477,31 +2641,95 @@
           <w:rFonts w:cs="Times New Roman"/>
           <w:color w:val="000000" w:themeColor="text1"/>
         </w:rPr>
-        <w:t>he definition of concurrency is seen in the creation of the ExecutorServic</w:t>
-      </w:r>
+        <w:t xml:space="preserve">he definition of concurrency is seen in the creation of the </w:t>
+      </w:r>
+      <w:proofErr w:type="spellStart"/>
       <w:r>
         <w:rPr>
           <w:rFonts w:cs="Times New Roman"/>
           <w:color w:val="000000" w:themeColor="text1"/>
         </w:rPr>
-        <w:t xml:space="preserve">e which allocates 4 threadpools to perform the filereading task concurrently. </w:t>
-      </w:r>
-    </w:p>
-    <w:p>
-      <w:pPr>
+        <w:t>ExecutorServic</w:t>
+      </w:r>
+      <w:r>
         <w:rPr>
           <w:rFonts w:cs="Times New Roman"/>
           <w:color w:val="000000" w:themeColor="text1"/>
         </w:rPr>
-      </w:pPr>
-    </w:p>
-    <w:p>
+        <w:t>e</w:t>
+      </w:r>
+      <w:proofErr w:type="spellEnd"/>
       <w:r>
         <w:rPr>
           <w:rFonts w:cs="Times New Roman"/>
           <w:color w:val="000000" w:themeColor="text1"/>
         </w:rPr>
-        <w:t xml:space="preserve">(2) In the healthdataentry class here is one area where concurrency is applied </w:t>
+        <w:t xml:space="preserve"> which allocates 4 </w:t>
+      </w:r>
+      <w:proofErr w:type="spellStart"/>
+      <w:r>
+        <w:rPr>
+          <w:rFonts w:cs="Times New Roman"/>
+          <w:color w:val="000000" w:themeColor="text1"/>
+        </w:rPr>
+        <w:t>threadpools</w:t>
+      </w:r>
+      <w:proofErr w:type="spellEnd"/>
+      <w:r>
+        <w:rPr>
+          <w:rFonts w:cs="Times New Roman"/>
+          <w:color w:val="000000" w:themeColor="text1"/>
+        </w:rPr>
+        <w:t xml:space="preserve"> to perform the </w:t>
+      </w:r>
+      <w:proofErr w:type="spellStart"/>
+      <w:r>
+        <w:rPr>
+          <w:rFonts w:cs="Times New Roman"/>
+          <w:color w:val="000000" w:themeColor="text1"/>
+        </w:rPr>
+        <w:t>filereading</w:t>
+      </w:r>
+      <w:proofErr w:type="spellEnd"/>
+      <w:r>
+        <w:rPr>
+          <w:rFonts w:cs="Times New Roman"/>
+          <w:color w:val="000000" w:themeColor="text1"/>
+        </w:rPr>
+        <w:t xml:space="preserve"> task concurrently. </w:t>
+      </w:r>
+    </w:p>
+    <w:p>
+      <w:pPr>
+        <w:rPr>
+          <w:rFonts w:cs="Times New Roman"/>
+          <w:color w:val="000000" w:themeColor="text1"/>
+        </w:rPr>
+      </w:pPr>
+    </w:p>
+    <w:p>
+      <w:r>
+        <w:rPr>
+          <w:rFonts w:cs="Times New Roman"/>
+          <w:color w:val="000000" w:themeColor="text1"/>
+        </w:rPr>
+        <w:t xml:space="preserve">(2) In the </w:t>
+      </w:r>
+      <w:proofErr w:type="spellStart"/>
+      <w:r>
+        <w:rPr>
+          <w:rFonts w:cs="Times New Roman"/>
+          <w:color w:val="000000" w:themeColor="text1"/>
+        </w:rPr>
+        <w:t>healthdataentry</w:t>
+      </w:r>
+      <w:proofErr w:type="spellEnd"/>
+      <w:r>
+        <w:rPr>
+          <w:rFonts w:cs="Times New Roman"/>
+          <w:color w:val="000000" w:themeColor="text1"/>
+        </w:rPr>
+        <w:t xml:space="preserve"> class here is one area where concurrency is applied </w:t>
       </w:r>
       <w:r>
         <w:rPr>
@@ -2556,7 +2784,39 @@
           <w:color w:val="000000" w:themeColor="text1"/>
         </w:rPr>
         <w:br/>
-        <w:t>All the showXXXXX() functions have this javafx specific concurrency in the submit button actions.</w:t>
+        <w:t xml:space="preserve">All the </w:t>
+      </w:r>
+      <w:proofErr w:type="spellStart"/>
+      <w:r>
+        <w:rPr>
+          <w:rFonts w:cs="Times New Roman"/>
+          <w:color w:val="000000" w:themeColor="text1"/>
+        </w:rPr>
+        <w:t>showXXXXX</w:t>
+      </w:r>
+      <w:proofErr w:type="spellEnd"/>
+      <w:r>
+        <w:rPr>
+          <w:rFonts w:cs="Times New Roman"/>
+          <w:color w:val="000000" w:themeColor="text1"/>
+        </w:rPr>
+        <w:t xml:space="preserve">() functions have this </w:t>
+      </w:r>
+      <w:proofErr w:type="spellStart"/>
+      <w:r>
+        <w:rPr>
+          <w:rFonts w:cs="Times New Roman"/>
+          <w:color w:val="000000" w:themeColor="text1"/>
+        </w:rPr>
+        <w:t>javafx</w:t>
+      </w:r>
+      <w:proofErr w:type="spellEnd"/>
+      <w:r>
+        <w:rPr>
+          <w:rFonts w:cs="Times New Roman"/>
+          <w:color w:val="000000" w:themeColor="text1"/>
+        </w:rPr>
+        <w:t xml:space="preserve"> specific concurrency in the submit button actions.</w:t>
       </w:r>
     </w:p>
     <w:p>
@@ -2606,7 +2866,15 @@
         <w:t xml:space="preserve"> </w:t>
       </w:r>
       <w:r>
-        <w:t>In the HealthMetricsReader Class:</w:t>
+        <w:t xml:space="preserve">In the </w:t>
+      </w:r>
+      <w:proofErr w:type="spellStart"/>
+      <w:r>
+        <w:t>HealthMetricsReader</w:t>
+      </w:r>
+      <w:proofErr w:type="spellEnd"/>
+      <w:r>
+        <w:t xml:space="preserve"> Class:</w:t>
       </w:r>
       <w:r>
         <w:br/>
@@ -2672,28 +2940,124 @@
           <w:rFonts w:ascii="Times New Roman" w:hAnsi="Times New Roman" w:cs="Times New Roman"/>
           <w:color w:val="000000" w:themeColor="text1"/>
         </w:rPr>
-        <w:t>usage of concurrency is seen in the submission of the Runnable task to the ExecutorService for concurrent execution.</w:t>
-      </w:r>
+        <w:t xml:space="preserve">usage of concurrency is seen in the submission of the Runnable task to the </w:t>
+      </w:r>
+      <w:proofErr w:type="spellStart"/>
       <w:r>
         <w:rPr>
           <w:rFonts w:ascii="Times New Roman" w:hAnsi="Times New Roman" w:cs="Times New Roman"/>
           <w:color w:val="000000" w:themeColor="text1"/>
         </w:rPr>
-        <w:t xml:space="preserve"> A FileReadertask from Runnable interface is created when running the filereader. It gets submitted to the executor, future.get </w:t>
-      </w:r>
+        <w:t>ExecutorService</w:t>
+      </w:r>
+      <w:proofErr w:type="spellEnd"/>
       <w:r>
         <w:rPr>
           <w:rFonts w:ascii="Times New Roman" w:hAnsi="Times New Roman" w:cs="Times New Roman"/>
           <w:color w:val="000000" w:themeColor="text1"/>
         </w:rPr>
-        <w:t xml:space="preserve">makes it wait until the current task it over and lastly updates the idealvalues array. </w:t>
+        <w:t xml:space="preserve"> for concurrent execution.</w:t>
+      </w:r>
+      <w:r>
+        <w:rPr>
+          <w:rFonts w:ascii="Times New Roman" w:hAnsi="Times New Roman" w:cs="Times New Roman"/>
+          <w:color w:val="000000" w:themeColor="text1"/>
+        </w:rPr>
+        <w:t xml:space="preserve"> A </w:t>
+      </w:r>
+      <w:proofErr w:type="spellStart"/>
+      <w:r>
+        <w:rPr>
+          <w:rFonts w:ascii="Times New Roman" w:hAnsi="Times New Roman" w:cs="Times New Roman"/>
+          <w:color w:val="000000" w:themeColor="text1"/>
+        </w:rPr>
+        <w:t>FileReadertask</w:t>
+      </w:r>
+      <w:proofErr w:type="spellEnd"/>
+      <w:r>
+        <w:rPr>
+          <w:rFonts w:ascii="Times New Roman" w:hAnsi="Times New Roman" w:cs="Times New Roman"/>
+          <w:color w:val="000000" w:themeColor="text1"/>
+        </w:rPr>
+        <w:t xml:space="preserve"> from Runnable interface is created when running the </w:t>
+      </w:r>
+      <w:proofErr w:type="spellStart"/>
+      <w:r>
+        <w:rPr>
+          <w:rFonts w:ascii="Times New Roman" w:hAnsi="Times New Roman" w:cs="Times New Roman"/>
+          <w:color w:val="000000" w:themeColor="text1"/>
+        </w:rPr>
+        <w:t>filereader</w:t>
+      </w:r>
+      <w:proofErr w:type="spellEnd"/>
+      <w:r>
+        <w:rPr>
+          <w:rFonts w:ascii="Times New Roman" w:hAnsi="Times New Roman" w:cs="Times New Roman"/>
+          <w:color w:val="000000" w:themeColor="text1"/>
+        </w:rPr>
+        <w:t xml:space="preserve">. It gets submitted to the executor, </w:t>
+      </w:r>
+      <w:proofErr w:type="spellStart"/>
+      <w:r>
+        <w:rPr>
+          <w:rFonts w:ascii="Times New Roman" w:hAnsi="Times New Roman" w:cs="Times New Roman"/>
+          <w:color w:val="000000" w:themeColor="text1"/>
+        </w:rPr>
+        <w:t>future.get</w:t>
+      </w:r>
+      <w:proofErr w:type="spellEnd"/>
+      <w:r>
+        <w:rPr>
+          <w:rFonts w:ascii="Times New Roman" w:hAnsi="Times New Roman" w:cs="Times New Roman"/>
+          <w:color w:val="000000" w:themeColor="text1"/>
+        </w:rPr>
+        <w:t xml:space="preserve"> </w:t>
+      </w:r>
+      <w:r>
+        <w:rPr>
+          <w:rFonts w:ascii="Times New Roman" w:hAnsi="Times New Roman" w:cs="Times New Roman"/>
+          <w:color w:val="000000" w:themeColor="text1"/>
+        </w:rPr>
+        <w:t xml:space="preserve">makes it wait until the current task it over and lastly updates the </w:t>
+      </w:r>
+      <w:proofErr w:type="spellStart"/>
+      <w:r>
+        <w:rPr>
+          <w:rFonts w:ascii="Times New Roman" w:hAnsi="Times New Roman" w:cs="Times New Roman"/>
+          <w:color w:val="000000" w:themeColor="text1"/>
+        </w:rPr>
+        <w:t>idealvalues</w:t>
+      </w:r>
+      <w:proofErr w:type="spellEnd"/>
+      <w:r>
+        <w:rPr>
+          <w:rFonts w:ascii="Times New Roman" w:hAnsi="Times New Roman" w:cs="Times New Roman"/>
+          <w:color w:val="000000" w:themeColor="text1"/>
+        </w:rPr>
+        <w:t xml:space="preserve"> array. </w:t>
       </w:r>
     </w:p>
     <w:p/>
     <w:p>
       <w:r>
         <w:lastRenderedPageBreak/>
-        <w:t>(2) In the HealthdataEntry class, one example is given from one of the showXXXXX() functions:</w:t>
+        <w:t xml:space="preserve">(2) In the </w:t>
+      </w:r>
+      <w:proofErr w:type="spellStart"/>
+      <w:r>
+        <w:t>HealthdataEntry</w:t>
+      </w:r>
+      <w:proofErr w:type="spellEnd"/>
+      <w:r>
+        <w:t xml:space="preserve"> class, one example is given from one of the </w:t>
+      </w:r>
+      <w:proofErr w:type="spellStart"/>
+      <w:r>
+        <w:t>showXXXXX</w:t>
+      </w:r>
+      <w:proofErr w:type="spellEnd"/>
+      <w:r>
+        <w:t>() functions:</w:t>
       </w:r>
       <w:r>
         <w:br/>
@@ -2747,10 +3111,26 @@
         <w:t xml:space="preserve"> code snippet</w:t>
       </w:r>
       <w:r>
-        <w:t>s from  healthdataentry class</w:t>
-      </w:r>
-      <w:r>
-        <w:t xml:space="preserve"> demonstrate where concurrency is applied (using Platform.runLater()) and where it is being used (enclosing UI operations that need to run on the JavaFX Application Thread).</w:t>
+        <w:t xml:space="preserve">s from  </w:t>
+      </w:r>
+      <w:proofErr w:type="spellStart"/>
+      <w:r>
+        <w:t>healthdataentry</w:t>
+      </w:r>
+      <w:proofErr w:type="spellEnd"/>
+      <w:r>
+        <w:t xml:space="preserve"> class</w:t>
+      </w:r>
+      <w:r>
+        <w:t xml:space="preserve"> demonstrate where concurrency is applied (using </w:t>
+      </w:r>
+      <w:proofErr w:type="spellStart"/>
+      <w:r>
+        <w:t>Platform.runLater</w:t>
+      </w:r>
+      <w:proofErr w:type="spellEnd"/>
+      <w:r>
+        <w:t>()) and where it is being used (enclosing UI operations that need to run on the JavaFX Application Thread).</w:t>
       </w:r>
     </w:p>
     <w:p/>
@@ -2869,55 +3249,155 @@
           <w:color w:val="000000"/>
           <w:sz w:val="22"/>
         </w:rPr>
-        <w:t xml:space="preserve">When I saw the chatgpt using callable interface, I thought it should be used when I need something to be returned. However, the filereading task in my case don’t need to return anything, it just needs to fill and update the idealvalues array, so I changed the callable to Runnable interface for concurrency which I thought in my case, is more fitting. </w:t>
-      </w:r>
+        <w:t xml:space="preserve">When I saw the </w:t>
+      </w:r>
+      <w:proofErr w:type="spellStart"/>
       <w:r>
         <w:rPr>
           <w:rFonts w:ascii="Arial" w:eastAsia="Times New Roman" w:hAnsi="Arial" w:cs="Arial"/>
           <w:color w:val="000000"/>
           <w:sz w:val="22"/>
         </w:rPr>
-        <w:t>And for the second requirement it gave me very complex concurrency related to java fx consisting of TASK, ex</w:t>
-      </w:r>
+        <w:t>chatgpt</w:t>
+      </w:r>
+      <w:proofErr w:type="spellEnd"/>
       <w:r>
         <w:rPr>
           <w:rFonts w:ascii="Arial" w:eastAsia="Times New Roman" w:hAnsi="Arial" w:cs="Arial"/>
           <w:color w:val="000000"/>
           <w:sz w:val="22"/>
         </w:rPr>
-        <w:t>e</w:t>
-      </w:r>
+        <w:t xml:space="preserve"> using callable interface, I thought it should be used when I need something to be returned. However, the </w:t>
+      </w:r>
+      <w:proofErr w:type="spellStart"/>
       <w:r>
         <w:rPr>
           <w:rFonts w:ascii="Arial" w:eastAsia="Times New Roman" w:hAnsi="Arial" w:cs="Arial"/>
           <w:color w:val="000000"/>
           <w:sz w:val="22"/>
         </w:rPr>
-        <w:t xml:space="preserve">cutor, etc. I then did research and found out there is an easier way which is by using </w:t>
-      </w:r>
+        <w:t>filereading</w:t>
+      </w:r>
+      <w:proofErr w:type="spellEnd"/>
       <w:r>
         <w:rPr>
           <w:rFonts w:ascii="Arial" w:eastAsia="Times New Roman" w:hAnsi="Arial" w:cs="Arial"/>
           <w:color w:val="000000"/>
           <w:sz w:val="22"/>
         </w:rPr>
-        <w:t>P</w:t>
-      </w:r>
+        <w:t xml:space="preserve"> task in my case don’t need to return anything, it just needs to fill and update the </w:t>
+      </w:r>
+      <w:proofErr w:type="spellStart"/>
       <w:r>
         <w:rPr>
           <w:rFonts w:ascii="Arial" w:eastAsia="Times New Roman" w:hAnsi="Arial" w:cs="Arial"/>
           <w:color w:val="000000"/>
           <w:sz w:val="22"/>
         </w:rPr>
-        <w:t>latform</w:t>
-      </w:r>
+        <w:t>idealvalues</w:t>
+      </w:r>
+      <w:proofErr w:type="spellEnd"/>
       <w:r>
         <w:rPr>
           <w:rFonts w:ascii="Arial" w:eastAsia="Times New Roman" w:hAnsi="Arial" w:cs="Arial"/>
           <w:color w:val="000000"/>
           <w:sz w:val="22"/>
         </w:rPr>
-        <w:t xml:space="preserve">.runlater. I utilized chatgpt’s help in this, but I gave it the idea which made the process and code easy to read and understand. </w:t>
+        <w:t xml:space="preserve"> array, so I changed the callable to Runnable interface for concurrency which I thought in my case, is more fitting. </w:t>
+      </w:r>
+      <w:r>
+        <w:rPr>
+          <w:rFonts w:ascii="Arial" w:eastAsia="Times New Roman" w:hAnsi="Arial" w:cs="Arial"/>
+          <w:color w:val="000000"/>
+          <w:sz w:val="22"/>
+        </w:rPr>
+        <w:t xml:space="preserve">And for the second requirement it gave me very complex concurrency related to java </w:t>
+      </w:r>
+      <w:proofErr w:type="spellStart"/>
+      <w:r>
+        <w:rPr>
+          <w:rFonts w:ascii="Arial" w:eastAsia="Times New Roman" w:hAnsi="Arial" w:cs="Arial"/>
+          <w:color w:val="000000"/>
+          <w:sz w:val="22"/>
+        </w:rPr>
+        <w:t>fx</w:t>
+      </w:r>
+      <w:proofErr w:type="spellEnd"/>
+      <w:r>
+        <w:rPr>
+          <w:rFonts w:ascii="Arial" w:eastAsia="Times New Roman" w:hAnsi="Arial" w:cs="Arial"/>
+          <w:color w:val="000000"/>
+          <w:sz w:val="22"/>
+        </w:rPr>
+        <w:t xml:space="preserve"> consisting of TASK, ex</w:t>
+      </w:r>
+      <w:r>
+        <w:rPr>
+          <w:rFonts w:ascii="Arial" w:eastAsia="Times New Roman" w:hAnsi="Arial" w:cs="Arial"/>
+          <w:color w:val="000000"/>
+          <w:sz w:val="22"/>
+        </w:rPr>
+        <w:t>e</w:t>
+      </w:r>
+      <w:r>
+        <w:rPr>
+          <w:rFonts w:ascii="Arial" w:eastAsia="Times New Roman" w:hAnsi="Arial" w:cs="Arial"/>
+          <w:color w:val="000000"/>
+          <w:sz w:val="22"/>
+        </w:rPr>
+        <w:t xml:space="preserve">cutor, etc. I then did research and found out there is an easier way which is by using </w:t>
+      </w:r>
+      <w:proofErr w:type="spellStart"/>
+      <w:r>
+        <w:rPr>
+          <w:rFonts w:ascii="Arial" w:eastAsia="Times New Roman" w:hAnsi="Arial" w:cs="Arial"/>
+          <w:color w:val="000000"/>
+          <w:sz w:val="22"/>
+        </w:rPr>
+        <w:t>P</w:t>
+      </w:r>
+      <w:r>
+        <w:rPr>
+          <w:rFonts w:ascii="Arial" w:eastAsia="Times New Roman" w:hAnsi="Arial" w:cs="Arial"/>
+          <w:color w:val="000000"/>
+          <w:sz w:val="22"/>
+        </w:rPr>
+        <w:t>latform</w:t>
+      </w:r>
+      <w:r>
+        <w:rPr>
+          <w:rFonts w:ascii="Arial" w:eastAsia="Times New Roman" w:hAnsi="Arial" w:cs="Arial"/>
+          <w:color w:val="000000"/>
+          <w:sz w:val="22"/>
+        </w:rPr>
+        <w:t>.runlater</w:t>
+      </w:r>
+      <w:proofErr w:type="spellEnd"/>
+      <w:r>
+        <w:rPr>
+          <w:rFonts w:ascii="Arial" w:eastAsia="Times New Roman" w:hAnsi="Arial" w:cs="Arial"/>
+          <w:color w:val="000000"/>
+          <w:sz w:val="22"/>
+        </w:rPr>
+        <w:t xml:space="preserve">. I utilized </w:t>
+      </w:r>
+      <w:proofErr w:type="spellStart"/>
+      <w:r>
+        <w:rPr>
+          <w:rFonts w:ascii="Arial" w:eastAsia="Times New Roman" w:hAnsi="Arial" w:cs="Arial"/>
+          <w:color w:val="000000"/>
+          <w:sz w:val="22"/>
+        </w:rPr>
+        <w:t>chatgpt’s</w:t>
+      </w:r>
+      <w:proofErr w:type="spellEnd"/>
+      <w:r>
+        <w:rPr>
+          <w:rFonts w:ascii="Arial" w:eastAsia="Times New Roman" w:hAnsi="Arial" w:cs="Arial"/>
+          <w:color w:val="000000"/>
+          <w:sz w:val="22"/>
+        </w:rPr>
+        <w:t xml:space="preserve"> help in this, but I gave it the idea which made the process and code easy to read and understand. </w:t>
       </w:r>
       <w:r>
         <w:rPr>
@@ -3011,6 +3491,7 @@
           <w:u w:val="single"/>
         </w:rPr>
       </w:pPr>
+      <w:proofErr w:type="spellStart"/>
       <w:r>
         <w:rPr>
           <w:rFonts w:ascii="Arial" w:eastAsia="Times New Roman" w:hAnsi="Arial" w:cs="Arial"/>
@@ -3020,6 +3501,7 @@
         </w:rPr>
         <w:t>chatGPT</w:t>
       </w:r>
+      <w:proofErr w:type="spellEnd"/>
       <w:r>
         <w:rPr>
           <w:rFonts w:ascii="Arial" w:eastAsia="Times New Roman" w:hAnsi="Arial" w:cs="Arial"/>
@@ -3076,376 +3558,816 @@
           <w:szCs w:val="24"/>
           <w:shd w:val="clear" w:color="auto" w:fill="F7F7F8"/>
         </w:rPr>
-        <w:t>import java.io.BufferedReader;</w:t>
-      </w:r>
-    </w:p>
-    <w:p>
-      <w:pPr>
-        <w:shd w:val="clear" w:color="auto" w:fill="F7F7F8"/>
-        <w:spacing w:after="0" w:line="240" w:lineRule="auto"/>
-        <w:textAlignment w:val="baseline"/>
-        <w:rPr>
-          <w:rFonts w:ascii="Roboto" w:eastAsia="Times New Roman" w:hAnsi="Roboto" w:cs="Times New Roman"/>
-          <w:color w:val="374151"/>
-          <w:szCs w:val="24"/>
-          <w:shd w:val="clear" w:color="auto" w:fill="F7F7F8"/>
-        </w:rPr>
-      </w:pPr>
-      <w:r>
-        <w:rPr>
-          <w:rFonts w:ascii="Roboto" w:eastAsia="Times New Roman" w:hAnsi="Roboto" w:cs="Times New Roman"/>
-          <w:color w:val="374151"/>
-          <w:szCs w:val="24"/>
-          <w:shd w:val="clear" w:color="auto" w:fill="F7F7F8"/>
-        </w:rPr>
-        <w:t>import java.io.FileReader;</w:t>
-      </w:r>
-    </w:p>
-    <w:p>
-      <w:pPr>
-        <w:shd w:val="clear" w:color="auto" w:fill="F7F7F8"/>
-        <w:spacing w:after="0" w:line="240" w:lineRule="auto"/>
-        <w:textAlignment w:val="baseline"/>
-        <w:rPr>
-          <w:rFonts w:ascii="Roboto" w:eastAsia="Times New Roman" w:hAnsi="Roboto" w:cs="Times New Roman"/>
-          <w:color w:val="374151"/>
-          <w:szCs w:val="24"/>
-          <w:shd w:val="clear" w:color="auto" w:fill="F7F7F8"/>
-        </w:rPr>
-      </w:pPr>
-      <w:r>
-        <w:rPr>
-          <w:rFonts w:ascii="Roboto" w:eastAsia="Times New Roman" w:hAnsi="Roboto" w:cs="Times New Roman"/>
-          <w:color w:val="374151"/>
-          <w:szCs w:val="24"/>
-          <w:shd w:val="clear" w:color="auto" w:fill="F7F7F8"/>
-        </w:rPr>
-        <w:t>import java.io.IOException;</w:t>
-      </w:r>
-    </w:p>
-    <w:p>
-      <w:pPr>
-        <w:shd w:val="clear" w:color="auto" w:fill="F7F7F8"/>
-        <w:spacing w:after="0" w:line="240" w:lineRule="auto"/>
-        <w:textAlignment w:val="baseline"/>
-        <w:rPr>
-          <w:rFonts w:ascii="Roboto" w:eastAsia="Times New Roman" w:hAnsi="Roboto" w:cs="Times New Roman"/>
-          <w:color w:val="374151"/>
-          <w:szCs w:val="24"/>
-          <w:shd w:val="clear" w:color="auto" w:fill="F7F7F8"/>
-        </w:rPr>
-      </w:pPr>
-      <w:r>
-        <w:rPr>
-          <w:rFonts w:ascii="Roboto" w:eastAsia="Times New Roman" w:hAnsi="Roboto" w:cs="Times New Roman"/>
-          <w:color w:val="374151"/>
-          <w:szCs w:val="24"/>
-          <w:shd w:val="clear" w:color="auto" w:fill="F7F7F8"/>
-        </w:rPr>
-        <w:t>import java.util.concurrent.Callable;</w:t>
-      </w:r>
-    </w:p>
-    <w:p>
-      <w:pPr>
-        <w:shd w:val="clear" w:color="auto" w:fill="F7F7F8"/>
-        <w:spacing w:after="0" w:line="240" w:lineRule="auto"/>
-        <w:textAlignment w:val="baseline"/>
-        <w:rPr>
-          <w:rFonts w:ascii="Roboto" w:eastAsia="Times New Roman" w:hAnsi="Roboto" w:cs="Times New Roman"/>
-          <w:color w:val="374151"/>
-          <w:szCs w:val="24"/>
-          <w:shd w:val="clear" w:color="auto" w:fill="F7F7F8"/>
-        </w:rPr>
-      </w:pPr>
-      <w:r>
-        <w:rPr>
-          <w:rFonts w:ascii="Roboto" w:eastAsia="Times New Roman" w:hAnsi="Roboto" w:cs="Times New Roman"/>
-          <w:color w:val="374151"/>
-          <w:szCs w:val="24"/>
-          <w:shd w:val="clear" w:color="auto" w:fill="F7F7F8"/>
-        </w:rPr>
-        <w:t>import java.util.concurrent.ExecutorService;</w:t>
-      </w:r>
-    </w:p>
-    <w:p>
-      <w:pPr>
-        <w:shd w:val="clear" w:color="auto" w:fill="F7F7F8"/>
-        <w:spacing w:after="0" w:line="240" w:lineRule="auto"/>
-        <w:textAlignment w:val="baseline"/>
-        <w:rPr>
-          <w:rFonts w:ascii="Roboto" w:eastAsia="Times New Roman" w:hAnsi="Roboto" w:cs="Times New Roman"/>
-          <w:color w:val="374151"/>
-          <w:szCs w:val="24"/>
-          <w:shd w:val="clear" w:color="auto" w:fill="F7F7F8"/>
-        </w:rPr>
-      </w:pPr>
-      <w:r>
-        <w:rPr>
-          <w:rFonts w:ascii="Roboto" w:eastAsia="Times New Roman" w:hAnsi="Roboto" w:cs="Times New Roman"/>
-          <w:color w:val="374151"/>
-          <w:szCs w:val="24"/>
-          <w:shd w:val="clear" w:color="auto" w:fill="F7F7F8"/>
-        </w:rPr>
-        <w:t>import java.util.concurrent.Executors;</w:t>
-      </w:r>
-    </w:p>
-    <w:p>
-      <w:pPr>
-        <w:shd w:val="clear" w:color="auto" w:fill="F7F7F8"/>
-        <w:spacing w:after="0" w:line="240" w:lineRule="auto"/>
-        <w:textAlignment w:val="baseline"/>
-        <w:rPr>
-          <w:rFonts w:ascii="Roboto" w:eastAsia="Times New Roman" w:hAnsi="Roboto" w:cs="Times New Roman"/>
-          <w:color w:val="374151"/>
-          <w:szCs w:val="24"/>
-          <w:shd w:val="clear" w:color="auto" w:fill="F7F7F8"/>
-        </w:rPr>
-      </w:pPr>
-      <w:r>
-        <w:rPr>
-          <w:rFonts w:ascii="Roboto" w:eastAsia="Times New Roman" w:hAnsi="Roboto" w:cs="Times New Roman"/>
-          <w:color w:val="374151"/>
-          <w:szCs w:val="24"/>
-          <w:shd w:val="clear" w:color="auto" w:fill="F7F7F8"/>
-        </w:rPr>
-        <w:t>import java.util.concurrent.Future;</w:t>
-      </w:r>
-    </w:p>
-    <w:p>
-      <w:pPr>
-        <w:shd w:val="clear" w:color="auto" w:fill="F7F7F8"/>
-        <w:spacing w:after="0" w:line="240" w:lineRule="auto"/>
-        <w:textAlignment w:val="baseline"/>
-        <w:rPr>
-          <w:rFonts w:ascii="Roboto" w:eastAsia="Times New Roman" w:hAnsi="Roboto" w:cs="Times New Roman"/>
-          <w:color w:val="374151"/>
-          <w:szCs w:val="24"/>
-          <w:shd w:val="clear" w:color="auto" w:fill="F7F7F8"/>
-        </w:rPr>
-      </w:pPr>
-    </w:p>
-    <w:p>
-      <w:pPr>
-        <w:shd w:val="clear" w:color="auto" w:fill="F7F7F8"/>
-        <w:spacing w:after="0" w:line="240" w:lineRule="auto"/>
-        <w:textAlignment w:val="baseline"/>
-        <w:rPr>
-          <w:rFonts w:ascii="Roboto" w:eastAsia="Times New Roman" w:hAnsi="Roboto" w:cs="Times New Roman"/>
-          <w:color w:val="374151"/>
-          <w:szCs w:val="24"/>
-          <w:shd w:val="clear" w:color="auto" w:fill="F7F7F8"/>
-        </w:rPr>
-      </w:pPr>
-      <w:r>
-        <w:rPr>
-          <w:rFonts w:ascii="Roboto" w:eastAsia="Times New Roman" w:hAnsi="Roboto" w:cs="Times New Roman"/>
-          <w:color w:val="374151"/>
-          <w:szCs w:val="24"/>
-          <w:shd w:val="clear" w:color="auto" w:fill="F7F7F8"/>
-        </w:rPr>
-        <w:t>public class HealthMetricsReader {</w:t>
-      </w:r>
-    </w:p>
-    <w:p>
-      <w:pPr>
-        <w:shd w:val="clear" w:color="auto" w:fill="F7F7F8"/>
-        <w:spacing w:after="0" w:line="240" w:lineRule="auto"/>
-        <w:textAlignment w:val="baseline"/>
-        <w:rPr>
-          <w:rFonts w:ascii="Roboto" w:eastAsia="Times New Roman" w:hAnsi="Roboto" w:cs="Times New Roman"/>
-          <w:color w:val="374151"/>
-          <w:szCs w:val="24"/>
-          <w:shd w:val="clear" w:color="auto" w:fill="F7F7F8"/>
-        </w:rPr>
-      </w:pPr>
-      <w:r>
-        <w:rPr>
-          <w:rFonts w:ascii="Roboto" w:eastAsia="Times New Roman" w:hAnsi="Roboto" w:cs="Times New Roman"/>
-          <w:color w:val="374151"/>
-          <w:szCs w:val="24"/>
-          <w:shd w:val="clear" w:color="auto" w:fill="F7F7F8"/>
-        </w:rPr>
-        <w:t xml:space="preserve">    private static final ExecutorService executor = Executors.newFixedThreadPool(4);</w:t>
-      </w:r>
-    </w:p>
-    <w:p>
-      <w:pPr>
-        <w:shd w:val="clear" w:color="auto" w:fill="F7F7F8"/>
-        <w:spacing w:after="0" w:line="240" w:lineRule="auto"/>
-        <w:textAlignment w:val="baseline"/>
-        <w:rPr>
-          <w:rFonts w:ascii="Roboto" w:eastAsia="Times New Roman" w:hAnsi="Roboto" w:cs="Times New Roman"/>
-          <w:color w:val="374151"/>
-          <w:szCs w:val="24"/>
-          <w:shd w:val="clear" w:color="auto" w:fill="F7F7F8"/>
-        </w:rPr>
-      </w:pPr>
-    </w:p>
-    <w:p>
-      <w:pPr>
-        <w:shd w:val="clear" w:color="auto" w:fill="F7F7F8"/>
-        <w:spacing w:after="0" w:line="240" w:lineRule="auto"/>
-        <w:textAlignment w:val="baseline"/>
-        <w:rPr>
-          <w:rFonts w:ascii="Roboto" w:eastAsia="Times New Roman" w:hAnsi="Roboto" w:cs="Times New Roman"/>
-          <w:color w:val="374151"/>
-          <w:szCs w:val="24"/>
-          <w:shd w:val="clear" w:color="auto" w:fill="F7F7F8"/>
-        </w:rPr>
-      </w:pPr>
-      <w:r>
-        <w:rPr>
-          <w:rFonts w:ascii="Roboto" w:eastAsia="Times New Roman" w:hAnsi="Roboto" w:cs="Times New Roman"/>
-          <w:color w:val="374151"/>
-          <w:szCs w:val="24"/>
-          <w:shd w:val="clear" w:color="auto" w:fill="F7F7F8"/>
-        </w:rPr>
-        <w:t xml:space="preserve">    public static double[] readIdealValue(String metric) {</w:t>
-      </w:r>
-    </w:p>
-    <w:p>
-      <w:pPr>
-        <w:shd w:val="clear" w:color="auto" w:fill="F7F7F8"/>
-        <w:spacing w:after="0" w:line="240" w:lineRule="auto"/>
-        <w:textAlignment w:val="baseline"/>
-        <w:rPr>
-          <w:rFonts w:ascii="Roboto" w:eastAsia="Times New Roman" w:hAnsi="Roboto" w:cs="Times New Roman"/>
-          <w:color w:val="374151"/>
-          <w:szCs w:val="24"/>
-          <w:shd w:val="clear" w:color="auto" w:fill="F7F7F8"/>
-        </w:rPr>
-      </w:pPr>
-      <w:r>
-        <w:rPr>
-          <w:rFonts w:ascii="Roboto" w:eastAsia="Times New Roman" w:hAnsi="Roboto" w:cs="Times New Roman"/>
-          <w:color w:val="374151"/>
-          <w:szCs w:val="24"/>
-          <w:shd w:val="clear" w:color="auto" w:fill="F7F7F8"/>
-        </w:rPr>
-        <w:t xml:space="preserve">        double[] idealValues = new double[2];</w:t>
-      </w:r>
-    </w:p>
-    <w:p>
-      <w:pPr>
-        <w:shd w:val="clear" w:color="auto" w:fill="F7F7F8"/>
-        <w:spacing w:after="0" w:line="240" w:lineRule="auto"/>
-        <w:textAlignment w:val="baseline"/>
-        <w:rPr>
-          <w:rFonts w:ascii="Roboto" w:eastAsia="Times New Roman" w:hAnsi="Roboto" w:cs="Times New Roman"/>
-          <w:color w:val="374151"/>
-          <w:szCs w:val="24"/>
-          <w:shd w:val="clear" w:color="auto" w:fill="F7F7F8"/>
-        </w:rPr>
-      </w:pPr>
-    </w:p>
-    <w:p>
-      <w:pPr>
-        <w:shd w:val="clear" w:color="auto" w:fill="F7F7F8"/>
-        <w:spacing w:after="0" w:line="240" w:lineRule="auto"/>
-        <w:textAlignment w:val="baseline"/>
-        <w:rPr>
-          <w:rFonts w:ascii="Roboto" w:eastAsia="Times New Roman" w:hAnsi="Roboto" w:cs="Times New Roman"/>
-          <w:color w:val="374151"/>
-          <w:szCs w:val="24"/>
-          <w:shd w:val="clear" w:color="auto" w:fill="F7F7F8"/>
-        </w:rPr>
-      </w:pPr>
-      <w:r>
-        <w:rPr>
-          <w:rFonts w:ascii="Roboto" w:eastAsia="Times New Roman" w:hAnsi="Roboto" w:cs="Times New Roman"/>
-          <w:color w:val="374151"/>
-          <w:szCs w:val="24"/>
-          <w:shd w:val="clear" w:color="auto" w:fill="F7F7F8"/>
-        </w:rPr>
-        <w:t xml:space="preserve">        try (BufferedReader reader = new BufferedReader(new FileReader("C:\\Users\\mahim\\Documents\\GitHub\\CS622\\Assignments\\Hw3\\HealthMetrics.txt"))) {</w:t>
-      </w:r>
-    </w:p>
-    <w:p>
-      <w:pPr>
-        <w:shd w:val="clear" w:color="auto" w:fill="F7F7F8"/>
-        <w:spacing w:after="0" w:line="240" w:lineRule="auto"/>
-        <w:textAlignment w:val="baseline"/>
-        <w:rPr>
-          <w:rFonts w:ascii="Roboto" w:eastAsia="Times New Roman" w:hAnsi="Roboto" w:cs="Times New Roman"/>
-          <w:color w:val="374151"/>
-          <w:szCs w:val="24"/>
-          <w:shd w:val="clear" w:color="auto" w:fill="F7F7F8"/>
-        </w:rPr>
-      </w:pPr>
-      <w:r>
-        <w:rPr>
-          <w:rFonts w:ascii="Roboto" w:eastAsia="Times New Roman" w:hAnsi="Roboto" w:cs="Times New Roman"/>
-          <w:color w:val="374151"/>
-          <w:szCs w:val="24"/>
-          <w:shd w:val="clear" w:color="auto" w:fill="F7F7F8"/>
-        </w:rPr>
-        <w:t xml:space="preserve">            Future&lt;double[]&gt; future = executor.submit(new FileReaderTask(reader, metric));</w:t>
-      </w:r>
-    </w:p>
-    <w:p>
-      <w:pPr>
-        <w:shd w:val="clear" w:color="auto" w:fill="F7F7F8"/>
-        <w:spacing w:after="0" w:line="240" w:lineRule="auto"/>
-        <w:textAlignment w:val="baseline"/>
-        <w:rPr>
-          <w:rFonts w:ascii="Roboto" w:eastAsia="Times New Roman" w:hAnsi="Roboto" w:cs="Times New Roman"/>
-          <w:color w:val="374151"/>
-          <w:szCs w:val="24"/>
-          <w:shd w:val="clear" w:color="auto" w:fill="F7F7F8"/>
-        </w:rPr>
-      </w:pPr>
-      <w:r>
-        <w:rPr>
-          <w:rFonts w:ascii="Roboto" w:eastAsia="Times New Roman" w:hAnsi="Roboto" w:cs="Times New Roman"/>
-          <w:color w:val="374151"/>
-          <w:szCs w:val="24"/>
-          <w:shd w:val="clear" w:color="auto" w:fill="F7F7F8"/>
-        </w:rPr>
-        <w:t xml:space="preserve">            idealValues = future.get();</w:t>
-      </w:r>
-    </w:p>
-    <w:p>
-      <w:pPr>
-        <w:shd w:val="clear" w:color="auto" w:fill="F7F7F8"/>
-        <w:spacing w:after="0" w:line="240" w:lineRule="auto"/>
-        <w:textAlignment w:val="baseline"/>
-        <w:rPr>
-          <w:rFonts w:ascii="Roboto" w:eastAsia="Times New Roman" w:hAnsi="Roboto" w:cs="Times New Roman"/>
-          <w:color w:val="374151"/>
-          <w:szCs w:val="24"/>
-          <w:shd w:val="clear" w:color="auto" w:fill="F7F7F8"/>
-        </w:rPr>
-      </w:pPr>
-      <w:r>
-        <w:rPr>
-          <w:rFonts w:ascii="Roboto" w:eastAsia="Times New Roman" w:hAnsi="Roboto" w:cs="Times New Roman"/>
-          <w:color w:val="374151"/>
-          <w:szCs w:val="24"/>
-          <w:shd w:val="clear" w:color="auto" w:fill="F7F7F8"/>
-        </w:rPr>
-        <w:t xml:space="preserve">        } catch (IOException e) {</w:t>
-      </w:r>
-    </w:p>
-    <w:p>
-      <w:pPr>
-        <w:shd w:val="clear" w:color="auto" w:fill="F7F7F8"/>
-        <w:spacing w:after="0" w:line="240" w:lineRule="auto"/>
-        <w:textAlignment w:val="baseline"/>
-        <w:rPr>
-          <w:rFonts w:ascii="Roboto" w:eastAsia="Times New Roman" w:hAnsi="Roboto" w:cs="Times New Roman"/>
-          <w:color w:val="374151"/>
-          <w:szCs w:val="24"/>
-          <w:shd w:val="clear" w:color="auto" w:fill="F7F7F8"/>
-        </w:rPr>
-      </w:pPr>
-      <w:r>
-        <w:rPr>
-          <w:rFonts w:ascii="Roboto" w:eastAsia="Times New Roman" w:hAnsi="Roboto" w:cs="Times New Roman"/>
-          <w:color w:val="374151"/>
-          <w:szCs w:val="24"/>
-          <w:shd w:val="clear" w:color="auto" w:fill="F7F7F8"/>
-        </w:rPr>
-        <w:t xml:space="preserve">            System.out.println("An error occurred while reading the HealthMetrics file: " + e.getMessage());</w:t>
+        <w:t xml:space="preserve">import </w:t>
+      </w:r>
+      <w:proofErr w:type="spellStart"/>
+      <w:r>
+        <w:rPr>
+          <w:rFonts w:ascii="Roboto" w:eastAsia="Times New Roman" w:hAnsi="Roboto" w:cs="Times New Roman"/>
+          <w:color w:val="374151"/>
+          <w:szCs w:val="24"/>
+          <w:shd w:val="clear" w:color="auto" w:fill="F7F7F8"/>
+        </w:rPr>
+        <w:t>java.io.BufferedReader</w:t>
+      </w:r>
+      <w:proofErr w:type="spellEnd"/>
+      <w:r>
+        <w:rPr>
+          <w:rFonts w:ascii="Roboto" w:eastAsia="Times New Roman" w:hAnsi="Roboto" w:cs="Times New Roman"/>
+          <w:color w:val="374151"/>
+          <w:szCs w:val="24"/>
+          <w:shd w:val="clear" w:color="auto" w:fill="F7F7F8"/>
+        </w:rPr>
+        <w:t>;</w:t>
+      </w:r>
+    </w:p>
+    <w:p>
+      <w:pPr>
+        <w:shd w:val="clear" w:color="auto" w:fill="F7F7F8"/>
+        <w:spacing w:after="0" w:line="240" w:lineRule="auto"/>
+        <w:textAlignment w:val="baseline"/>
+        <w:rPr>
+          <w:rFonts w:ascii="Roboto" w:eastAsia="Times New Roman" w:hAnsi="Roboto" w:cs="Times New Roman"/>
+          <w:color w:val="374151"/>
+          <w:szCs w:val="24"/>
+          <w:shd w:val="clear" w:color="auto" w:fill="F7F7F8"/>
+        </w:rPr>
+      </w:pPr>
+      <w:r>
+        <w:rPr>
+          <w:rFonts w:ascii="Roboto" w:eastAsia="Times New Roman" w:hAnsi="Roboto" w:cs="Times New Roman"/>
+          <w:color w:val="374151"/>
+          <w:szCs w:val="24"/>
+          <w:shd w:val="clear" w:color="auto" w:fill="F7F7F8"/>
+        </w:rPr>
+        <w:t xml:space="preserve">import </w:t>
+      </w:r>
+      <w:proofErr w:type="spellStart"/>
+      <w:r>
+        <w:rPr>
+          <w:rFonts w:ascii="Roboto" w:eastAsia="Times New Roman" w:hAnsi="Roboto" w:cs="Times New Roman"/>
+          <w:color w:val="374151"/>
+          <w:szCs w:val="24"/>
+          <w:shd w:val="clear" w:color="auto" w:fill="F7F7F8"/>
+        </w:rPr>
+        <w:t>java.io.FileReader</w:t>
+      </w:r>
+      <w:proofErr w:type="spellEnd"/>
+      <w:r>
+        <w:rPr>
+          <w:rFonts w:ascii="Roboto" w:eastAsia="Times New Roman" w:hAnsi="Roboto" w:cs="Times New Roman"/>
+          <w:color w:val="374151"/>
+          <w:szCs w:val="24"/>
+          <w:shd w:val="clear" w:color="auto" w:fill="F7F7F8"/>
+        </w:rPr>
+        <w:t>;</w:t>
+      </w:r>
+    </w:p>
+    <w:p>
+      <w:pPr>
+        <w:shd w:val="clear" w:color="auto" w:fill="F7F7F8"/>
+        <w:spacing w:after="0" w:line="240" w:lineRule="auto"/>
+        <w:textAlignment w:val="baseline"/>
+        <w:rPr>
+          <w:rFonts w:ascii="Roboto" w:eastAsia="Times New Roman" w:hAnsi="Roboto" w:cs="Times New Roman"/>
+          <w:color w:val="374151"/>
+          <w:szCs w:val="24"/>
+          <w:shd w:val="clear" w:color="auto" w:fill="F7F7F8"/>
+        </w:rPr>
+      </w:pPr>
+      <w:r>
+        <w:rPr>
+          <w:rFonts w:ascii="Roboto" w:eastAsia="Times New Roman" w:hAnsi="Roboto" w:cs="Times New Roman"/>
+          <w:color w:val="374151"/>
+          <w:szCs w:val="24"/>
+          <w:shd w:val="clear" w:color="auto" w:fill="F7F7F8"/>
+        </w:rPr>
+        <w:t xml:space="preserve">import </w:t>
+      </w:r>
+      <w:proofErr w:type="spellStart"/>
+      <w:r>
+        <w:rPr>
+          <w:rFonts w:ascii="Roboto" w:eastAsia="Times New Roman" w:hAnsi="Roboto" w:cs="Times New Roman"/>
+          <w:color w:val="374151"/>
+          <w:szCs w:val="24"/>
+          <w:shd w:val="clear" w:color="auto" w:fill="F7F7F8"/>
+        </w:rPr>
+        <w:t>java.io.IOException</w:t>
+      </w:r>
+      <w:proofErr w:type="spellEnd"/>
+      <w:r>
+        <w:rPr>
+          <w:rFonts w:ascii="Roboto" w:eastAsia="Times New Roman" w:hAnsi="Roboto" w:cs="Times New Roman"/>
+          <w:color w:val="374151"/>
+          <w:szCs w:val="24"/>
+          <w:shd w:val="clear" w:color="auto" w:fill="F7F7F8"/>
+        </w:rPr>
+        <w:t>;</w:t>
+      </w:r>
+    </w:p>
+    <w:p>
+      <w:pPr>
+        <w:shd w:val="clear" w:color="auto" w:fill="F7F7F8"/>
+        <w:spacing w:after="0" w:line="240" w:lineRule="auto"/>
+        <w:textAlignment w:val="baseline"/>
+        <w:rPr>
+          <w:rFonts w:ascii="Roboto" w:eastAsia="Times New Roman" w:hAnsi="Roboto" w:cs="Times New Roman"/>
+          <w:color w:val="374151"/>
+          <w:szCs w:val="24"/>
+          <w:shd w:val="clear" w:color="auto" w:fill="F7F7F8"/>
+        </w:rPr>
+      </w:pPr>
+      <w:r>
+        <w:rPr>
+          <w:rFonts w:ascii="Roboto" w:eastAsia="Times New Roman" w:hAnsi="Roboto" w:cs="Times New Roman"/>
+          <w:color w:val="374151"/>
+          <w:szCs w:val="24"/>
+          <w:shd w:val="clear" w:color="auto" w:fill="F7F7F8"/>
+        </w:rPr>
+        <w:t xml:space="preserve">import </w:t>
+      </w:r>
+      <w:proofErr w:type="spellStart"/>
+      <w:r>
+        <w:rPr>
+          <w:rFonts w:ascii="Roboto" w:eastAsia="Times New Roman" w:hAnsi="Roboto" w:cs="Times New Roman"/>
+          <w:color w:val="374151"/>
+          <w:szCs w:val="24"/>
+          <w:shd w:val="clear" w:color="auto" w:fill="F7F7F8"/>
+        </w:rPr>
+        <w:t>java.util.concurrent.Callable</w:t>
+      </w:r>
+      <w:proofErr w:type="spellEnd"/>
+      <w:r>
+        <w:rPr>
+          <w:rFonts w:ascii="Roboto" w:eastAsia="Times New Roman" w:hAnsi="Roboto" w:cs="Times New Roman"/>
+          <w:color w:val="374151"/>
+          <w:szCs w:val="24"/>
+          <w:shd w:val="clear" w:color="auto" w:fill="F7F7F8"/>
+        </w:rPr>
+        <w:t>;</w:t>
+      </w:r>
+    </w:p>
+    <w:p>
+      <w:pPr>
+        <w:shd w:val="clear" w:color="auto" w:fill="F7F7F8"/>
+        <w:spacing w:after="0" w:line="240" w:lineRule="auto"/>
+        <w:textAlignment w:val="baseline"/>
+        <w:rPr>
+          <w:rFonts w:ascii="Roboto" w:eastAsia="Times New Roman" w:hAnsi="Roboto" w:cs="Times New Roman"/>
+          <w:color w:val="374151"/>
+          <w:szCs w:val="24"/>
+          <w:shd w:val="clear" w:color="auto" w:fill="F7F7F8"/>
+        </w:rPr>
+      </w:pPr>
+      <w:r>
+        <w:rPr>
+          <w:rFonts w:ascii="Roboto" w:eastAsia="Times New Roman" w:hAnsi="Roboto" w:cs="Times New Roman"/>
+          <w:color w:val="374151"/>
+          <w:szCs w:val="24"/>
+          <w:shd w:val="clear" w:color="auto" w:fill="F7F7F8"/>
+        </w:rPr>
+        <w:t xml:space="preserve">import </w:t>
+      </w:r>
+      <w:proofErr w:type="spellStart"/>
+      <w:r>
+        <w:rPr>
+          <w:rFonts w:ascii="Roboto" w:eastAsia="Times New Roman" w:hAnsi="Roboto" w:cs="Times New Roman"/>
+          <w:color w:val="374151"/>
+          <w:szCs w:val="24"/>
+          <w:shd w:val="clear" w:color="auto" w:fill="F7F7F8"/>
+        </w:rPr>
+        <w:t>java.util.concurrent.ExecutorService</w:t>
+      </w:r>
+      <w:proofErr w:type="spellEnd"/>
+      <w:r>
+        <w:rPr>
+          <w:rFonts w:ascii="Roboto" w:eastAsia="Times New Roman" w:hAnsi="Roboto" w:cs="Times New Roman"/>
+          <w:color w:val="374151"/>
+          <w:szCs w:val="24"/>
+          <w:shd w:val="clear" w:color="auto" w:fill="F7F7F8"/>
+        </w:rPr>
+        <w:t>;</w:t>
+      </w:r>
+    </w:p>
+    <w:p>
+      <w:pPr>
+        <w:shd w:val="clear" w:color="auto" w:fill="F7F7F8"/>
+        <w:spacing w:after="0" w:line="240" w:lineRule="auto"/>
+        <w:textAlignment w:val="baseline"/>
+        <w:rPr>
+          <w:rFonts w:ascii="Roboto" w:eastAsia="Times New Roman" w:hAnsi="Roboto" w:cs="Times New Roman"/>
+          <w:color w:val="374151"/>
+          <w:szCs w:val="24"/>
+          <w:shd w:val="clear" w:color="auto" w:fill="F7F7F8"/>
+        </w:rPr>
+      </w:pPr>
+      <w:r>
+        <w:rPr>
+          <w:rFonts w:ascii="Roboto" w:eastAsia="Times New Roman" w:hAnsi="Roboto" w:cs="Times New Roman"/>
+          <w:color w:val="374151"/>
+          <w:szCs w:val="24"/>
+          <w:shd w:val="clear" w:color="auto" w:fill="F7F7F8"/>
+        </w:rPr>
+        <w:t xml:space="preserve">import </w:t>
+      </w:r>
+      <w:proofErr w:type="spellStart"/>
+      <w:r>
+        <w:rPr>
+          <w:rFonts w:ascii="Roboto" w:eastAsia="Times New Roman" w:hAnsi="Roboto" w:cs="Times New Roman"/>
+          <w:color w:val="374151"/>
+          <w:szCs w:val="24"/>
+          <w:shd w:val="clear" w:color="auto" w:fill="F7F7F8"/>
+        </w:rPr>
+        <w:t>java.util.concurrent.Executors</w:t>
+      </w:r>
+      <w:proofErr w:type="spellEnd"/>
+      <w:r>
+        <w:rPr>
+          <w:rFonts w:ascii="Roboto" w:eastAsia="Times New Roman" w:hAnsi="Roboto" w:cs="Times New Roman"/>
+          <w:color w:val="374151"/>
+          <w:szCs w:val="24"/>
+          <w:shd w:val="clear" w:color="auto" w:fill="F7F7F8"/>
+        </w:rPr>
+        <w:t>;</w:t>
+      </w:r>
+    </w:p>
+    <w:p>
+      <w:pPr>
+        <w:shd w:val="clear" w:color="auto" w:fill="F7F7F8"/>
+        <w:spacing w:after="0" w:line="240" w:lineRule="auto"/>
+        <w:textAlignment w:val="baseline"/>
+        <w:rPr>
+          <w:rFonts w:ascii="Roboto" w:eastAsia="Times New Roman" w:hAnsi="Roboto" w:cs="Times New Roman"/>
+          <w:color w:val="374151"/>
+          <w:szCs w:val="24"/>
+          <w:shd w:val="clear" w:color="auto" w:fill="F7F7F8"/>
+        </w:rPr>
+      </w:pPr>
+      <w:r>
+        <w:rPr>
+          <w:rFonts w:ascii="Roboto" w:eastAsia="Times New Roman" w:hAnsi="Roboto" w:cs="Times New Roman"/>
+          <w:color w:val="374151"/>
+          <w:szCs w:val="24"/>
+          <w:shd w:val="clear" w:color="auto" w:fill="F7F7F8"/>
+        </w:rPr>
+        <w:t xml:space="preserve">import </w:t>
+      </w:r>
+      <w:proofErr w:type="spellStart"/>
+      <w:r>
+        <w:rPr>
+          <w:rFonts w:ascii="Roboto" w:eastAsia="Times New Roman" w:hAnsi="Roboto" w:cs="Times New Roman"/>
+          <w:color w:val="374151"/>
+          <w:szCs w:val="24"/>
+          <w:shd w:val="clear" w:color="auto" w:fill="F7F7F8"/>
+        </w:rPr>
+        <w:t>java.util.concurrent.Future</w:t>
+      </w:r>
+      <w:proofErr w:type="spellEnd"/>
+      <w:r>
+        <w:rPr>
+          <w:rFonts w:ascii="Roboto" w:eastAsia="Times New Roman" w:hAnsi="Roboto" w:cs="Times New Roman"/>
+          <w:color w:val="374151"/>
+          <w:szCs w:val="24"/>
+          <w:shd w:val="clear" w:color="auto" w:fill="F7F7F8"/>
+        </w:rPr>
+        <w:t>;</w:t>
+      </w:r>
+    </w:p>
+    <w:p>
+      <w:pPr>
+        <w:shd w:val="clear" w:color="auto" w:fill="F7F7F8"/>
+        <w:spacing w:after="0" w:line="240" w:lineRule="auto"/>
+        <w:textAlignment w:val="baseline"/>
+        <w:rPr>
+          <w:rFonts w:ascii="Roboto" w:eastAsia="Times New Roman" w:hAnsi="Roboto" w:cs="Times New Roman"/>
+          <w:color w:val="374151"/>
+          <w:szCs w:val="24"/>
+          <w:shd w:val="clear" w:color="auto" w:fill="F7F7F8"/>
+        </w:rPr>
+      </w:pPr>
+    </w:p>
+    <w:p>
+      <w:pPr>
+        <w:shd w:val="clear" w:color="auto" w:fill="F7F7F8"/>
+        <w:spacing w:after="0" w:line="240" w:lineRule="auto"/>
+        <w:textAlignment w:val="baseline"/>
+        <w:rPr>
+          <w:rFonts w:ascii="Roboto" w:eastAsia="Times New Roman" w:hAnsi="Roboto" w:cs="Times New Roman"/>
+          <w:color w:val="374151"/>
+          <w:szCs w:val="24"/>
+          <w:shd w:val="clear" w:color="auto" w:fill="F7F7F8"/>
+        </w:rPr>
+      </w:pPr>
+      <w:r>
+        <w:rPr>
+          <w:rFonts w:ascii="Roboto" w:eastAsia="Times New Roman" w:hAnsi="Roboto" w:cs="Times New Roman"/>
+          <w:color w:val="374151"/>
+          <w:szCs w:val="24"/>
+          <w:shd w:val="clear" w:color="auto" w:fill="F7F7F8"/>
+        </w:rPr>
+        <w:t xml:space="preserve">public class </w:t>
+      </w:r>
+      <w:proofErr w:type="spellStart"/>
+      <w:r>
+        <w:rPr>
+          <w:rFonts w:ascii="Roboto" w:eastAsia="Times New Roman" w:hAnsi="Roboto" w:cs="Times New Roman"/>
+          <w:color w:val="374151"/>
+          <w:szCs w:val="24"/>
+          <w:shd w:val="clear" w:color="auto" w:fill="F7F7F8"/>
+        </w:rPr>
+        <w:t>HealthMetricsReader</w:t>
+      </w:r>
+      <w:proofErr w:type="spellEnd"/>
+      <w:r>
+        <w:rPr>
+          <w:rFonts w:ascii="Roboto" w:eastAsia="Times New Roman" w:hAnsi="Roboto" w:cs="Times New Roman"/>
+          <w:color w:val="374151"/>
+          <w:szCs w:val="24"/>
+          <w:shd w:val="clear" w:color="auto" w:fill="F7F7F8"/>
+        </w:rPr>
+        <w:t xml:space="preserve"> {</w:t>
+      </w:r>
+    </w:p>
+    <w:p>
+      <w:pPr>
+        <w:shd w:val="clear" w:color="auto" w:fill="F7F7F8"/>
+        <w:spacing w:after="0" w:line="240" w:lineRule="auto"/>
+        <w:textAlignment w:val="baseline"/>
+        <w:rPr>
+          <w:rFonts w:ascii="Roboto" w:eastAsia="Times New Roman" w:hAnsi="Roboto" w:cs="Times New Roman"/>
+          <w:color w:val="374151"/>
+          <w:szCs w:val="24"/>
+          <w:shd w:val="clear" w:color="auto" w:fill="F7F7F8"/>
+        </w:rPr>
+      </w:pPr>
+      <w:r>
+        <w:rPr>
+          <w:rFonts w:ascii="Roboto" w:eastAsia="Times New Roman" w:hAnsi="Roboto" w:cs="Times New Roman"/>
+          <w:color w:val="374151"/>
+          <w:szCs w:val="24"/>
+          <w:shd w:val="clear" w:color="auto" w:fill="F7F7F8"/>
+        </w:rPr>
+        <w:t xml:space="preserve">    private static final </w:t>
+      </w:r>
+      <w:proofErr w:type="spellStart"/>
+      <w:r>
+        <w:rPr>
+          <w:rFonts w:ascii="Roboto" w:eastAsia="Times New Roman" w:hAnsi="Roboto" w:cs="Times New Roman"/>
+          <w:color w:val="374151"/>
+          <w:szCs w:val="24"/>
+          <w:shd w:val="clear" w:color="auto" w:fill="F7F7F8"/>
+        </w:rPr>
+        <w:t>ExecutorService</w:t>
+      </w:r>
+      <w:proofErr w:type="spellEnd"/>
+      <w:r>
+        <w:rPr>
+          <w:rFonts w:ascii="Roboto" w:eastAsia="Times New Roman" w:hAnsi="Roboto" w:cs="Times New Roman"/>
+          <w:color w:val="374151"/>
+          <w:szCs w:val="24"/>
+          <w:shd w:val="clear" w:color="auto" w:fill="F7F7F8"/>
+        </w:rPr>
+        <w:t xml:space="preserve"> executor = </w:t>
+      </w:r>
+      <w:proofErr w:type="spellStart"/>
+      <w:r>
+        <w:rPr>
+          <w:rFonts w:ascii="Roboto" w:eastAsia="Times New Roman" w:hAnsi="Roboto" w:cs="Times New Roman"/>
+          <w:color w:val="374151"/>
+          <w:szCs w:val="24"/>
+          <w:shd w:val="clear" w:color="auto" w:fill="F7F7F8"/>
+        </w:rPr>
+        <w:t>Executors.newFixedThreadPool</w:t>
+      </w:r>
+      <w:proofErr w:type="spellEnd"/>
+      <w:r>
+        <w:rPr>
+          <w:rFonts w:ascii="Roboto" w:eastAsia="Times New Roman" w:hAnsi="Roboto" w:cs="Times New Roman"/>
+          <w:color w:val="374151"/>
+          <w:szCs w:val="24"/>
+          <w:shd w:val="clear" w:color="auto" w:fill="F7F7F8"/>
+        </w:rPr>
+        <w:t>(4);</w:t>
+      </w:r>
+    </w:p>
+    <w:p>
+      <w:pPr>
+        <w:shd w:val="clear" w:color="auto" w:fill="F7F7F8"/>
+        <w:spacing w:after="0" w:line="240" w:lineRule="auto"/>
+        <w:textAlignment w:val="baseline"/>
+        <w:rPr>
+          <w:rFonts w:ascii="Roboto" w:eastAsia="Times New Roman" w:hAnsi="Roboto" w:cs="Times New Roman"/>
+          <w:color w:val="374151"/>
+          <w:szCs w:val="24"/>
+          <w:shd w:val="clear" w:color="auto" w:fill="F7F7F8"/>
+        </w:rPr>
+      </w:pPr>
+    </w:p>
+    <w:p>
+      <w:pPr>
+        <w:shd w:val="clear" w:color="auto" w:fill="F7F7F8"/>
+        <w:spacing w:after="0" w:line="240" w:lineRule="auto"/>
+        <w:textAlignment w:val="baseline"/>
+        <w:rPr>
+          <w:rFonts w:ascii="Roboto" w:eastAsia="Times New Roman" w:hAnsi="Roboto" w:cs="Times New Roman"/>
+          <w:color w:val="374151"/>
+          <w:szCs w:val="24"/>
+          <w:shd w:val="clear" w:color="auto" w:fill="F7F7F8"/>
+        </w:rPr>
+      </w:pPr>
+      <w:r>
+        <w:rPr>
+          <w:rFonts w:ascii="Roboto" w:eastAsia="Times New Roman" w:hAnsi="Roboto" w:cs="Times New Roman"/>
+          <w:color w:val="374151"/>
+          <w:szCs w:val="24"/>
+          <w:shd w:val="clear" w:color="auto" w:fill="F7F7F8"/>
+        </w:rPr>
+        <w:t xml:space="preserve">    public static double[] </w:t>
+      </w:r>
+      <w:proofErr w:type="spellStart"/>
+      <w:r>
+        <w:rPr>
+          <w:rFonts w:ascii="Roboto" w:eastAsia="Times New Roman" w:hAnsi="Roboto" w:cs="Times New Roman"/>
+          <w:color w:val="374151"/>
+          <w:szCs w:val="24"/>
+          <w:shd w:val="clear" w:color="auto" w:fill="F7F7F8"/>
+        </w:rPr>
+        <w:t>readIdealValue</w:t>
+      </w:r>
+      <w:proofErr w:type="spellEnd"/>
+      <w:r>
+        <w:rPr>
+          <w:rFonts w:ascii="Roboto" w:eastAsia="Times New Roman" w:hAnsi="Roboto" w:cs="Times New Roman"/>
+          <w:color w:val="374151"/>
+          <w:szCs w:val="24"/>
+          <w:shd w:val="clear" w:color="auto" w:fill="F7F7F8"/>
+        </w:rPr>
+        <w:t>(String metric) {</w:t>
+      </w:r>
+    </w:p>
+    <w:p>
+      <w:pPr>
+        <w:shd w:val="clear" w:color="auto" w:fill="F7F7F8"/>
+        <w:spacing w:after="0" w:line="240" w:lineRule="auto"/>
+        <w:textAlignment w:val="baseline"/>
+        <w:rPr>
+          <w:rFonts w:ascii="Roboto" w:eastAsia="Times New Roman" w:hAnsi="Roboto" w:cs="Times New Roman"/>
+          <w:color w:val="374151"/>
+          <w:szCs w:val="24"/>
+          <w:shd w:val="clear" w:color="auto" w:fill="F7F7F8"/>
+        </w:rPr>
+      </w:pPr>
+      <w:r>
+        <w:rPr>
+          <w:rFonts w:ascii="Roboto" w:eastAsia="Times New Roman" w:hAnsi="Roboto" w:cs="Times New Roman"/>
+          <w:color w:val="374151"/>
+          <w:szCs w:val="24"/>
+          <w:shd w:val="clear" w:color="auto" w:fill="F7F7F8"/>
+        </w:rPr>
+        <w:t xml:space="preserve">        double[] </w:t>
+      </w:r>
+      <w:proofErr w:type="spellStart"/>
+      <w:r>
+        <w:rPr>
+          <w:rFonts w:ascii="Roboto" w:eastAsia="Times New Roman" w:hAnsi="Roboto" w:cs="Times New Roman"/>
+          <w:color w:val="374151"/>
+          <w:szCs w:val="24"/>
+          <w:shd w:val="clear" w:color="auto" w:fill="F7F7F8"/>
+        </w:rPr>
+        <w:t>idealValues</w:t>
+      </w:r>
+      <w:proofErr w:type="spellEnd"/>
+      <w:r>
+        <w:rPr>
+          <w:rFonts w:ascii="Roboto" w:eastAsia="Times New Roman" w:hAnsi="Roboto" w:cs="Times New Roman"/>
+          <w:color w:val="374151"/>
+          <w:szCs w:val="24"/>
+          <w:shd w:val="clear" w:color="auto" w:fill="F7F7F8"/>
+        </w:rPr>
+        <w:t xml:space="preserve"> = new double[2];</w:t>
+      </w:r>
+    </w:p>
+    <w:p>
+      <w:pPr>
+        <w:shd w:val="clear" w:color="auto" w:fill="F7F7F8"/>
+        <w:spacing w:after="0" w:line="240" w:lineRule="auto"/>
+        <w:textAlignment w:val="baseline"/>
+        <w:rPr>
+          <w:rFonts w:ascii="Roboto" w:eastAsia="Times New Roman" w:hAnsi="Roboto" w:cs="Times New Roman"/>
+          <w:color w:val="374151"/>
+          <w:szCs w:val="24"/>
+          <w:shd w:val="clear" w:color="auto" w:fill="F7F7F8"/>
+        </w:rPr>
+      </w:pPr>
+    </w:p>
+    <w:p>
+      <w:pPr>
+        <w:shd w:val="clear" w:color="auto" w:fill="F7F7F8"/>
+        <w:spacing w:after="0" w:line="240" w:lineRule="auto"/>
+        <w:textAlignment w:val="baseline"/>
+        <w:rPr>
+          <w:rFonts w:ascii="Roboto" w:eastAsia="Times New Roman" w:hAnsi="Roboto" w:cs="Times New Roman"/>
+          <w:color w:val="374151"/>
+          <w:szCs w:val="24"/>
+          <w:shd w:val="clear" w:color="auto" w:fill="F7F7F8"/>
+        </w:rPr>
+      </w:pPr>
+      <w:r>
+        <w:rPr>
+          <w:rFonts w:ascii="Roboto" w:eastAsia="Times New Roman" w:hAnsi="Roboto" w:cs="Times New Roman"/>
+          <w:color w:val="374151"/>
+          <w:szCs w:val="24"/>
+          <w:shd w:val="clear" w:color="auto" w:fill="F7F7F8"/>
+        </w:rPr>
+        <w:t xml:space="preserve">        try (</w:t>
+      </w:r>
+      <w:proofErr w:type="spellStart"/>
+      <w:r>
+        <w:rPr>
+          <w:rFonts w:ascii="Roboto" w:eastAsia="Times New Roman" w:hAnsi="Roboto" w:cs="Times New Roman"/>
+          <w:color w:val="374151"/>
+          <w:szCs w:val="24"/>
+          <w:shd w:val="clear" w:color="auto" w:fill="F7F7F8"/>
+        </w:rPr>
+        <w:t>BufferedReader</w:t>
+      </w:r>
+      <w:proofErr w:type="spellEnd"/>
+      <w:r>
+        <w:rPr>
+          <w:rFonts w:ascii="Roboto" w:eastAsia="Times New Roman" w:hAnsi="Roboto" w:cs="Times New Roman"/>
+          <w:color w:val="374151"/>
+          <w:szCs w:val="24"/>
+          <w:shd w:val="clear" w:color="auto" w:fill="F7F7F8"/>
+        </w:rPr>
+        <w:t xml:space="preserve"> reader = new </w:t>
+      </w:r>
+      <w:proofErr w:type="spellStart"/>
+      <w:r>
+        <w:rPr>
+          <w:rFonts w:ascii="Roboto" w:eastAsia="Times New Roman" w:hAnsi="Roboto" w:cs="Times New Roman"/>
+          <w:color w:val="374151"/>
+          <w:szCs w:val="24"/>
+          <w:shd w:val="clear" w:color="auto" w:fill="F7F7F8"/>
+        </w:rPr>
+        <w:t>BufferedReader</w:t>
+      </w:r>
+      <w:proofErr w:type="spellEnd"/>
+      <w:r>
+        <w:rPr>
+          <w:rFonts w:ascii="Roboto" w:eastAsia="Times New Roman" w:hAnsi="Roboto" w:cs="Times New Roman"/>
+          <w:color w:val="374151"/>
+          <w:szCs w:val="24"/>
+          <w:shd w:val="clear" w:color="auto" w:fill="F7F7F8"/>
+        </w:rPr>
+        <w:t>(new FileReader("C:\\Users\\mahim\\Documents\\GitHub\\CS622\\Assignments\\Hw3\\HealthMetrics.txt"))) {</w:t>
+      </w:r>
+    </w:p>
+    <w:p>
+      <w:pPr>
+        <w:shd w:val="clear" w:color="auto" w:fill="F7F7F8"/>
+        <w:spacing w:after="0" w:line="240" w:lineRule="auto"/>
+        <w:textAlignment w:val="baseline"/>
+        <w:rPr>
+          <w:rFonts w:ascii="Roboto" w:eastAsia="Times New Roman" w:hAnsi="Roboto" w:cs="Times New Roman"/>
+          <w:color w:val="374151"/>
+          <w:szCs w:val="24"/>
+          <w:shd w:val="clear" w:color="auto" w:fill="F7F7F8"/>
+        </w:rPr>
+      </w:pPr>
+      <w:r>
+        <w:rPr>
+          <w:rFonts w:ascii="Roboto" w:eastAsia="Times New Roman" w:hAnsi="Roboto" w:cs="Times New Roman"/>
+          <w:color w:val="374151"/>
+          <w:szCs w:val="24"/>
+          <w:shd w:val="clear" w:color="auto" w:fill="F7F7F8"/>
+        </w:rPr>
+        <w:t xml:space="preserve">            Future&lt;double[]&gt; future = </w:t>
+      </w:r>
+      <w:proofErr w:type="spellStart"/>
+      <w:r>
+        <w:rPr>
+          <w:rFonts w:ascii="Roboto" w:eastAsia="Times New Roman" w:hAnsi="Roboto" w:cs="Times New Roman"/>
+          <w:color w:val="374151"/>
+          <w:szCs w:val="24"/>
+          <w:shd w:val="clear" w:color="auto" w:fill="F7F7F8"/>
+        </w:rPr>
+        <w:t>executor.submit</w:t>
+      </w:r>
+      <w:proofErr w:type="spellEnd"/>
+      <w:r>
+        <w:rPr>
+          <w:rFonts w:ascii="Roboto" w:eastAsia="Times New Roman" w:hAnsi="Roboto" w:cs="Times New Roman"/>
+          <w:color w:val="374151"/>
+          <w:szCs w:val="24"/>
+          <w:shd w:val="clear" w:color="auto" w:fill="F7F7F8"/>
+        </w:rPr>
+        <w:t xml:space="preserve">(new </w:t>
+      </w:r>
+      <w:proofErr w:type="spellStart"/>
+      <w:r>
+        <w:rPr>
+          <w:rFonts w:ascii="Roboto" w:eastAsia="Times New Roman" w:hAnsi="Roboto" w:cs="Times New Roman"/>
+          <w:color w:val="374151"/>
+          <w:szCs w:val="24"/>
+          <w:shd w:val="clear" w:color="auto" w:fill="F7F7F8"/>
+        </w:rPr>
+        <w:t>FileReaderTask</w:t>
+      </w:r>
+      <w:proofErr w:type="spellEnd"/>
+      <w:r>
+        <w:rPr>
+          <w:rFonts w:ascii="Roboto" w:eastAsia="Times New Roman" w:hAnsi="Roboto" w:cs="Times New Roman"/>
+          <w:color w:val="374151"/>
+          <w:szCs w:val="24"/>
+          <w:shd w:val="clear" w:color="auto" w:fill="F7F7F8"/>
+        </w:rPr>
+        <w:t>(reader, metric));</w:t>
+      </w:r>
+    </w:p>
+    <w:p>
+      <w:pPr>
+        <w:shd w:val="clear" w:color="auto" w:fill="F7F7F8"/>
+        <w:spacing w:after="0" w:line="240" w:lineRule="auto"/>
+        <w:textAlignment w:val="baseline"/>
+        <w:rPr>
+          <w:rFonts w:ascii="Roboto" w:eastAsia="Times New Roman" w:hAnsi="Roboto" w:cs="Times New Roman"/>
+          <w:color w:val="374151"/>
+          <w:szCs w:val="24"/>
+          <w:shd w:val="clear" w:color="auto" w:fill="F7F7F8"/>
+        </w:rPr>
+      </w:pPr>
+      <w:r>
+        <w:rPr>
+          <w:rFonts w:ascii="Roboto" w:eastAsia="Times New Roman" w:hAnsi="Roboto" w:cs="Times New Roman"/>
+          <w:color w:val="374151"/>
+          <w:szCs w:val="24"/>
+          <w:shd w:val="clear" w:color="auto" w:fill="F7F7F8"/>
+        </w:rPr>
+        <w:t xml:space="preserve">            </w:t>
+      </w:r>
+      <w:proofErr w:type="spellStart"/>
+      <w:r>
+        <w:rPr>
+          <w:rFonts w:ascii="Roboto" w:eastAsia="Times New Roman" w:hAnsi="Roboto" w:cs="Times New Roman"/>
+          <w:color w:val="374151"/>
+          <w:szCs w:val="24"/>
+          <w:shd w:val="clear" w:color="auto" w:fill="F7F7F8"/>
+        </w:rPr>
+        <w:t>idealValues</w:t>
+      </w:r>
+      <w:proofErr w:type="spellEnd"/>
+      <w:r>
+        <w:rPr>
+          <w:rFonts w:ascii="Roboto" w:eastAsia="Times New Roman" w:hAnsi="Roboto" w:cs="Times New Roman"/>
+          <w:color w:val="374151"/>
+          <w:szCs w:val="24"/>
+          <w:shd w:val="clear" w:color="auto" w:fill="F7F7F8"/>
+        </w:rPr>
+        <w:t xml:space="preserve"> = </w:t>
+      </w:r>
+      <w:proofErr w:type="spellStart"/>
+      <w:r>
+        <w:rPr>
+          <w:rFonts w:ascii="Roboto" w:eastAsia="Times New Roman" w:hAnsi="Roboto" w:cs="Times New Roman"/>
+          <w:color w:val="374151"/>
+          <w:szCs w:val="24"/>
+          <w:shd w:val="clear" w:color="auto" w:fill="F7F7F8"/>
+        </w:rPr>
+        <w:t>future.get</w:t>
+      </w:r>
+      <w:proofErr w:type="spellEnd"/>
+      <w:r>
+        <w:rPr>
+          <w:rFonts w:ascii="Roboto" w:eastAsia="Times New Roman" w:hAnsi="Roboto" w:cs="Times New Roman"/>
+          <w:color w:val="374151"/>
+          <w:szCs w:val="24"/>
+          <w:shd w:val="clear" w:color="auto" w:fill="F7F7F8"/>
+        </w:rPr>
+        <w:t>();</w:t>
+      </w:r>
+    </w:p>
+    <w:p>
+      <w:pPr>
+        <w:shd w:val="clear" w:color="auto" w:fill="F7F7F8"/>
+        <w:spacing w:after="0" w:line="240" w:lineRule="auto"/>
+        <w:textAlignment w:val="baseline"/>
+        <w:rPr>
+          <w:rFonts w:ascii="Roboto" w:eastAsia="Times New Roman" w:hAnsi="Roboto" w:cs="Times New Roman"/>
+          <w:color w:val="374151"/>
+          <w:szCs w:val="24"/>
+          <w:shd w:val="clear" w:color="auto" w:fill="F7F7F8"/>
+        </w:rPr>
+      </w:pPr>
+      <w:r>
+        <w:rPr>
+          <w:rFonts w:ascii="Roboto" w:eastAsia="Times New Roman" w:hAnsi="Roboto" w:cs="Times New Roman"/>
+          <w:color w:val="374151"/>
+          <w:szCs w:val="24"/>
+          <w:shd w:val="clear" w:color="auto" w:fill="F7F7F8"/>
+        </w:rPr>
+        <w:t xml:space="preserve">        } catch (</w:t>
+      </w:r>
+      <w:proofErr w:type="spellStart"/>
+      <w:r>
+        <w:rPr>
+          <w:rFonts w:ascii="Roboto" w:eastAsia="Times New Roman" w:hAnsi="Roboto" w:cs="Times New Roman"/>
+          <w:color w:val="374151"/>
+          <w:szCs w:val="24"/>
+          <w:shd w:val="clear" w:color="auto" w:fill="F7F7F8"/>
+        </w:rPr>
+        <w:t>IOException</w:t>
+      </w:r>
+      <w:proofErr w:type="spellEnd"/>
+      <w:r>
+        <w:rPr>
+          <w:rFonts w:ascii="Roboto" w:eastAsia="Times New Roman" w:hAnsi="Roboto" w:cs="Times New Roman"/>
+          <w:color w:val="374151"/>
+          <w:szCs w:val="24"/>
+          <w:shd w:val="clear" w:color="auto" w:fill="F7F7F8"/>
+        </w:rPr>
+        <w:t xml:space="preserve"> e) {</w:t>
+      </w:r>
+    </w:p>
+    <w:p>
+      <w:pPr>
+        <w:shd w:val="clear" w:color="auto" w:fill="F7F7F8"/>
+        <w:spacing w:after="0" w:line="240" w:lineRule="auto"/>
+        <w:textAlignment w:val="baseline"/>
+        <w:rPr>
+          <w:rFonts w:ascii="Roboto" w:eastAsia="Times New Roman" w:hAnsi="Roboto" w:cs="Times New Roman"/>
+          <w:color w:val="374151"/>
+          <w:szCs w:val="24"/>
+          <w:shd w:val="clear" w:color="auto" w:fill="F7F7F8"/>
+        </w:rPr>
+      </w:pPr>
+      <w:r>
+        <w:rPr>
+          <w:rFonts w:ascii="Roboto" w:eastAsia="Times New Roman" w:hAnsi="Roboto" w:cs="Times New Roman"/>
+          <w:color w:val="374151"/>
+          <w:szCs w:val="24"/>
+          <w:shd w:val="clear" w:color="auto" w:fill="F7F7F8"/>
+        </w:rPr>
+        <w:t xml:space="preserve">            </w:t>
+      </w:r>
+      <w:proofErr w:type="spellStart"/>
+      <w:r>
+        <w:rPr>
+          <w:rFonts w:ascii="Roboto" w:eastAsia="Times New Roman" w:hAnsi="Roboto" w:cs="Times New Roman"/>
+          <w:color w:val="374151"/>
+          <w:szCs w:val="24"/>
+          <w:shd w:val="clear" w:color="auto" w:fill="F7F7F8"/>
+        </w:rPr>
+        <w:t>System.out.println</w:t>
+      </w:r>
+      <w:proofErr w:type="spellEnd"/>
+      <w:r>
+        <w:rPr>
+          <w:rFonts w:ascii="Roboto" w:eastAsia="Times New Roman" w:hAnsi="Roboto" w:cs="Times New Roman"/>
+          <w:color w:val="374151"/>
+          <w:szCs w:val="24"/>
+          <w:shd w:val="clear" w:color="auto" w:fill="F7F7F8"/>
+        </w:rPr>
+        <w:t xml:space="preserve">("An error occurred while reading the </w:t>
+      </w:r>
+      <w:proofErr w:type="spellStart"/>
+      <w:r>
+        <w:rPr>
+          <w:rFonts w:ascii="Roboto" w:eastAsia="Times New Roman" w:hAnsi="Roboto" w:cs="Times New Roman"/>
+          <w:color w:val="374151"/>
+          <w:szCs w:val="24"/>
+          <w:shd w:val="clear" w:color="auto" w:fill="F7F7F8"/>
+        </w:rPr>
+        <w:t>HealthMetrics</w:t>
+      </w:r>
+      <w:proofErr w:type="spellEnd"/>
+      <w:r>
+        <w:rPr>
+          <w:rFonts w:ascii="Roboto" w:eastAsia="Times New Roman" w:hAnsi="Roboto" w:cs="Times New Roman"/>
+          <w:color w:val="374151"/>
+          <w:szCs w:val="24"/>
+          <w:shd w:val="clear" w:color="auto" w:fill="F7F7F8"/>
+        </w:rPr>
+        <w:t xml:space="preserve"> file: " + </w:t>
+      </w:r>
+      <w:proofErr w:type="spellStart"/>
+      <w:r>
+        <w:rPr>
+          <w:rFonts w:ascii="Roboto" w:eastAsia="Times New Roman" w:hAnsi="Roboto" w:cs="Times New Roman"/>
+          <w:color w:val="374151"/>
+          <w:szCs w:val="24"/>
+          <w:shd w:val="clear" w:color="auto" w:fill="F7F7F8"/>
+        </w:rPr>
+        <w:t>e.getMessage</w:t>
+      </w:r>
+      <w:proofErr w:type="spellEnd"/>
+      <w:r>
+        <w:rPr>
+          <w:rFonts w:ascii="Roboto" w:eastAsia="Times New Roman" w:hAnsi="Roboto" w:cs="Times New Roman"/>
+          <w:color w:val="374151"/>
+          <w:szCs w:val="24"/>
+          <w:shd w:val="clear" w:color="auto" w:fill="F7F7F8"/>
+        </w:rPr>
+        <w:t>());</w:t>
       </w:r>
     </w:p>
     <w:p>
@@ -3489,7 +4411,47 @@
           <w:szCs w:val="24"/>
           <w:shd w:val="clear" w:color="auto" w:fill="F7F7F8"/>
         </w:rPr>
-        <w:t xml:space="preserve">            System.out.println("An error occurred while executing the file reading task: " + e.getMessage());</w:t>
+        <w:t xml:space="preserve">            </w:t>
+      </w:r>
+      <w:proofErr w:type="spellStart"/>
+      <w:r>
+        <w:rPr>
+          <w:rFonts w:ascii="Roboto" w:eastAsia="Times New Roman" w:hAnsi="Roboto" w:cs="Times New Roman"/>
+          <w:color w:val="374151"/>
+          <w:szCs w:val="24"/>
+          <w:shd w:val="clear" w:color="auto" w:fill="F7F7F8"/>
+        </w:rPr>
+        <w:t>System.out.println</w:t>
+      </w:r>
+      <w:proofErr w:type="spellEnd"/>
+      <w:r>
+        <w:rPr>
+          <w:rFonts w:ascii="Roboto" w:eastAsia="Times New Roman" w:hAnsi="Roboto" w:cs="Times New Roman"/>
+          <w:color w:val="374151"/>
+          <w:szCs w:val="24"/>
+          <w:shd w:val="clear" w:color="auto" w:fill="F7F7F8"/>
+        </w:rPr>
+        <w:t xml:space="preserve">("An error occurred while executing the file reading task: " + </w:t>
+      </w:r>
+      <w:proofErr w:type="spellStart"/>
+      <w:r>
+        <w:rPr>
+          <w:rFonts w:ascii="Roboto" w:eastAsia="Times New Roman" w:hAnsi="Roboto" w:cs="Times New Roman"/>
+          <w:color w:val="374151"/>
+          <w:szCs w:val="24"/>
+          <w:shd w:val="clear" w:color="auto" w:fill="F7F7F8"/>
+        </w:rPr>
+        <w:t>e.getMessage</w:t>
+      </w:r>
+      <w:proofErr w:type="spellEnd"/>
+      <w:r>
+        <w:rPr>
+          <w:rFonts w:ascii="Roboto" w:eastAsia="Times New Roman" w:hAnsi="Roboto" w:cs="Times New Roman"/>
+          <w:color w:val="374151"/>
+          <w:szCs w:val="24"/>
+          <w:shd w:val="clear" w:color="auto" w:fill="F7F7F8"/>
+        </w:rPr>
+        <w:t>());</w:t>
       </w:r>
     </w:p>
     <w:p>
@@ -3546,7 +4508,27 @@
           <w:szCs w:val="24"/>
           <w:shd w:val="clear" w:color="auto" w:fill="F7F7F8"/>
         </w:rPr>
-        <w:t xml:space="preserve">        return idealValues;</w:t>
+        <w:t xml:space="preserve">        return </w:t>
+      </w:r>
+      <w:proofErr w:type="spellStart"/>
+      <w:r>
+        <w:rPr>
+          <w:rFonts w:ascii="Roboto" w:eastAsia="Times New Roman" w:hAnsi="Roboto" w:cs="Times New Roman"/>
+          <w:color w:val="374151"/>
+          <w:szCs w:val="24"/>
+          <w:shd w:val="clear" w:color="auto" w:fill="F7F7F8"/>
+        </w:rPr>
+        <w:t>idealValues</w:t>
+      </w:r>
+      <w:proofErr w:type="spellEnd"/>
+      <w:r>
+        <w:rPr>
+          <w:rFonts w:ascii="Roboto" w:eastAsia="Times New Roman" w:hAnsi="Roboto" w:cs="Times New Roman"/>
+          <w:color w:val="374151"/>
+          <w:szCs w:val="24"/>
+          <w:shd w:val="clear" w:color="auto" w:fill="F7F7F8"/>
+        </w:rPr>
+        <w:t>;</w:t>
       </w:r>
     </w:p>
     <w:p>
@@ -3603,29 +4585,69 @@
           <w:szCs w:val="24"/>
           <w:shd w:val="clear" w:color="auto" w:fill="F7F7F8"/>
         </w:rPr>
-        <w:t xml:space="preserve">    private static class FileReaderTask implements Callable&lt;double[]&gt; {</w:t>
-      </w:r>
-    </w:p>
-    <w:p>
-      <w:pPr>
-        <w:shd w:val="clear" w:color="auto" w:fill="F7F7F8"/>
-        <w:spacing w:after="0" w:line="240" w:lineRule="auto"/>
-        <w:textAlignment w:val="baseline"/>
-        <w:rPr>
-          <w:rFonts w:ascii="Roboto" w:eastAsia="Times New Roman" w:hAnsi="Roboto" w:cs="Times New Roman"/>
-          <w:color w:val="374151"/>
-          <w:szCs w:val="24"/>
-          <w:shd w:val="clear" w:color="auto" w:fill="F7F7F8"/>
-        </w:rPr>
-      </w:pPr>
-      <w:r>
-        <w:rPr>
-          <w:rFonts w:ascii="Roboto" w:eastAsia="Times New Roman" w:hAnsi="Roboto" w:cs="Times New Roman"/>
-          <w:color w:val="374151"/>
-          <w:szCs w:val="24"/>
-          <w:shd w:val="clear" w:color="auto" w:fill="F7F7F8"/>
-        </w:rPr>
-        <w:t xml:space="preserve">        private final BufferedReader reader;</w:t>
+        <w:t xml:space="preserve">    private static class </w:t>
+      </w:r>
+      <w:proofErr w:type="spellStart"/>
+      <w:r>
+        <w:rPr>
+          <w:rFonts w:ascii="Roboto" w:eastAsia="Times New Roman" w:hAnsi="Roboto" w:cs="Times New Roman"/>
+          <w:color w:val="374151"/>
+          <w:szCs w:val="24"/>
+          <w:shd w:val="clear" w:color="auto" w:fill="F7F7F8"/>
+        </w:rPr>
+        <w:t>FileReaderTask</w:t>
+      </w:r>
+      <w:proofErr w:type="spellEnd"/>
+      <w:r>
+        <w:rPr>
+          <w:rFonts w:ascii="Roboto" w:eastAsia="Times New Roman" w:hAnsi="Roboto" w:cs="Times New Roman"/>
+          <w:color w:val="374151"/>
+          <w:szCs w:val="24"/>
+          <w:shd w:val="clear" w:color="auto" w:fill="F7F7F8"/>
+        </w:rPr>
+        <w:t xml:space="preserve"> implements Callable&lt;double[]&gt; {</w:t>
+      </w:r>
+    </w:p>
+    <w:p>
+      <w:pPr>
+        <w:shd w:val="clear" w:color="auto" w:fill="F7F7F8"/>
+        <w:spacing w:after="0" w:line="240" w:lineRule="auto"/>
+        <w:textAlignment w:val="baseline"/>
+        <w:rPr>
+          <w:rFonts w:ascii="Roboto" w:eastAsia="Times New Roman" w:hAnsi="Roboto" w:cs="Times New Roman"/>
+          <w:color w:val="374151"/>
+          <w:szCs w:val="24"/>
+          <w:shd w:val="clear" w:color="auto" w:fill="F7F7F8"/>
+        </w:rPr>
+      </w:pPr>
+      <w:r>
+        <w:rPr>
+          <w:rFonts w:ascii="Roboto" w:eastAsia="Times New Roman" w:hAnsi="Roboto" w:cs="Times New Roman"/>
+          <w:color w:val="374151"/>
+          <w:szCs w:val="24"/>
+          <w:shd w:val="clear" w:color="auto" w:fill="F7F7F8"/>
+        </w:rPr>
+        <w:t xml:space="preserve">        private final </w:t>
+      </w:r>
+      <w:proofErr w:type="spellStart"/>
+      <w:r>
+        <w:rPr>
+          <w:rFonts w:ascii="Roboto" w:eastAsia="Times New Roman" w:hAnsi="Roboto" w:cs="Times New Roman"/>
+          <w:color w:val="374151"/>
+          <w:szCs w:val="24"/>
+          <w:shd w:val="clear" w:color="auto" w:fill="F7F7F8"/>
+        </w:rPr>
+        <w:t>BufferedReader</w:t>
+      </w:r>
+      <w:proofErr w:type="spellEnd"/>
+      <w:r>
+        <w:rPr>
+          <w:rFonts w:ascii="Roboto" w:eastAsia="Times New Roman" w:hAnsi="Roboto" w:cs="Times New Roman"/>
+          <w:color w:val="374151"/>
+          <w:szCs w:val="24"/>
+          <w:shd w:val="clear" w:color="auto" w:fill="F7F7F8"/>
+        </w:rPr>
+        <w:t xml:space="preserve"> reader;</w:t>
       </w:r>
     </w:p>
     <w:p>
@@ -3682,51 +4704,131 @@
           <w:szCs w:val="24"/>
           <w:shd w:val="clear" w:color="auto" w:fill="F7F7F8"/>
         </w:rPr>
-        <w:t xml:space="preserve">        public FileReaderTask(BufferedReader reader, String metric) {</w:t>
-      </w:r>
-    </w:p>
-    <w:p>
-      <w:pPr>
-        <w:shd w:val="clear" w:color="auto" w:fill="F7F7F8"/>
-        <w:spacing w:after="0" w:line="240" w:lineRule="auto"/>
-        <w:textAlignment w:val="baseline"/>
-        <w:rPr>
-          <w:rFonts w:ascii="Roboto" w:eastAsia="Times New Roman" w:hAnsi="Roboto" w:cs="Times New Roman"/>
-          <w:color w:val="374151"/>
-          <w:szCs w:val="24"/>
-          <w:shd w:val="clear" w:color="auto" w:fill="F7F7F8"/>
-        </w:rPr>
-      </w:pPr>
-      <w:r>
-        <w:rPr>
-          <w:rFonts w:ascii="Roboto" w:eastAsia="Times New Roman" w:hAnsi="Roboto" w:cs="Times New Roman"/>
-          <w:color w:val="374151"/>
-          <w:szCs w:val="24"/>
-          <w:shd w:val="clear" w:color="auto" w:fill="F7F7F8"/>
-        </w:rPr>
-        <w:t xml:space="preserve">            this.reader = reader;</w:t>
-      </w:r>
-    </w:p>
-    <w:p>
-      <w:pPr>
-        <w:shd w:val="clear" w:color="auto" w:fill="F7F7F8"/>
-        <w:spacing w:after="0" w:line="240" w:lineRule="auto"/>
-        <w:textAlignment w:val="baseline"/>
-        <w:rPr>
-          <w:rFonts w:ascii="Roboto" w:eastAsia="Times New Roman" w:hAnsi="Roboto" w:cs="Times New Roman"/>
-          <w:color w:val="374151"/>
-          <w:szCs w:val="24"/>
-          <w:shd w:val="clear" w:color="auto" w:fill="F7F7F8"/>
-        </w:rPr>
-      </w:pPr>
-      <w:r>
-        <w:rPr>
-          <w:rFonts w:ascii="Roboto" w:eastAsia="Times New Roman" w:hAnsi="Roboto" w:cs="Times New Roman"/>
-          <w:color w:val="374151"/>
-          <w:szCs w:val="24"/>
-          <w:shd w:val="clear" w:color="auto" w:fill="F7F7F8"/>
-        </w:rPr>
-        <w:t xml:space="preserve">            this.metric = metric;</w:t>
+        <w:t xml:space="preserve">        public </w:t>
+      </w:r>
+      <w:proofErr w:type="spellStart"/>
+      <w:r>
+        <w:rPr>
+          <w:rFonts w:ascii="Roboto" w:eastAsia="Times New Roman" w:hAnsi="Roboto" w:cs="Times New Roman"/>
+          <w:color w:val="374151"/>
+          <w:szCs w:val="24"/>
+          <w:shd w:val="clear" w:color="auto" w:fill="F7F7F8"/>
+        </w:rPr>
+        <w:t>FileReaderTask</w:t>
+      </w:r>
+      <w:proofErr w:type="spellEnd"/>
+      <w:r>
+        <w:rPr>
+          <w:rFonts w:ascii="Roboto" w:eastAsia="Times New Roman" w:hAnsi="Roboto" w:cs="Times New Roman"/>
+          <w:color w:val="374151"/>
+          <w:szCs w:val="24"/>
+          <w:shd w:val="clear" w:color="auto" w:fill="F7F7F8"/>
+        </w:rPr>
+        <w:t>(</w:t>
+      </w:r>
+      <w:proofErr w:type="spellStart"/>
+      <w:r>
+        <w:rPr>
+          <w:rFonts w:ascii="Roboto" w:eastAsia="Times New Roman" w:hAnsi="Roboto" w:cs="Times New Roman"/>
+          <w:color w:val="374151"/>
+          <w:szCs w:val="24"/>
+          <w:shd w:val="clear" w:color="auto" w:fill="F7F7F8"/>
+        </w:rPr>
+        <w:t>BufferedReader</w:t>
+      </w:r>
+      <w:proofErr w:type="spellEnd"/>
+      <w:r>
+        <w:rPr>
+          <w:rFonts w:ascii="Roboto" w:eastAsia="Times New Roman" w:hAnsi="Roboto" w:cs="Times New Roman"/>
+          <w:color w:val="374151"/>
+          <w:szCs w:val="24"/>
+          <w:shd w:val="clear" w:color="auto" w:fill="F7F7F8"/>
+        </w:rPr>
+        <w:t xml:space="preserve"> reader, String metric) {</w:t>
+      </w:r>
+    </w:p>
+    <w:p>
+      <w:pPr>
+        <w:shd w:val="clear" w:color="auto" w:fill="F7F7F8"/>
+        <w:spacing w:after="0" w:line="240" w:lineRule="auto"/>
+        <w:textAlignment w:val="baseline"/>
+        <w:rPr>
+          <w:rFonts w:ascii="Roboto" w:eastAsia="Times New Roman" w:hAnsi="Roboto" w:cs="Times New Roman"/>
+          <w:color w:val="374151"/>
+          <w:szCs w:val="24"/>
+          <w:shd w:val="clear" w:color="auto" w:fill="F7F7F8"/>
+        </w:rPr>
+      </w:pPr>
+      <w:r>
+        <w:rPr>
+          <w:rFonts w:ascii="Roboto" w:eastAsia="Times New Roman" w:hAnsi="Roboto" w:cs="Times New Roman"/>
+          <w:color w:val="374151"/>
+          <w:szCs w:val="24"/>
+          <w:shd w:val="clear" w:color="auto" w:fill="F7F7F8"/>
+        </w:rPr>
+        <w:t xml:space="preserve">            </w:t>
+      </w:r>
+      <w:proofErr w:type="spellStart"/>
+      <w:r>
+        <w:rPr>
+          <w:rFonts w:ascii="Roboto" w:eastAsia="Times New Roman" w:hAnsi="Roboto" w:cs="Times New Roman"/>
+          <w:color w:val="374151"/>
+          <w:szCs w:val="24"/>
+          <w:shd w:val="clear" w:color="auto" w:fill="F7F7F8"/>
+        </w:rPr>
+        <w:t>this.reader</w:t>
+      </w:r>
+      <w:proofErr w:type="spellEnd"/>
+      <w:r>
+        <w:rPr>
+          <w:rFonts w:ascii="Roboto" w:eastAsia="Times New Roman" w:hAnsi="Roboto" w:cs="Times New Roman"/>
+          <w:color w:val="374151"/>
+          <w:szCs w:val="24"/>
+          <w:shd w:val="clear" w:color="auto" w:fill="F7F7F8"/>
+        </w:rPr>
+        <w:t xml:space="preserve"> = reader;</w:t>
+      </w:r>
+    </w:p>
+    <w:p>
+      <w:pPr>
+        <w:shd w:val="clear" w:color="auto" w:fill="F7F7F8"/>
+        <w:spacing w:after="0" w:line="240" w:lineRule="auto"/>
+        <w:textAlignment w:val="baseline"/>
+        <w:rPr>
+          <w:rFonts w:ascii="Roboto" w:eastAsia="Times New Roman" w:hAnsi="Roboto" w:cs="Times New Roman"/>
+          <w:color w:val="374151"/>
+          <w:szCs w:val="24"/>
+          <w:shd w:val="clear" w:color="auto" w:fill="F7F7F8"/>
+        </w:rPr>
+      </w:pPr>
+      <w:r>
+        <w:rPr>
+          <w:rFonts w:ascii="Roboto" w:eastAsia="Times New Roman" w:hAnsi="Roboto" w:cs="Times New Roman"/>
+          <w:color w:val="374151"/>
+          <w:szCs w:val="24"/>
+          <w:shd w:val="clear" w:color="auto" w:fill="F7F7F8"/>
+        </w:rPr>
+        <w:t xml:space="preserve">            </w:t>
+      </w:r>
+      <w:proofErr w:type="spellStart"/>
+      <w:r>
+        <w:rPr>
+          <w:rFonts w:ascii="Roboto" w:eastAsia="Times New Roman" w:hAnsi="Roboto" w:cs="Times New Roman"/>
+          <w:color w:val="374151"/>
+          <w:szCs w:val="24"/>
+          <w:shd w:val="clear" w:color="auto" w:fill="F7F7F8"/>
+        </w:rPr>
+        <w:t>this.metric</w:t>
+      </w:r>
+      <w:proofErr w:type="spellEnd"/>
+      <w:r>
+        <w:rPr>
+          <w:rFonts w:ascii="Roboto" w:eastAsia="Times New Roman" w:hAnsi="Roboto" w:cs="Times New Roman"/>
+          <w:color w:val="374151"/>
+          <w:szCs w:val="24"/>
+          <w:shd w:val="clear" w:color="auto" w:fill="F7F7F8"/>
+        </w:rPr>
+        <w:t xml:space="preserve"> = metric;</w:t>
       </w:r>
     </w:p>
     <w:p>
@@ -3827,7 +4929,27 @@
           <w:szCs w:val="24"/>
           <w:shd w:val="clear" w:color="auto" w:fill="F7F7F8"/>
         </w:rPr>
-        <w:t xml:space="preserve">            double[] idealValues = new double[2];</w:t>
+        <w:t xml:space="preserve">            double[] </w:t>
+      </w:r>
+      <w:proofErr w:type="spellStart"/>
+      <w:r>
+        <w:rPr>
+          <w:rFonts w:ascii="Roboto" w:eastAsia="Times New Roman" w:hAnsi="Roboto" w:cs="Times New Roman"/>
+          <w:color w:val="374151"/>
+          <w:szCs w:val="24"/>
+          <w:shd w:val="clear" w:color="auto" w:fill="F7F7F8"/>
+        </w:rPr>
+        <w:t>idealValues</w:t>
+      </w:r>
+      <w:proofErr w:type="spellEnd"/>
+      <w:r>
+        <w:rPr>
+          <w:rFonts w:ascii="Roboto" w:eastAsia="Times New Roman" w:hAnsi="Roboto" w:cs="Times New Roman"/>
+          <w:color w:val="374151"/>
+          <w:szCs w:val="24"/>
+          <w:shd w:val="clear" w:color="auto" w:fill="F7F7F8"/>
+        </w:rPr>
+        <w:t xml:space="preserve"> = new double[2];</w:t>
       </w:r>
     </w:p>
     <w:p>
@@ -3884,108 +5006,268 @@
           <w:szCs w:val="24"/>
           <w:shd w:val="clear" w:color="auto" w:fill="F7F7F8"/>
         </w:rPr>
-        <w:t xml:space="preserve">            while ((line = reader.readLine()) != null) {</w:t>
-      </w:r>
-    </w:p>
-    <w:p>
-      <w:pPr>
-        <w:shd w:val="clear" w:color="auto" w:fill="F7F7F8"/>
-        <w:spacing w:after="0" w:line="240" w:lineRule="auto"/>
-        <w:textAlignment w:val="baseline"/>
-        <w:rPr>
-          <w:rFonts w:ascii="Roboto" w:eastAsia="Times New Roman" w:hAnsi="Roboto" w:cs="Times New Roman"/>
-          <w:color w:val="374151"/>
-          <w:szCs w:val="24"/>
-          <w:shd w:val="clear" w:color="auto" w:fill="F7F7F8"/>
-        </w:rPr>
-      </w:pPr>
-      <w:r>
-        <w:rPr>
-          <w:rFonts w:ascii="Roboto" w:eastAsia="Times New Roman" w:hAnsi="Roboto" w:cs="Times New Roman"/>
-          <w:color w:val="374151"/>
-          <w:szCs w:val="24"/>
-          <w:shd w:val="clear" w:color="auto" w:fill="F7F7F8"/>
-        </w:rPr>
-        <w:t xml:space="preserve">                String[] values = line.split(",");</w:t>
-      </w:r>
-    </w:p>
-    <w:p>
-      <w:pPr>
-        <w:shd w:val="clear" w:color="auto" w:fill="F7F7F8"/>
-        <w:spacing w:after="0" w:line="240" w:lineRule="auto"/>
-        <w:textAlignment w:val="baseline"/>
-        <w:rPr>
-          <w:rFonts w:ascii="Roboto" w:eastAsia="Times New Roman" w:hAnsi="Roboto" w:cs="Times New Roman"/>
-          <w:color w:val="374151"/>
-          <w:szCs w:val="24"/>
-          <w:shd w:val="clear" w:color="auto" w:fill="F7F7F8"/>
-        </w:rPr>
-      </w:pPr>
-    </w:p>
-    <w:p>
-      <w:pPr>
-        <w:shd w:val="clear" w:color="auto" w:fill="F7F7F8"/>
-        <w:spacing w:after="0" w:line="240" w:lineRule="auto"/>
-        <w:textAlignment w:val="baseline"/>
-        <w:rPr>
-          <w:rFonts w:ascii="Roboto" w:eastAsia="Times New Roman" w:hAnsi="Roboto" w:cs="Times New Roman"/>
-          <w:color w:val="374151"/>
-          <w:szCs w:val="24"/>
-          <w:shd w:val="clear" w:color="auto" w:fill="F7F7F8"/>
-        </w:rPr>
-      </w:pPr>
-      <w:r>
-        <w:rPr>
-          <w:rFonts w:ascii="Roboto" w:eastAsia="Times New Roman" w:hAnsi="Roboto" w:cs="Times New Roman"/>
-          <w:color w:val="374151"/>
-          <w:szCs w:val="24"/>
-          <w:shd w:val="clear" w:color="auto" w:fill="F7F7F8"/>
-        </w:rPr>
-        <w:t xml:space="preserve">                if (values.length &gt;= 3 &amp;&amp; values[0].trim().equals(metric.trim())) {</w:t>
-      </w:r>
-    </w:p>
-    <w:p>
-      <w:pPr>
-        <w:shd w:val="clear" w:color="auto" w:fill="F7F7F8"/>
-        <w:spacing w:after="0" w:line="240" w:lineRule="auto"/>
-        <w:textAlignment w:val="baseline"/>
-        <w:rPr>
-          <w:rFonts w:ascii="Roboto" w:eastAsia="Times New Roman" w:hAnsi="Roboto" w:cs="Times New Roman"/>
-          <w:color w:val="374151"/>
-          <w:szCs w:val="24"/>
-          <w:shd w:val="clear" w:color="auto" w:fill="F7F7F8"/>
-        </w:rPr>
-      </w:pPr>
-      <w:r>
-        <w:rPr>
-          <w:rFonts w:ascii="Roboto" w:eastAsia="Times New Roman" w:hAnsi="Roboto" w:cs="Times New Roman"/>
-          <w:color w:val="374151"/>
-          <w:szCs w:val="24"/>
-          <w:shd w:val="clear" w:color="auto" w:fill="F7F7F8"/>
-        </w:rPr>
-        <w:t xml:space="preserve">                    idealValues[0] = Double.parseDouble(values[1].trim());</w:t>
-      </w:r>
-    </w:p>
-    <w:p>
-      <w:pPr>
-        <w:shd w:val="clear" w:color="auto" w:fill="F7F7F8"/>
-        <w:spacing w:after="0" w:line="240" w:lineRule="auto"/>
-        <w:textAlignment w:val="baseline"/>
-        <w:rPr>
-          <w:rFonts w:ascii="Roboto" w:eastAsia="Times New Roman" w:hAnsi="Roboto" w:cs="Times New Roman"/>
-          <w:color w:val="374151"/>
-          <w:szCs w:val="24"/>
-          <w:shd w:val="clear" w:color="auto" w:fill="F7F7F8"/>
-        </w:rPr>
-      </w:pPr>
-      <w:r>
-        <w:rPr>
-          <w:rFonts w:ascii="Roboto" w:eastAsia="Times New Roman" w:hAnsi="Roboto" w:cs="Times New Roman"/>
-          <w:color w:val="374151"/>
-          <w:szCs w:val="24"/>
-          <w:shd w:val="clear" w:color="auto" w:fill="F7F7F8"/>
-        </w:rPr>
-        <w:t xml:space="preserve">                    idealValues[1] = Double.parseDouble(values[2].trim());</w:t>
+        <w:t xml:space="preserve">            while ((line = </w:t>
+      </w:r>
+      <w:proofErr w:type="spellStart"/>
+      <w:r>
+        <w:rPr>
+          <w:rFonts w:ascii="Roboto" w:eastAsia="Times New Roman" w:hAnsi="Roboto" w:cs="Times New Roman"/>
+          <w:color w:val="374151"/>
+          <w:szCs w:val="24"/>
+          <w:shd w:val="clear" w:color="auto" w:fill="F7F7F8"/>
+        </w:rPr>
+        <w:t>reader.readLine</w:t>
+      </w:r>
+      <w:proofErr w:type="spellEnd"/>
+      <w:r>
+        <w:rPr>
+          <w:rFonts w:ascii="Roboto" w:eastAsia="Times New Roman" w:hAnsi="Roboto" w:cs="Times New Roman"/>
+          <w:color w:val="374151"/>
+          <w:szCs w:val="24"/>
+          <w:shd w:val="clear" w:color="auto" w:fill="F7F7F8"/>
+        </w:rPr>
+        <w:t>()) != null) {</w:t>
+      </w:r>
+    </w:p>
+    <w:p>
+      <w:pPr>
+        <w:shd w:val="clear" w:color="auto" w:fill="F7F7F8"/>
+        <w:spacing w:after="0" w:line="240" w:lineRule="auto"/>
+        <w:textAlignment w:val="baseline"/>
+        <w:rPr>
+          <w:rFonts w:ascii="Roboto" w:eastAsia="Times New Roman" w:hAnsi="Roboto" w:cs="Times New Roman"/>
+          <w:color w:val="374151"/>
+          <w:szCs w:val="24"/>
+          <w:shd w:val="clear" w:color="auto" w:fill="F7F7F8"/>
+        </w:rPr>
+      </w:pPr>
+      <w:r>
+        <w:rPr>
+          <w:rFonts w:ascii="Roboto" w:eastAsia="Times New Roman" w:hAnsi="Roboto" w:cs="Times New Roman"/>
+          <w:color w:val="374151"/>
+          <w:szCs w:val="24"/>
+          <w:shd w:val="clear" w:color="auto" w:fill="F7F7F8"/>
+        </w:rPr>
+        <w:t xml:space="preserve">                String[] values = </w:t>
+      </w:r>
+      <w:proofErr w:type="spellStart"/>
+      <w:r>
+        <w:rPr>
+          <w:rFonts w:ascii="Roboto" w:eastAsia="Times New Roman" w:hAnsi="Roboto" w:cs="Times New Roman"/>
+          <w:color w:val="374151"/>
+          <w:szCs w:val="24"/>
+          <w:shd w:val="clear" w:color="auto" w:fill="F7F7F8"/>
+        </w:rPr>
+        <w:t>line.split</w:t>
+      </w:r>
+      <w:proofErr w:type="spellEnd"/>
+      <w:r>
+        <w:rPr>
+          <w:rFonts w:ascii="Roboto" w:eastAsia="Times New Roman" w:hAnsi="Roboto" w:cs="Times New Roman"/>
+          <w:color w:val="374151"/>
+          <w:szCs w:val="24"/>
+          <w:shd w:val="clear" w:color="auto" w:fill="F7F7F8"/>
+        </w:rPr>
+        <w:t>(",");</w:t>
+      </w:r>
+    </w:p>
+    <w:p>
+      <w:pPr>
+        <w:shd w:val="clear" w:color="auto" w:fill="F7F7F8"/>
+        <w:spacing w:after="0" w:line="240" w:lineRule="auto"/>
+        <w:textAlignment w:val="baseline"/>
+        <w:rPr>
+          <w:rFonts w:ascii="Roboto" w:eastAsia="Times New Roman" w:hAnsi="Roboto" w:cs="Times New Roman"/>
+          <w:color w:val="374151"/>
+          <w:szCs w:val="24"/>
+          <w:shd w:val="clear" w:color="auto" w:fill="F7F7F8"/>
+        </w:rPr>
+      </w:pPr>
+    </w:p>
+    <w:p>
+      <w:pPr>
+        <w:shd w:val="clear" w:color="auto" w:fill="F7F7F8"/>
+        <w:spacing w:after="0" w:line="240" w:lineRule="auto"/>
+        <w:textAlignment w:val="baseline"/>
+        <w:rPr>
+          <w:rFonts w:ascii="Roboto" w:eastAsia="Times New Roman" w:hAnsi="Roboto" w:cs="Times New Roman"/>
+          <w:color w:val="374151"/>
+          <w:szCs w:val="24"/>
+          <w:shd w:val="clear" w:color="auto" w:fill="F7F7F8"/>
+        </w:rPr>
+      </w:pPr>
+      <w:r>
+        <w:rPr>
+          <w:rFonts w:ascii="Roboto" w:eastAsia="Times New Roman" w:hAnsi="Roboto" w:cs="Times New Roman"/>
+          <w:color w:val="374151"/>
+          <w:szCs w:val="24"/>
+          <w:shd w:val="clear" w:color="auto" w:fill="F7F7F8"/>
+        </w:rPr>
+        <w:t xml:space="preserve">                if (</w:t>
+      </w:r>
+      <w:proofErr w:type="spellStart"/>
+      <w:r>
+        <w:rPr>
+          <w:rFonts w:ascii="Roboto" w:eastAsia="Times New Roman" w:hAnsi="Roboto" w:cs="Times New Roman"/>
+          <w:color w:val="374151"/>
+          <w:szCs w:val="24"/>
+          <w:shd w:val="clear" w:color="auto" w:fill="F7F7F8"/>
+        </w:rPr>
+        <w:t>values.length</w:t>
+      </w:r>
+      <w:proofErr w:type="spellEnd"/>
+      <w:r>
+        <w:rPr>
+          <w:rFonts w:ascii="Roboto" w:eastAsia="Times New Roman" w:hAnsi="Roboto" w:cs="Times New Roman"/>
+          <w:color w:val="374151"/>
+          <w:szCs w:val="24"/>
+          <w:shd w:val="clear" w:color="auto" w:fill="F7F7F8"/>
+        </w:rPr>
+        <w:t xml:space="preserve"> &gt;= 3 &amp;&amp; values[0].trim().equals(</w:t>
+      </w:r>
+      <w:proofErr w:type="spellStart"/>
+      <w:r>
+        <w:rPr>
+          <w:rFonts w:ascii="Roboto" w:eastAsia="Times New Roman" w:hAnsi="Roboto" w:cs="Times New Roman"/>
+          <w:color w:val="374151"/>
+          <w:szCs w:val="24"/>
+          <w:shd w:val="clear" w:color="auto" w:fill="F7F7F8"/>
+        </w:rPr>
+        <w:t>metric.trim</w:t>
+      </w:r>
+      <w:proofErr w:type="spellEnd"/>
+      <w:r>
+        <w:rPr>
+          <w:rFonts w:ascii="Roboto" w:eastAsia="Times New Roman" w:hAnsi="Roboto" w:cs="Times New Roman"/>
+          <w:color w:val="374151"/>
+          <w:szCs w:val="24"/>
+          <w:shd w:val="clear" w:color="auto" w:fill="F7F7F8"/>
+        </w:rPr>
+        <w:t>())) {</w:t>
+      </w:r>
+    </w:p>
+    <w:p>
+      <w:pPr>
+        <w:shd w:val="clear" w:color="auto" w:fill="F7F7F8"/>
+        <w:spacing w:after="0" w:line="240" w:lineRule="auto"/>
+        <w:textAlignment w:val="baseline"/>
+        <w:rPr>
+          <w:rFonts w:ascii="Roboto" w:eastAsia="Times New Roman" w:hAnsi="Roboto" w:cs="Times New Roman"/>
+          <w:color w:val="374151"/>
+          <w:szCs w:val="24"/>
+          <w:shd w:val="clear" w:color="auto" w:fill="F7F7F8"/>
+        </w:rPr>
+      </w:pPr>
+      <w:r>
+        <w:rPr>
+          <w:rFonts w:ascii="Roboto" w:eastAsia="Times New Roman" w:hAnsi="Roboto" w:cs="Times New Roman"/>
+          <w:color w:val="374151"/>
+          <w:szCs w:val="24"/>
+          <w:shd w:val="clear" w:color="auto" w:fill="F7F7F8"/>
+        </w:rPr>
+        <w:t xml:space="preserve">                    </w:t>
+      </w:r>
+      <w:proofErr w:type="spellStart"/>
+      <w:r>
+        <w:rPr>
+          <w:rFonts w:ascii="Roboto" w:eastAsia="Times New Roman" w:hAnsi="Roboto" w:cs="Times New Roman"/>
+          <w:color w:val="374151"/>
+          <w:szCs w:val="24"/>
+          <w:shd w:val="clear" w:color="auto" w:fill="F7F7F8"/>
+        </w:rPr>
+        <w:t>idealValues</w:t>
+      </w:r>
+      <w:proofErr w:type="spellEnd"/>
+      <w:r>
+        <w:rPr>
+          <w:rFonts w:ascii="Roboto" w:eastAsia="Times New Roman" w:hAnsi="Roboto" w:cs="Times New Roman"/>
+          <w:color w:val="374151"/>
+          <w:szCs w:val="24"/>
+          <w:shd w:val="clear" w:color="auto" w:fill="F7F7F8"/>
+        </w:rPr>
+        <w:t xml:space="preserve">[0] = </w:t>
+      </w:r>
+      <w:proofErr w:type="spellStart"/>
+      <w:r>
+        <w:rPr>
+          <w:rFonts w:ascii="Roboto" w:eastAsia="Times New Roman" w:hAnsi="Roboto" w:cs="Times New Roman"/>
+          <w:color w:val="374151"/>
+          <w:szCs w:val="24"/>
+          <w:shd w:val="clear" w:color="auto" w:fill="F7F7F8"/>
+        </w:rPr>
+        <w:t>Double.parseDouble</w:t>
+      </w:r>
+      <w:proofErr w:type="spellEnd"/>
+      <w:r>
+        <w:rPr>
+          <w:rFonts w:ascii="Roboto" w:eastAsia="Times New Roman" w:hAnsi="Roboto" w:cs="Times New Roman"/>
+          <w:color w:val="374151"/>
+          <w:szCs w:val="24"/>
+          <w:shd w:val="clear" w:color="auto" w:fill="F7F7F8"/>
+        </w:rPr>
+        <w:t>(values[1].trim());</w:t>
+      </w:r>
+    </w:p>
+    <w:p>
+      <w:pPr>
+        <w:shd w:val="clear" w:color="auto" w:fill="F7F7F8"/>
+        <w:spacing w:after="0" w:line="240" w:lineRule="auto"/>
+        <w:textAlignment w:val="baseline"/>
+        <w:rPr>
+          <w:rFonts w:ascii="Roboto" w:eastAsia="Times New Roman" w:hAnsi="Roboto" w:cs="Times New Roman"/>
+          <w:color w:val="374151"/>
+          <w:szCs w:val="24"/>
+          <w:shd w:val="clear" w:color="auto" w:fill="F7F7F8"/>
+        </w:rPr>
+      </w:pPr>
+      <w:r>
+        <w:rPr>
+          <w:rFonts w:ascii="Roboto" w:eastAsia="Times New Roman" w:hAnsi="Roboto" w:cs="Times New Roman"/>
+          <w:color w:val="374151"/>
+          <w:szCs w:val="24"/>
+          <w:shd w:val="clear" w:color="auto" w:fill="F7F7F8"/>
+        </w:rPr>
+        <w:t xml:space="preserve">                    </w:t>
+      </w:r>
+      <w:proofErr w:type="spellStart"/>
+      <w:r>
+        <w:rPr>
+          <w:rFonts w:ascii="Roboto" w:eastAsia="Times New Roman" w:hAnsi="Roboto" w:cs="Times New Roman"/>
+          <w:color w:val="374151"/>
+          <w:szCs w:val="24"/>
+          <w:shd w:val="clear" w:color="auto" w:fill="F7F7F8"/>
+        </w:rPr>
+        <w:t>idealValues</w:t>
+      </w:r>
+      <w:proofErr w:type="spellEnd"/>
+      <w:r>
+        <w:rPr>
+          <w:rFonts w:ascii="Roboto" w:eastAsia="Times New Roman" w:hAnsi="Roboto" w:cs="Times New Roman"/>
+          <w:color w:val="374151"/>
+          <w:szCs w:val="24"/>
+          <w:shd w:val="clear" w:color="auto" w:fill="F7F7F8"/>
+        </w:rPr>
+        <w:t xml:space="preserve">[1] = </w:t>
+      </w:r>
+      <w:proofErr w:type="spellStart"/>
+      <w:r>
+        <w:rPr>
+          <w:rFonts w:ascii="Roboto" w:eastAsia="Times New Roman" w:hAnsi="Roboto" w:cs="Times New Roman"/>
+          <w:color w:val="374151"/>
+          <w:szCs w:val="24"/>
+          <w:shd w:val="clear" w:color="auto" w:fill="F7F7F8"/>
+        </w:rPr>
+        <w:t>Double.parseDouble</w:t>
+      </w:r>
+      <w:proofErr w:type="spellEnd"/>
+      <w:r>
+        <w:rPr>
+          <w:rFonts w:ascii="Roboto" w:eastAsia="Times New Roman" w:hAnsi="Roboto" w:cs="Times New Roman"/>
+          <w:color w:val="374151"/>
+          <w:szCs w:val="24"/>
+          <w:shd w:val="clear" w:color="auto" w:fill="F7F7F8"/>
+        </w:rPr>
+        <w:t>(values[2].trim());</w:t>
       </w:r>
     </w:p>
     <w:p>
@@ -4086,7 +5368,27 @@
           <w:szCs w:val="24"/>
           <w:shd w:val="clear" w:color="auto" w:fill="F7F7F8"/>
         </w:rPr>
-        <w:t xml:space="preserve">            return idealValues;</w:t>
+        <w:t xml:space="preserve">            return </w:t>
+      </w:r>
+      <w:proofErr w:type="spellStart"/>
+      <w:r>
+        <w:rPr>
+          <w:rFonts w:ascii="Roboto" w:eastAsia="Times New Roman" w:hAnsi="Roboto" w:cs="Times New Roman"/>
+          <w:color w:val="374151"/>
+          <w:szCs w:val="24"/>
+          <w:shd w:val="clear" w:color="auto" w:fill="F7F7F8"/>
+        </w:rPr>
+        <w:t>idealValues</w:t>
+      </w:r>
+      <w:proofErr w:type="spellEnd"/>
+      <w:r>
+        <w:rPr>
+          <w:rFonts w:ascii="Roboto" w:eastAsia="Times New Roman" w:hAnsi="Roboto" w:cs="Times New Roman"/>
+          <w:color w:val="374151"/>
+          <w:szCs w:val="24"/>
+          <w:shd w:val="clear" w:color="auto" w:fill="F7F7F8"/>
+        </w:rPr>
+        <w:t>;</w:t>
       </w:r>
     </w:p>
     <w:p>
@@ -4258,653 +5560,22 @@
       </w:r>
     </w:p>
     <w:p>
-      <w:r>
-        <w:t xml:space="preserve">Your response </w:t>
-      </w:r>
-      <w:r>
-        <w:t>replaces this.</w:t>
-      </w:r>
-    </w:p>
-    <w:p>
-      <w:pPr>
-        <w:pStyle w:val="Heading3"/>
-      </w:pPr>
-    </w:p>
-    <w:p>
-      <w:pPr>
-        <w:pStyle w:val="Heading3"/>
-        <w15:collapsed/>
-      </w:pPr>
-      <w:r>
-        <w:t>&gt;&gt;</w:t>
-      </w:r>
-      <w:r>
-        <w:t xml:space="preserve">AI generation </w:t>
-      </w:r>
-      <w:r>
-        <w:t xml:space="preserve">OR check: </w:t>
-      </w:r>
-      <w:r>
-        <w:rPr>
-          <w:i/>
-          <w:iCs/>
-        </w:rPr>
-        <w:t>I did not use AI generation here</w:t>
-      </w:r>
-      <w:r>
-        <w:t xml:space="preserve"> __</w:t>
-      </w:r>
-      <w:r>
-        <w:rPr>
-          <w:color w:val="A6A6A6" w:themeColor="background1" w:themeShade="A6"/>
-          <w:sz w:val="20"/>
-          <w:szCs w:val="20"/>
-        </w:rPr>
-        <w:t>(</w:t>
-      </w:r>
-      <w:r>
-        <w:rPr>
-          <w:color w:val="A6A6A6" w:themeColor="background1" w:themeShade="A6"/>
-          <w:sz w:val="20"/>
-          <w:szCs w:val="20"/>
-        </w:rPr>
-        <w:t>C</w:t>
-      </w:r>
-      <w:r>
-        <w:rPr>
-          <w:color w:val="A6A6A6" w:themeColor="background1" w:themeShade="A6"/>
-          <w:sz w:val="20"/>
-          <w:szCs w:val="20"/>
-        </w:rPr>
-        <w:t xml:space="preserve">ollapse </w:t>
-      </w:r>
-      <w:r>
-        <w:rPr>
-          <w:color w:val="A6A6A6" w:themeColor="background1" w:themeShade="A6"/>
-          <w:sz w:val="20"/>
-          <w:szCs w:val="20"/>
-        </w:rPr>
-        <w:t>section before</w:t>
-      </w:r>
-      <w:r>
-        <w:rPr>
-          <w:color w:val="A6A6A6" w:themeColor="background1" w:themeShade="A6"/>
-          <w:sz w:val="20"/>
-          <w:szCs w:val="20"/>
-        </w:rPr>
-        <w:t xml:space="preserve"> submitting</w:t>
-      </w:r>
-      <w:r>
-        <w:rPr>
-          <w:color w:val="A6A6A6" w:themeColor="background1" w:themeShade="A6"/>
-          <w:sz w:val="20"/>
-          <w:szCs w:val="20"/>
-        </w:rPr>
-        <w:t>.</w:t>
-      </w:r>
-      <w:r>
-        <w:rPr>
-          <w:color w:val="A6A6A6" w:themeColor="background1" w:themeShade="A6"/>
-          <w:sz w:val="20"/>
-          <w:szCs w:val="20"/>
-        </w:rPr>
-        <w:t>)</w:t>
-      </w:r>
-    </w:p>
-    <w:p>
-      <w:pPr>
-        <w:spacing w:after="0" w:line="240" w:lineRule="auto"/>
-        <w:rPr>
-          <w:rFonts w:eastAsia="Times New Roman" w:cs="Times New Roman"/>
-          <w:szCs w:val="24"/>
-          <w:u w:val="single"/>
-        </w:rPr>
-      </w:pPr>
-      <w:r>
-        <w:rPr>
-          <w:rFonts w:ascii="Arial" w:eastAsia="Times New Roman" w:hAnsi="Arial" w:cs="Arial"/>
-          <w:color w:val="000000"/>
-          <w:sz w:val="22"/>
-          <w:u w:val="single"/>
-        </w:rPr>
-        <w:t>PARAGRAPH DESCRIBING YOUR VALUE ADDED TO THE AI-GENERATED MATERIAL</w:t>
-      </w:r>
-    </w:p>
-    <w:p>
-      <w:pPr>
-        <w:spacing w:after="0" w:line="240" w:lineRule="auto"/>
-        <w:rPr>
-          <w:rFonts w:ascii="Arial" w:eastAsia="Times New Roman" w:hAnsi="Arial" w:cs="Arial"/>
-          <w:color w:val="000000"/>
-          <w:sz w:val="22"/>
-        </w:rPr>
-      </w:pPr>
-    </w:p>
-    <w:p>
-      <w:pPr>
-        <w:spacing w:after="0" w:line="240" w:lineRule="auto"/>
-        <w:rPr>
-          <w:rFonts w:eastAsia="Times New Roman" w:cs="Times New Roman"/>
-          <w:szCs w:val="24"/>
-          <w:u w:val="single"/>
-        </w:rPr>
-      </w:pPr>
-      <w:r>
-        <w:rPr>
-          <w:rFonts w:ascii="Arial" w:eastAsia="Times New Roman" w:hAnsi="Arial" w:cs="Arial"/>
-          <w:color w:val="000000"/>
-          <w:sz w:val="22"/>
-          <w:u w:val="single"/>
-        </w:rPr>
-        <w:t>MY PROMPT SEQUENCE (ONLY)</w:t>
-      </w:r>
-    </w:p>
-    <w:p>
-      <w:pPr>
-        <w:spacing w:after="0" w:line="240" w:lineRule="auto"/>
-        <w:rPr>
-          <w:rFonts w:ascii="Arial" w:eastAsia="Times New Roman" w:hAnsi="Arial" w:cs="Arial"/>
-          <w:color w:val="000000"/>
-          <w:sz w:val="22"/>
-        </w:rPr>
-      </w:pPr>
-      <w:r>
-        <w:rPr>
-          <w:rFonts w:ascii="Arial" w:eastAsia="Times New Roman" w:hAnsi="Arial" w:cs="Arial"/>
-          <w:color w:val="000000"/>
-          <w:sz w:val="22"/>
-        </w:rPr>
-        <w:t>[1]</w:t>
-      </w:r>
-      <w:r>
-        <w:rPr>
-          <w:rFonts w:ascii="Arial" w:eastAsia="Times New Roman" w:hAnsi="Arial" w:cs="Arial"/>
-          <w:color w:val="000000"/>
-          <w:sz w:val="22"/>
-        </w:rPr>
-        <w:t xml:space="preserve"> </w:t>
-      </w:r>
-      <w:r>
-        <w:rPr>
-          <w:rFonts w:ascii="Arial" w:eastAsia="Times New Roman" w:hAnsi="Arial" w:cs="Arial"/>
-          <w:color w:val="000000"/>
-          <w:sz w:val="22"/>
-        </w:rPr>
-        <w:t>I have a javafx gui with buttons to ask user for specific healthmetrics and save it so it can be viewed in the history screen. There. it can be filtered by date, also the average values of the health metrics are shown. Where do you think concurrency will be beneficial and easy to implement?</w:t>
-      </w:r>
-    </w:p>
-    <w:p>
-      <w:pPr>
-        <w:spacing w:after="0" w:line="240" w:lineRule="auto"/>
-        <w:rPr>
-          <w:rFonts w:eastAsia="Times New Roman" w:cs="Times New Roman"/>
-          <w:szCs w:val="24"/>
-        </w:rPr>
-      </w:pPr>
-    </w:p>
-    <w:p>
-      <w:pPr>
-        <w:spacing w:after="0" w:line="240" w:lineRule="auto"/>
-        <w:rPr>
-          <w:rFonts w:ascii="Arial" w:eastAsia="Times New Roman" w:hAnsi="Arial" w:cs="Arial"/>
-          <w:color w:val="000000"/>
-          <w:sz w:val="22"/>
-          <w:u w:val="single"/>
-        </w:rPr>
-      </w:pPr>
-      <w:r>
-        <w:rPr>
-          <w:rFonts w:ascii="Arial" w:eastAsia="Times New Roman" w:hAnsi="Arial" w:cs="Arial"/>
-          <w:color w:val="000000"/>
-          <w:sz w:val="22"/>
-          <w:u w:val="single"/>
-        </w:rPr>
-        <w:t>CODE OR TEXT PRODUCED BY THE ABOVE PROMPT SEQUENCE</w:t>
-      </w:r>
-    </w:p>
-    <w:p>
-      <w:pPr>
-        <w:spacing w:after="0" w:line="240" w:lineRule="auto"/>
-        <w:rPr>
-          <w:rFonts w:eastAsia="Times New Roman" w:cs="Times New Roman"/>
-          <w:szCs w:val="24"/>
-          <w:u w:val="single"/>
-        </w:rPr>
-      </w:pPr>
-      <w:r>
-        <w:rPr>
-          <w:rFonts w:ascii="Arial" w:eastAsia="Times New Roman" w:hAnsi="Arial" w:cs="Arial"/>
-          <w:color w:val="000000"/>
-          <w:sz w:val="22"/>
-          <w:u w:val="single"/>
-        </w:rPr>
-        <w:t>chatGPT</w:t>
-      </w:r>
-      <w:r>
-        <w:rPr>
-          <w:rFonts w:ascii="Arial" w:eastAsia="Times New Roman" w:hAnsi="Arial" w:cs="Arial"/>
-          <w:color w:val="000000"/>
-          <w:sz w:val="22"/>
-          <w:u w:val="single"/>
-        </w:rPr>
-        <w:t xml:space="preserve"> X</w:t>
-      </w:r>
-    </w:p>
-    <w:p>
-      <w:pPr>
-        <w:spacing w:after="0" w:line="240" w:lineRule="auto"/>
-        <w:rPr>
-          <w:rFonts w:eastAsia="Times New Roman" w:cs="Times New Roman"/>
-          <w:szCs w:val="24"/>
-        </w:rPr>
-      </w:pPr>
-    </w:p>
-    <w:p>
-      <w:pPr>
-        <w:shd w:val="clear" w:color="auto" w:fill="F7F7F8"/>
-        <w:spacing w:after="0" w:line="240" w:lineRule="auto"/>
-        <w:textAlignment w:val="baseline"/>
-        <w:rPr>
-          <w:rFonts w:ascii="Roboto" w:eastAsia="Times New Roman" w:hAnsi="Roboto" w:cs="Times New Roman"/>
-          <w:color w:val="374151"/>
-          <w:szCs w:val="24"/>
-          <w:shd w:val="clear" w:color="auto" w:fill="F7F7F8"/>
-        </w:rPr>
-      </w:pPr>
-      <w:r>
-        <w:rPr>
-          <w:rFonts w:ascii="Roboto" w:eastAsia="Times New Roman" w:hAnsi="Roboto" w:cs="Times New Roman"/>
-          <w:color w:val="374151"/>
-          <w:szCs w:val="24"/>
-          <w:shd w:val="clear" w:color="auto" w:fill="F7F7F8"/>
-        </w:rPr>
-        <w:t xml:space="preserve"> </w:t>
-      </w:r>
-      <w:r>
-        <w:rPr>
-          <w:rFonts w:ascii="Roboto" w:eastAsia="Times New Roman" w:hAnsi="Roboto" w:cs="Times New Roman"/>
-          <w:color w:val="374151"/>
-          <w:szCs w:val="24"/>
-          <w:shd w:val="clear" w:color="auto" w:fill="F7F7F8"/>
-        </w:rPr>
-        <w:t xml:space="preserve">[1] </w:t>
-      </w:r>
-      <w:r>
-        <w:rPr>
-          <w:rFonts w:ascii="Roboto" w:eastAsia="Times New Roman" w:hAnsi="Roboto" w:cs="Times New Roman"/>
-          <w:color w:val="374151"/>
-          <w:szCs w:val="24"/>
-          <w:shd w:val="clear" w:color="auto" w:fill="F7F7F8"/>
-        </w:rPr>
-        <w:t>In your scenario, there are a few areas where introducing concurrency can be beneficial and relatively easy to implement:</w:t>
-      </w:r>
-    </w:p>
-    <w:p>
-      <w:pPr>
-        <w:shd w:val="clear" w:color="auto" w:fill="F7F7F8"/>
-        <w:spacing w:after="0" w:line="240" w:lineRule="auto"/>
-        <w:textAlignment w:val="baseline"/>
-        <w:rPr>
-          <w:rFonts w:ascii="Roboto" w:eastAsia="Times New Roman" w:hAnsi="Roboto" w:cs="Times New Roman"/>
-          <w:color w:val="374151"/>
-          <w:szCs w:val="24"/>
-          <w:shd w:val="clear" w:color="auto" w:fill="F7F7F8"/>
-        </w:rPr>
-      </w:pPr>
-    </w:p>
-    <w:p>
-      <w:pPr>
-        <w:shd w:val="clear" w:color="auto" w:fill="F7F7F8"/>
-        <w:spacing w:after="0" w:line="240" w:lineRule="auto"/>
-        <w:textAlignment w:val="baseline"/>
-        <w:rPr>
-          <w:rFonts w:ascii="Roboto" w:eastAsia="Times New Roman" w:hAnsi="Roboto" w:cs="Times New Roman"/>
-          <w:color w:val="374151"/>
-          <w:szCs w:val="24"/>
-          <w:shd w:val="clear" w:color="auto" w:fill="F7F7F8"/>
-        </w:rPr>
-      </w:pPr>
-      <w:r>
-        <w:rPr>
-          <w:rFonts w:ascii="Roboto" w:eastAsia="Times New Roman" w:hAnsi="Roboto" w:cs="Times New Roman"/>
-          <w:color w:val="374151"/>
-          <w:szCs w:val="24"/>
-          <w:shd w:val="clear" w:color="auto" w:fill="F7F7F8"/>
-        </w:rPr>
-        <w:t>Fetching data from external sources: If your application needs to retrieve data from external sources, such as an API or a database, you can perform these operations in a background thread. This allows the UI to remain responsive while the data is being fetched. For example, when loading historical health metrics from a remote server, you can use a separate thread to fetch the data, and once it's retrieved, update the UI with the results.</w:t>
-      </w:r>
-    </w:p>
-    <w:p>
-      <w:pPr>
-        <w:shd w:val="clear" w:color="auto" w:fill="F7F7F8"/>
-        <w:spacing w:after="0" w:line="240" w:lineRule="auto"/>
-        <w:textAlignment w:val="baseline"/>
-        <w:rPr>
-          <w:rFonts w:ascii="Roboto" w:eastAsia="Times New Roman" w:hAnsi="Roboto" w:cs="Times New Roman"/>
-          <w:color w:val="374151"/>
-          <w:szCs w:val="24"/>
-          <w:shd w:val="clear" w:color="auto" w:fill="F7F7F8"/>
-        </w:rPr>
-      </w:pPr>
-    </w:p>
-    <w:p>
-      <w:pPr>
-        <w:shd w:val="clear" w:color="auto" w:fill="F7F7F8"/>
-        <w:spacing w:after="0" w:line="240" w:lineRule="auto"/>
-        <w:textAlignment w:val="baseline"/>
-        <w:rPr>
-          <w:rFonts w:ascii="Roboto" w:eastAsia="Times New Roman" w:hAnsi="Roboto" w:cs="Times New Roman"/>
-          <w:color w:val="374151"/>
-          <w:szCs w:val="24"/>
-          <w:shd w:val="clear" w:color="auto" w:fill="F7F7F8"/>
-        </w:rPr>
-      </w:pPr>
-      <w:r>
-        <w:rPr>
-          <w:rFonts w:ascii="Roboto" w:eastAsia="Times New Roman" w:hAnsi="Roboto" w:cs="Times New Roman"/>
-          <w:color w:val="374151"/>
-          <w:szCs w:val="24"/>
-          <w:shd w:val="clear" w:color="auto" w:fill="F7F7F8"/>
-        </w:rPr>
-        <w:t>Filtering data by date: When filtering health metrics by date, if the dataset is large, the filtering process can be time-consuming. By performing the filtering operation in a background thread, you ensure that the UI remains responsive during the process. Users can continue interacting with the application while the filtering is in progress. Once the filtering is complete, you can update the UI with the filtered results.</w:t>
-      </w:r>
-    </w:p>
-    <w:p>
-      <w:pPr>
-        <w:shd w:val="clear" w:color="auto" w:fill="F7F7F8"/>
-        <w:spacing w:after="0" w:line="240" w:lineRule="auto"/>
-        <w:textAlignment w:val="baseline"/>
-        <w:rPr>
-          <w:rFonts w:ascii="Roboto" w:eastAsia="Times New Roman" w:hAnsi="Roboto" w:cs="Times New Roman"/>
-          <w:color w:val="374151"/>
-          <w:szCs w:val="24"/>
-          <w:shd w:val="clear" w:color="auto" w:fill="F7F7F8"/>
-        </w:rPr>
-      </w:pPr>
-    </w:p>
-    <w:p>
-      <w:pPr>
-        <w:shd w:val="clear" w:color="auto" w:fill="F7F7F8"/>
-        <w:spacing w:after="0" w:line="240" w:lineRule="auto"/>
-        <w:textAlignment w:val="baseline"/>
-        <w:rPr>
-          <w:rFonts w:ascii="Roboto" w:eastAsia="Times New Roman" w:hAnsi="Roboto" w:cs="Times New Roman"/>
-          <w:color w:val="374151"/>
-          <w:szCs w:val="24"/>
-          <w:shd w:val="clear" w:color="auto" w:fill="F7F7F8"/>
-        </w:rPr>
-      </w:pPr>
-      <w:r>
-        <w:rPr>
-          <w:rFonts w:ascii="Roboto" w:eastAsia="Times New Roman" w:hAnsi="Roboto" w:cs="Times New Roman"/>
-          <w:color w:val="374151"/>
-          <w:szCs w:val="24"/>
-          <w:shd w:val="clear" w:color="auto" w:fill="F7F7F8"/>
-        </w:rPr>
-        <w:t>Calculating average values: If calculating average values of health metrics involves a large dataset or complex calculations, it can be a good candidate for concurrency. By performing the calculations in a separate thread, you prevent the UI from freezing while the averages are being computed. Once the calculations are finished, you can update the UI with the average values.</w:t>
-      </w:r>
-    </w:p>
-    <w:p>
-      <w:pPr>
-        <w:shd w:val="clear" w:color="auto" w:fill="F7F7F8"/>
-        <w:spacing w:after="0" w:line="240" w:lineRule="auto"/>
-        <w:textAlignment w:val="baseline"/>
-        <w:rPr>
-          <w:rFonts w:ascii="Roboto" w:eastAsia="Times New Roman" w:hAnsi="Roboto" w:cs="Times New Roman"/>
-          <w:color w:val="374151"/>
-          <w:szCs w:val="24"/>
-          <w:shd w:val="clear" w:color="auto" w:fill="F7F7F8"/>
-        </w:rPr>
-      </w:pPr>
-    </w:p>
-    <w:p>
-      <w:pPr>
-        <w:shd w:val="clear" w:color="auto" w:fill="F7F7F8"/>
-        <w:spacing w:after="0" w:line="240" w:lineRule="auto"/>
-        <w:textAlignment w:val="baseline"/>
-        <w:rPr>
-          <w:rFonts w:ascii="Roboto" w:eastAsia="Times New Roman" w:hAnsi="Roboto" w:cs="Times New Roman"/>
-          <w:color w:val="374151"/>
-          <w:szCs w:val="24"/>
-          <w:shd w:val="clear" w:color="auto" w:fill="F7F7F8"/>
-        </w:rPr>
-      </w:pPr>
-      <w:r>
-        <w:rPr>
-          <w:rFonts w:ascii="Roboto" w:eastAsia="Times New Roman" w:hAnsi="Roboto" w:cs="Times New Roman"/>
-          <w:color w:val="374151"/>
-          <w:szCs w:val="24"/>
-          <w:shd w:val="clear" w:color="auto" w:fill="F7F7F8"/>
-        </w:rPr>
-        <w:t>To implement concurrency in these areas, you can utilize Java's ExecutorService or the JavaFX concurrency utilities. Here's a general outline of how you can approach it:</w:t>
-      </w:r>
-    </w:p>
-    <w:p>
-      <w:pPr>
-        <w:shd w:val="clear" w:color="auto" w:fill="F7F7F8"/>
-        <w:spacing w:after="0" w:line="240" w:lineRule="auto"/>
-        <w:textAlignment w:val="baseline"/>
-        <w:rPr>
-          <w:rFonts w:ascii="Roboto" w:eastAsia="Times New Roman" w:hAnsi="Roboto" w:cs="Times New Roman"/>
-          <w:color w:val="374151"/>
-          <w:szCs w:val="24"/>
-          <w:shd w:val="clear" w:color="auto" w:fill="F7F7F8"/>
-        </w:rPr>
-      </w:pPr>
-    </w:p>
-    <w:p>
-      <w:pPr>
-        <w:shd w:val="clear" w:color="auto" w:fill="F7F7F8"/>
-        <w:spacing w:after="0" w:line="240" w:lineRule="auto"/>
-        <w:textAlignment w:val="baseline"/>
-        <w:rPr>
-          <w:rFonts w:ascii="Roboto" w:eastAsia="Times New Roman" w:hAnsi="Roboto" w:cs="Times New Roman"/>
-          <w:color w:val="374151"/>
-          <w:szCs w:val="24"/>
-          <w:shd w:val="clear" w:color="auto" w:fill="F7F7F8"/>
-        </w:rPr>
-      </w:pPr>
-      <w:r>
-        <w:rPr>
-          <w:rFonts w:ascii="Roboto" w:eastAsia="Times New Roman" w:hAnsi="Roboto" w:cs="Times New Roman"/>
-          <w:color w:val="374151"/>
-          <w:szCs w:val="24"/>
-          <w:shd w:val="clear" w:color="auto" w:fill="F7F7F8"/>
-        </w:rPr>
-        <w:t>When fetching data from external sources, use a separate thread or an ExecutorService to perform the network request and retrieve the data. Once the data is obtained, update the UI accordingly.</w:t>
-      </w:r>
-    </w:p>
-    <w:p>
-      <w:pPr>
-        <w:shd w:val="clear" w:color="auto" w:fill="F7F7F8"/>
-        <w:spacing w:after="0" w:line="240" w:lineRule="auto"/>
-        <w:textAlignment w:val="baseline"/>
-        <w:rPr>
-          <w:rFonts w:ascii="Roboto" w:eastAsia="Times New Roman" w:hAnsi="Roboto" w:cs="Times New Roman"/>
-          <w:color w:val="374151"/>
-          <w:szCs w:val="24"/>
-          <w:shd w:val="clear" w:color="auto" w:fill="F7F7F8"/>
-        </w:rPr>
-      </w:pPr>
-    </w:p>
-    <w:p>
-      <w:pPr>
-        <w:shd w:val="clear" w:color="auto" w:fill="F7F7F8"/>
-        <w:spacing w:after="0" w:line="240" w:lineRule="auto"/>
-        <w:textAlignment w:val="baseline"/>
-        <w:rPr>
-          <w:rFonts w:ascii="Roboto" w:eastAsia="Times New Roman" w:hAnsi="Roboto" w:cs="Times New Roman"/>
-          <w:color w:val="374151"/>
-          <w:szCs w:val="24"/>
-          <w:shd w:val="clear" w:color="auto" w:fill="F7F7F8"/>
-        </w:rPr>
-      </w:pPr>
-      <w:r>
-        <w:rPr>
-          <w:rFonts w:ascii="Roboto" w:eastAsia="Times New Roman" w:hAnsi="Roboto" w:cs="Times New Roman"/>
-          <w:color w:val="374151"/>
-          <w:szCs w:val="24"/>
-          <w:shd w:val="clear" w:color="auto" w:fill="F7F7F8"/>
-        </w:rPr>
-        <w:t>When filtering data by date, initiate the filtering operation in a background thread using an ExecutorService. As the filtering progresses, you can update the UI with the partial results or provide a progress indicator. Once the filtering is complete, update the UI with the final filtered data.</w:t>
-      </w:r>
-    </w:p>
-    <w:p>
-      <w:pPr>
-        <w:shd w:val="clear" w:color="auto" w:fill="F7F7F8"/>
-        <w:spacing w:after="0" w:line="240" w:lineRule="auto"/>
-        <w:textAlignment w:val="baseline"/>
-        <w:rPr>
-          <w:rFonts w:ascii="Roboto" w:eastAsia="Times New Roman" w:hAnsi="Roboto" w:cs="Times New Roman"/>
-          <w:color w:val="374151"/>
-          <w:szCs w:val="24"/>
-          <w:shd w:val="clear" w:color="auto" w:fill="F7F7F8"/>
-        </w:rPr>
-      </w:pPr>
-    </w:p>
-    <w:p>
-      <w:pPr>
-        <w:shd w:val="clear" w:color="auto" w:fill="F7F7F8"/>
-        <w:spacing w:after="0" w:line="240" w:lineRule="auto"/>
-        <w:textAlignment w:val="baseline"/>
-        <w:rPr>
-          <w:rFonts w:ascii="Roboto" w:eastAsia="Times New Roman" w:hAnsi="Roboto" w:cs="Times New Roman"/>
-          <w:color w:val="374151"/>
-          <w:szCs w:val="24"/>
-          <w:shd w:val="clear" w:color="auto" w:fill="F7F7F8"/>
-        </w:rPr>
-      </w:pPr>
-      <w:r>
-        <w:rPr>
-          <w:rFonts w:ascii="Roboto" w:eastAsia="Times New Roman" w:hAnsi="Roboto" w:cs="Times New Roman"/>
-          <w:color w:val="374151"/>
-          <w:szCs w:val="24"/>
-          <w:shd w:val="clear" w:color="auto" w:fill="F7F7F8"/>
-        </w:rPr>
-        <w:t>When calculating average values, use a background thread or an ExecutorService to perform the calculations. Update the UI with the partial results or provide a progress indicator if the calculations take a significant amount of time. Once the calculations are finished, update the UI with the final average values.</w:t>
-      </w:r>
-    </w:p>
-    <w:p>
-      <w:pPr>
-        <w:shd w:val="clear" w:color="auto" w:fill="F7F7F8"/>
-        <w:spacing w:after="0" w:line="240" w:lineRule="auto"/>
-        <w:textAlignment w:val="baseline"/>
-        <w:rPr>
-          <w:rFonts w:ascii="Roboto" w:eastAsia="Times New Roman" w:hAnsi="Roboto" w:cs="Times New Roman"/>
-          <w:color w:val="374151"/>
-          <w:szCs w:val="24"/>
-          <w:shd w:val="clear" w:color="auto" w:fill="F7F7F8"/>
-        </w:rPr>
-      </w:pPr>
-    </w:p>
-    <w:p>
-      <w:pPr>
-        <w:shd w:val="clear" w:color="auto" w:fill="F7F7F8"/>
-        <w:spacing w:after="0" w:line="240" w:lineRule="auto"/>
-        <w:textAlignment w:val="baseline"/>
-        <w:rPr>
-          <w:rFonts w:ascii="Roboto" w:eastAsia="Times New Roman" w:hAnsi="Roboto" w:cs="Times New Roman"/>
-          <w:color w:val="374151"/>
-          <w:szCs w:val="24"/>
-          <w:shd w:val="clear" w:color="auto" w:fill="F7F7F8"/>
-        </w:rPr>
-      </w:pPr>
-      <w:r>
-        <w:rPr>
-          <w:rFonts w:ascii="Roboto" w:eastAsia="Times New Roman" w:hAnsi="Roboto" w:cs="Times New Roman"/>
-          <w:color w:val="374151"/>
-          <w:szCs w:val="24"/>
-          <w:shd w:val="clear" w:color="auto" w:fill="F7F7F8"/>
-        </w:rPr>
-        <w:t>Remember to handle any necessary thread synchronization if multiple threads access shared resources or modify the same data. Also, ensure that the UI updates are performed on the JavaFX Application Thread using the Platform.runLater() method.</w:t>
-      </w:r>
-    </w:p>
-    <w:p>
-      <w:pPr>
-        <w:shd w:val="clear" w:color="auto" w:fill="F7F7F8"/>
-        <w:spacing w:after="0" w:line="240" w:lineRule="auto"/>
-        <w:textAlignment w:val="baseline"/>
-        <w:rPr>
-          <w:rFonts w:ascii="Roboto" w:eastAsia="Times New Roman" w:hAnsi="Roboto" w:cs="Times New Roman"/>
-          <w:color w:val="374151"/>
-          <w:szCs w:val="24"/>
-          <w:shd w:val="clear" w:color="auto" w:fill="F7F7F8"/>
-        </w:rPr>
-      </w:pPr>
-    </w:p>
-    <w:p>
-      <w:pPr>
-        <w:shd w:val="clear" w:color="auto" w:fill="F7F7F8"/>
-        <w:spacing w:after="0" w:line="240" w:lineRule="auto"/>
-        <w:textAlignment w:val="baseline"/>
-        <w:rPr>
-          <w:rFonts w:ascii="Roboto" w:eastAsia="Times New Roman" w:hAnsi="Roboto" w:cs="Times New Roman"/>
-          <w:color w:val="374151"/>
-          <w:szCs w:val="24"/>
-        </w:rPr>
-      </w:pPr>
-      <w:r>
-        <w:rPr>
-          <w:rFonts w:ascii="Roboto" w:eastAsia="Times New Roman" w:hAnsi="Roboto" w:cs="Times New Roman"/>
-          <w:color w:val="374151"/>
-          <w:szCs w:val="24"/>
-          <w:shd w:val="clear" w:color="auto" w:fill="F7F7F8"/>
-        </w:rPr>
-        <w:t>By introducing concurrency in these areas, you can enhance the responsiveness of your application and provide a smoother user experience, especially when dealing with large datasets or computationally intensive operations.</w:t>
-      </w:r>
-    </w:p>
-    <w:p>
-      <w:pPr>
-        <w:rPr>
-          <w:rFonts w:ascii="Arial Narrow" w:hAnsi="Arial Narrow"/>
-          <w:color w:val="A6A6A6" w:themeColor="background1" w:themeShade="A6"/>
-          <w:sz w:val="20"/>
-          <w:szCs w:val="20"/>
-          <w:bdr w:val="none" w:sz="0" w:space="0" w:color="auto" w:frame="1"/>
-          <w:shd w:val="clear" w:color="auto" w:fill="FFFFFF"/>
-        </w:rPr>
-      </w:pPr>
-    </w:p>
-    <w:p>
-      <w:pPr>
-        <w:pStyle w:val="Heading2"/>
-      </w:pPr>
-      <w:r>
-        <w:t>8</w:t>
-      </w:r>
-      <w:r>
-        <w:t xml:space="preserve"> </w:t>
-      </w:r>
-      <w:r>
-        <w:t>Evaluation</w:t>
-      </w:r>
-    </w:p>
-    <w:p>
-      <w:pPr>
-        <w:rPr>
-          <w:rStyle w:val="f27"/>
-          <w:rFonts w:ascii="Arial" w:hAnsi="Arial" w:cs="Arial"/>
-          <w:color w:val="000000"/>
-          <w:szCs w:val="24"/>
-          <w:shd w:val="clear" w:color="auto" w:fill="FFFFFF"/>
-        </w:rPr>
-      </w:pPr>
-      <w:r>
-        <w:rPr>
-          <w:rStyle w:val="f27"/>
-          <w:rFonts w:ascii="Arial" w:hAnsi="Arial" w:cs="Arial"/>
-          <w:color w:val="000000"/>
-          <w:szCs w:val="24"/>
-          <w:shd w:val="clear" w:color="auto" w:fill="FFFFFF"/>
-        </w:rPr>
-        <w:t xml:space="preserve"> </w:t>
-      </w:r>
-    </w:p>
-    <w:bookmarkStart w:id="0" w:name="_MON_1494397122"/>
-    <w:bookmarkEnd w:id="0"/>
-    <w:p>
-      <w:r>
-        <w:object w:dxaOrig="9497" w:dyaOrig="4895" w14:anchorId="3701C472">
+      <w:proofErr w:type="spellStart"/>
+      <w:r>
+        <w:t>Github</w:t>
+      </w:r>
+      <w:proofErr w:type="spellEnd"/>
+      <w:r>
+        <w:t xml:space="preserve"> link: </w:t>
+      </w:r>
+      <w:r>
+        <w:t>https://github.com/mahimcbu/CS622/tree/main/Assignments/Hw5/PhiFx</w:t>
+      </w:r>
+      <w:r>
+        <w:br/>
+      </w:r>
+      <w:r>
+        <w:object w:dxaOrig="901" w:dyaOrig="811" w14:anchorId="30D745F0">
           <v:shapetype id="_x0000_t75" coordsize="21600,21600" o:spt="75" o:preferrelative="t" path="m@4@5l@4@11@9@11@9@5xe" filled="f" stroked="f">
             <v:stroke joinstyle="miter"/>
             <v:formulas>
@@ -4924,10 +5595,813 @@
             <v:path o:extrusionok="f" gradientshapeok="t" o:connecttype="rect"/>
             <o:lock v:ext="edit" aspectratio="t"/>
           </v:shapetype>
-          <v:shape id="_x0000_i1025" type="#_x0000_t75" style="width:478.6pt;height:243.85pt" o:ole="">
+          <v:shape id="_x0000_i1026" type="#_x0000_t75" style="width:45.2pt;height:40.75pt" o:ole="">
             <v:imagedata r:id="rId15" o:title=""/>
           </v:shape>
-          <o:OLEObject Type="Embed" ProgID="Excel.Sheet.12" ShapeID="_x0000_i1025" DrawAspect="Content" ObjectID="_1747988204" r:id="rId16"/>
+          <o:OLEObject Type="Embed" ProgID="Package" ShapeID="_x0000_i1026" DrawAspect="Content" ObjectID="_1747988516" r:id="rId16"/>
+        </w:object>
+      </w:r>
+    </w:p>
+    <w:p>
+      <w:pPr>
+        <w:pStyle w:val="Heading3"/>
+      </w:pPr>
+    </w:p>
+    <w:p>
+      <w:pPr>
+        <w:pStyle w:val="Heading3"/>
+        <w15:collapsed/>
+      </w:pPr>
+      <w:r>
+        <w:t>&gt;&gt;</w:t>
+      </w:r>
+      <w:r>
+        <w:t xml:space="preserve">AI generation </w:t>
+      </w:r>
+      <w:r>
+        <w:t xml:space="preserve">OR check: </w:t>
+      </w:r>
+      <w:r>
+        <w:rPr>
+          <w:i/>
+          <w:iCs/>
+        </w:rPr>
+        <w:t>I did not use AI generation here</w:t>
+      </w:r>
+      <w:r>
+        <w:t xml:space="preserve"> __</w:t>
+      </w:r>
+      <w:r>
+        <w:rPr>
+          <w:color w:val="A6A6A6" w:themeColor="background1" w:themeShade="A6"/>
+          <w:sz w:val="20"/>
+          <w:szCs w:val="20"/>
+        </w:rPr>
+        <w:t>(</w:t>
+      </w:r>
+      <w:r>
+        <w:rPr>
+          <w:color w:val="A6A6A6" w:themeColor="background1" w:themeShade="A6"/>
+          <w:sz w:val="20"/>
+          <w:szCs w:val="20"/>
+        </w:rPr>
+        <w:t>C</w:t>
+      </w:r>
+      <w:r>
+        <w:rPr>
+          <w:color w:val="A6A6A6" w:themeColor="background1" w:themeShade="A6"/>
+          <w:sz w:val="20"/>
+          <w:szCs w:val="20"/>
+        </w:rPr>
+        <w:t xml:space="preserve">ollapse </w:t>
+      </w:r>
+      <w:r>
+        <w:rPr>
+          <w:color w:val="A6A6A6" w:themeColor="background1" w:themeShade="A6"/>
+          <w:sz w:val="20"/>
+          <w:szCs w:val="20"/>
+        </w:rPr>
+        <w:t>section before</w:t>
+      </w:r>
+      <w:r>
+        <w:rPr>
+          <w:color w:val="A6A6A6" w:themeColor="background1" w:themeShade="A6"/>
+          <w:sz w:val="20"/>
+          <w:szCs w:val="20"/>
+        </w:rPr>
+        <w:t xml:space="preserve"> submitting</w:t>
+      </w:r>
+      <w:r>
+        <w:rPr>
+          <w:color w:val="A6A6A6" w:themeColor="background1" w:themeShade="A6"/>
+          <w:sz w:val="20"/>
+          <w:szCs w:val="20"/>
+        </w:rPr>
+        <w:t>.</w:t>
+      </w:r>
+      <w:r>
+        <w:rPr>
+          <w:color w:val="A6A6A6" w:themeColor="background1" w:themeShade="A6"/>
+          <w:sz w:val="20"/>
+          <w:szCs w:val="20"/>
+        </w:rPr>
+        <w:t>)</w:t>
+      </w:r>
+    </w:p>
+    <w:p>
+      <w:pPr>
+        <w:spacing w:after="0" w:line="240" w:lineRule="auto"/>
+        <w:rPr>
+          <w:rFonts w:eastAsia="Times New Roman" w:cs="Times New Roman"/>
+          <w:szCs w:val="24"/>
+          <w:u w:val="single"/>
+        </w:rPr>
+      </w:pPr>
+      <w:r>
+        <w:rPr>
+          <w:rFonts w:ascii="Arial" w:eastAsia="Times New Roman" w:hAnsi="Arial" w:cs="Arial"/>
+          <w:color w:val="000000"/>
+          <w:sz w:val="22"/>
+          <w:u w:val="single"/>
+        </w:rPr>
+        <w:t>PARAGRAPH DESCRIBING YOUR VALUE ADDED TO THE AI-GENERATED MATERIAL</w:t>
+      </w:r>
+    </w:p>
+    <w:p>
+      <w:pPr>
+        <w:spacing w:after="0" w:line="240" w:lineRule="auto"/>
+        <w:rPr>
+          <w:rFonts w:ascii="Arial" w:eastAsia="Times New Roman" w:hAnsi="Arial" w:cs="Arial"/>
+          <w:color w:val="000000"/>
+          <w:sz w:val="22"/>
+        </w:rPr>
+      </w:pPr>
+    </w:p>
+    <w:p>
+      <w:pPr>
+        <w:spacing w:after="0" w:line="240" w:lineRule="auto"/>
+        <w:rPr>
+          <w:rFonts w:eastAsia="Times New Roman" w:cs="Times New Roman"/>
+          <w:szCs w:val="24"/>
+          <w:u w:val="single"/>
+        </w:rPr>
+      </w:pPr>
+      <w:r>
+        <w:rPr>
+          <w:rFonts w:ascii="Arial" w:eastAsia="Times New Roman" w:hAnsi="Arial" w:cs="Arial"/>
+          <w:color w:val="000000"/>
+          <w:sz w:val="22"/>
+          <w:u w:val="single"/>
+        </w:rPr>
+        <w:t>MY PROMPT SEQUENCE (ONLY)</w:t>
+      </w:r>
+    </w:p>
+    <w:p>
+      <w:pPr>
+        <w:spacing w:after="0" w:line="240" w:lineRule="auto"/>
+        <w:rPr>
+          <w:rFonts w:ascii="Arial" w:eastAsia="Times New Roman" w:hAnsi="Arial" w:cs="Arial"/>
+          <w:color w:val="000000"/>
+          <w:sz w:val="22"/>
+        </w:rPr>
+      </w:pPr>
+      <w:r>
+        <w:rPr>
+          <w:rFonts w:ascii="Arial" w:eastAsia="Times New Roman" w:hAnsi="Arial" w:cs="Arial"/>
+          <w:color w:val="000000"/>
+          <w:sz w:val="22"/>
+        </w:rPr>
+        <w:t>[1]</w:t>
+      </w:r>
+      <w:r>
+        <w:rPr>
+          <w:rFonts w:ascii="Arial" w:eastAsia="Times New Roman" w:hAnsi="Arial" w:cs="Arial"/>
+          <w:color w:val="000000"/>
+          <w:sz w:val="22"/>
+        </w:rPr>
+        <w:t xml:space="preserve"> </w:t>
+      </w:r>
+      <w:r>
+        <w:rPr>
+          <w:rFonts w:ascii="Arial" w:eastAsia="Times New Roman" w:hAnsi="Arial" w:cs="Arial"/>
+          <w:color w:val="000000"/>
+          <w:sz w:val="22"/>
+        </w:rPr>
+        <w:t xml:space="preserve">I have a </w:t>
+      </w:r>
+      <w:proofErr w:type="spellStart"/>
+      <w:r>
+        <w:rPr>
+          <w:rFonts w:ascii="Arial" w:eastAsia="Times New Roman" w:hAnsi="Arial" w:cs="Arial"/>
+          <w:color w:val="000000"/>
+          <w:sz w:val="22"/>
+        </w:rPr>
+        <w:t>javafx</w:t>
+      </w:r>
+      <w:proofErr w:type="spellEnd"/>
+      <w:r>
+        <w:rPr>
+          <w:rFonts w:ascii="Arial" w:eastAsia="Times New Roman" w:hAnsi="Arial" w:cs="Arial"/>
+          <w:color w:val="000000"/>
+          <w:sz w:val="22"/>
+        </w:rPr>
+        <w:t xml:space="preserve"> </w:t>
+      </w:r>
+      <w:proofErr w:type="spellStart"/>
+      <w:r>
+        <w:rPr>
+          <w:rFonts w:ascii="Arial" w:eastAsia="Times New Roman" w:hAnsi="Arial" w:cs="Arial"/>
+          <w:color w:val="000000"/>
+          <w:sz w:val="22"/>
+        </w:rPr>
+        <w:t>gui</w:t>
+      </w:r>
+      <w:proofErr w:type="spellEnd"/>
+      <w:r>
+        <w:rPr>
+          <w:rFonts w:ascii="Arial" w:eastAsia="Times New Roman" w:hAnsi="Arial" w:cs="Arial"/>
+          <w:color w:val="000000"/>
+          <w:sz w:val="22"/>
+        </w:rPr>
+        <w:t xml:space="preserve"> with buttons to ask user for specific </w:t>
+      </w:r>
+      <w:proofErr w:type="spellStart"/>
+      <w:r>
+        <w:rPr>
+          <w:rFonts w:ascii="Arial" w:eastAsia="Times New Roman" w:hAnsi="Arial" w:cs="Arial"/>
+          <w:color w:val="000000"/>
+          <w:sz w:val="22"/>
+        </w:rPr>
+        <w:t>healthmetrics</w:t>
+      </w:r>
+      <w:proofErr w:type="spellEnd"/>
+      <w:r>
+        <w:rPr>
+          <w:rFonts w:ascii="Arial" w:eastAsia="Times New Roman" w:hAnsi="Arial" w:cs="Arial"/>
+          <w:color w:val="000000"/>
+          <w:sz w:val="22"/>
+        </w:rPr>
+        <w:t xml:space="preserve"> and save it so it can be viewed in the history screen. There. it can be filtered by date, also the average values of the health metrics are shown. Where do you think concurrency will be beneficial and easy to implement?</w:t>
+      </w:r>
+    </w:p>
+    <w:p>
+      <w:pPr>
+        <w:spacing w:after="0" w:line="240" w:lineRule="auto"/>
+        <w:rPr>
+          <w:rFonts w:eastAsia="Times New Roman" w:cs="Times New Roman"/>
+          <w:szCs w:val="24"/>
+        </w:rPr>
+      </w:pPr>
+    </w:p>
+    <w:p>
+      <w:pPr>
+        <w:spacing w:after="0" w:line="240" w:lineRule="auto"/>
+        <w:rPr>
+          <w:rFonts w:ascii="Arial" w:eastAsia="Times New Roman" w:hAnsi="Arial" w:cs="Arial"/>
+          <w:color w:val="000000"/>
+          <w:sz w:val="22"/>
+          <w:u w:val="single"/>
+        </w:rPr>
+      </w:pPr>
+      <w:r>
+        <w:rPr>
+          <w:rFonts w:ascii="Arial" w:eastAsia="Times New Roman" w:hAnsi="Arial" w:cs="Arial"/>
+          <w:color w:val="000000"/>
+          <w:sz w:val="22"/>
+          <w:u w:val="single"/>
+        </w:rPr>
+        <w:t>CODE OR TEXT PRODUCED BY THE ABOVE PROMPT SEQUENCE</w:t>
+      </w:r>
+    </w:p>
+    <w:p>
+      <w:pPr>
+        <w:spacing w:after="0" w:line="240" w:lineRule="auto"/>
+        <w:rPr>
+          <w:rFonts w:eastAsia="Times New Roman" w:cs="Times New Roman"/>
+          <w:szCs w:val="24"/>
+          <w:u w:val="single"/>
+        </w:rPr>
+      </w:pPr>
+      <w:proofErr w:type="spellStart"/>
+      <w:r>
+        <w:rPr>
+          <w:rFonts w:ascii="Arial" w:eastAsia="Times New Roman" w:hAnsi="Arial" w:cs="Arial"/>
+          <w:color w:val="000000"/>
+          <w:sz w:val="22"/>
+          <w:u w:val="single"/>
+        </w:rPr>
+        <w:t>chatGPT</w:t>
+      </w:r>
+      <w:proofErr w:type="spellEnd"/>
+      <w:r>
+        <w:rPr>
+          <w:rFonts w:ascii="Arial" w:eastAsia="Times New Roman" w:hAnsi="Arial" w:cs="Arial"/>
+          <w:color w:val="000000"/>
+          <w:sz w:val="22"/>
+          <w:u w:val="single"/>
+        </w:rPr>
+        <w:t xml:space="preserve"> X</w:t>
+      </w:r>
+    </w:p>
+    <w:p>
+      <w:pPr>
+        <w:spacing w:after="0" w:line="240" w:lineRule="auto"/>
+        <w:rPr>
+          <w:rFonts w:eastAsia="Times New Roman" w:cs="Times New Roman"/>
+          <w:szCs w:val="24"/>
+        </w:rPr>
+      </w:pPr>
+    </w:p>
+    <w:p>
+      <w:pPr>
+        <w:shd w:val="clear" w:color="auto" w:fill="F7F7F8"/>
+        <w:spacing w:after="0" w:line="240" w:lineRule="auto"/>
+        <w:textAlignment w:val="baseline"/>
+        <w:rPr>
+          <w:rFonts w:ascii="Roboto" w:eastAsia="Times New Roman" w:hAnsi="Roboto" w:cs="Times New Roman"/>
+          <w:color w:val="374151"/>
+          <w:szCs w:val="24"/>
+          <w:shd w:val="clear" w:color="auto" w:fill="F7F7F8"/>
+        </w:rPr>
+      </w:pPr>
+      <w:r>
+        <w:rPr>
+          <w:rFonts w:ascii="Roboto" w:eastAsia="Times New Roman" w:hAnsi="Roboto" w:cs="Times New Roman"/>
+          <w:color w:val="374151"/>
+          <w:szCs w:val="24"/>
+          <w:shd w:val="clear" w:color="auto" w:fill="F7F7F8"/>
+        </w:rPr>
+        <w:t xml:space="preserve"> </w:t>
+      </w:r>
+      <w:r>
+        <w:rPr>
+          <w:rFonts w:ascii="Roboto" w:eastAsia="Times New Roman" w:hAnsi="Roboto" w:cs="Times New Roman"/>
+          <w:color w:val="374151"/>
+          <w:szCs w:val="24"/>
+          <w:shd w:val="clear" w:color="auto" w:fill="F7F7F8"/>
+        </w:rPr>
+        <w:t xml:space="preserve">[1] </w:t>
+      </w:r>
+      <w:r>
+        <w:rPr>
+          <w:rFonts w:ascii="Roboto" w:eastAsia="Times New Roman" w:hAnsi="Roboto" w:cs="Times New Roman"/>
+          <w:color w:val="374151"/>
+          <w:szCs w:val="24"/>
+          <w:shd w:val="clear" w:color="auto" w:fill="F7F7F8"/>
+        </w:rPr>
+        <w:t>In your scenario, there are a few areas where introducing concurrency can be beneficial and relatively easy to implement:</w:t>
+      </w:r>
+    </w:p>
+    <w:p>
+      <w:pPr>
+        <w:shd w:val="clear" w:color="auto" w:fill="F7F7F8"/>
+        <w:spacing w:after="0" w:line="240" w:lineRule="auto"/>
+        <w:textAlignment w:val="baseline"/>
+        <w:rPr>
+          <w:rFonts w:ascii="Roboto" w:eastAsia="Times New Roman" w:hAnsi="Roboto" w:cs="Times New Roman"/>
+          <w:color w:val="374151"/>
+          <w:szCs w:val="24"/>
+          <w:shd w:val="clear" w:color="auto" w:fill="F7F7F8"/>
+        </w:rPr>
+      </w:pPr>
+    </w:p>
+    <w:p>
+      <w:pPr>
+        <w:shd w:val="clear" w:color="auto" w:fill="F7F7F8"/>
+        <w:spacing w:after="0" w:line="240" w:lineRule="auto"/>
+        <w:textAlignment w:val="baseline"/>
+        <w:rPr>
+          <w:rFonts w:ascii="Roboto" w:eastAsia="Times New Roman" w:hAnsi="Roboto" w:cs="Times New Roman"/>
+          <w:color w:val="374151"/>
+          <w:szCs w:val="24"/>
+          <w:shd w:val="clear" w:color="auto" w:fill="F7F7F8"/>
+        </w:rPr>
+      </w:pPr>
+      <w:r>
+        <w:rPr>
+          <w:rFonts w:ascii="Roboto" w:eastAsia="Times New Roman" w:hAnsi="Roboto" w:cs="Times New Roman"/>
+          <w:color w:val="374151"/>
+          <w:szCs w:val="24"/>
+          <w:shd w:val="clear" w:color="auto" w:fill="F7F7F8"/>
+        </w:rPr>
+        <w:t>Fetching data from external sources: If your application needs to retrieve data from external sources, such as an API or a database, you can perform these operations in a background thread. This allows the UI to remain responsive while the data is being fetched. For example, when loading historical health metrics from a remote server, you can use a separate thread to fetch the data, and once it's retrieved, update the UI with the results.</w:t>
+      </w:r>
+    </w:p>
+    <w:p>
+      <w:pPr>
+        <w:shd w:val="clear" w:color="auto" w:fill="F7F7F8"/>
+        <w:spacing w:after="0" w:line="240" w:lineRule="auto"/>
+        <w:textAlignment w:val="baseline"/>
+        <w:rPr>
+          <w:rFonts w:ascii="Roboto" w:eastAsia="Times New Roman" w:hAnsi="Roboto" w:cs="Times New Roman"/>
+          <w:color w:val="374151"/>
+          <w:szCs w:val="24"/>
+          <w:shd w:val="clear" w:color="auto" w:fill="F7F7F8"/>
+        </w:rPr>
+      </w:pPr>
+    </w:p>
+    <w:p>
+      <w:pPr>
+        <w:shd w:val="clear" w:color="auto" w:fill="F7F7F8"/>
+        <w:spacing w:after="0" w:line="240" w:lineRule="auto"/>
+        <w:textAlignment w:val="baseline"/>
+        <w:rPr>
+          <w:rFonts w:ascii="Roboto" w:eastAsia="Times New Roman" w:hAnsi="Roboto" w:cs="Times New Roman"/>
+          <w:color w:val="374151"/>
+          <w:szCs w:val="24"/>
+          <w:shd w:val="clear" w:color="auto" w:fill="F7F7F8"/>
+        </w:rPr>
+      </w:pPr>
+      <w:r>
+        <w:rPr>
+          <w:rFonts w:ascii="Roboto" w:eastAsia="Times New Roman" w:hAnsi="Roboto" w:cs="Times New Roman"/>
+          <w:color w:val="374151"/>
+          <w:szCs w:val="24"/>
+          <w:shd w:val="clear" w:color="auto" w:fill="F7F7F8"/>
+        </w:rPr>
+        <w:t>Filtering data by date: When filtering health metrics by date, if the dataset is large, the filtering process can be time-consuming. By performing the filtering operation in a background thread, you ensure that the UI remains responsive during the process. Users can continue interacting with the application while the filtering is in progress. Once the filtering is complete, you can update the UI with the filtered results.</w:t>
+      </w:r>
+    </w:p>
+    <w:p>
+      <w:pPr>
+        <w:shd w:val="clear" w:color="auto" w:fill="F7F7F8"/>
+        <w:spacing w:after="0" w:line="240" w:lineRule="auto"/>
+        <w:textAlignment w:val="baseline"/>
+        <w:rPr>
+          <w:rFonts w:ascii="Roboto" w:eastAsia="Times New Roman" w:hAnsi="Roboto" w:cs="Times New Roman"/>
+          <w:color w:val="374151"/>
+          <w:szCs w:val="24"/>
+          <w:shd w:val="clear" w:color="auto" w:fill="F7F7F8"/>
+        </w:rPr>
+      </w:pPr>
+    </w:p>
+    <w:p>
+      <w:pPr>
+        <w:shd w:val="clear" w:color="auto" w:fill="F7F7F8"/>
+        <w:spacing w:after="0" w:line="240" w:lineRule="auto"/>
+        <w:textAlignment w:val="baseline"/>
+        <w:rPr>
+          <w:rFonts w:ascii="Roboto" w:eastAsia="Times New Roman" w:hAnsi="Roboto" w:cs="Times New Roman"/>
+          <w:color w:val="374151"/>
+          <w:szCs w:val="24"/>
+          <w:shd w:val="clear" w:color="auto" w:fill="F7F7F8"/>
+        </w:rPr>
+      </w:pPr>
+      <w:r>
+        <w:rPr>
+          <w:rFonts w:ascii="Roboto" w:eastAsia="Times New Roman" w:hAnsi="Roboto" w:cs="Times New Roman"/>
+          <w:color w:val="374151"/>
+          <w:szCs w:val="24"/>
+          <w:shd w:val="clear" w:color="auto" w:fill="F7F7F8"/>
+        </w:rPr>
+        <w:t>Calculating average values: If calculating average values of health metrics involves a large dataset or complex calculations, it can be a good candidate for concurrency. By performing the calculations in a separate thread, you prevent the UI from freezing while the averages are being computed. Once the calculations are finished, you can update the UI with the average values.</w:t>
+      </w:r>
+    </w:p>
+    <w:p>
+      <w:pPr>
+        <w:shd w:val="clear" w:color="auto" w:fill="F7F7F8"/>
+        <w:spacing w:after="0" w:line="240" w:lineRule="auto"/>
+        <w:textAlignment w:val="baseline"/>
+        <w:rPr>
+          <w:rFonts w:ascii="Roboto" w:eastAsia="Times New Roman" w:hAnsi="Roboto" w:cs="Times New Roman"/>
+          <w:color w:val="374151"/>
+          <w:szCs w:val="24"/>
+          <w:shd w:val="clear" w:color="auto" w:fill="F7F7F8"/>
+        </w:rPr>
+      </w:pPr>
+    </w:p>
+    <w:p>
+      <w:pPr>
+        <w:shd w:val="clear" w:color="auto" w:fill="F7F7F8"/>
+        <w:spacing w:after="0" w:line="240" w:lineRule="auto"/>
+        <w:textAlignment w:val="baseline"/>
+        <w:rPr>
+          <w:rFonts w:ascii="Roboto" w:eastAsia="Times New Roman" w:hAnsi="Roboto" w:cs="Times New Roman"/>
+          <w:color w:val="374151"/>
+          <w:szCs w:val="24"/>
+          <w:shd w:val="clear" w:color="auto" w:fill="F7F7F8"/>
+        </w:rPr>
+      </w:pPr>
+      <w:r>
+        <w:rPr>
+          <w:rFonts w:ascii="Roboto" w:eastAsia="Times New Roman" w:hAnsi="Roboto" w:cs="Times New Roman"/>
+          <w:color w:val="374151"/>
+          <w:szCs w:val="24"/>
+          <w:shd w:val="clear" w:color="auto" w:fill="F7F7F8"/>
+        </w:rPr>
+        <w:t xml:space="preserve">To implement concurrency in these areas, you can utilize Java's </w:t>
+      </w:r>
+      <w:proofErr w:type="spellStart"/>
+      <w:r>
+        <w:rPr>
+          <w:rFonts w:ascii="Roboto" w:eastAsia="Times New Roman" w:hAnsi="Roboto" w:cs="Times New Roman"/>
+          <w:color w:val="374151"/>
+          <w:szCs w:val="24"/>
+          <w:shd w:val="clear" w:color="auto" w:fill="F7F7F8"/>
+        </w:rPr>
+        <w:t>ExecutorService</w:t>
+      </w:r>
+      <w:proofErr w:type="spellEnd"/>
+      <w:r>
+        <w:rPr>
+          <w:rFonts w:ascii="Roboto" w:eastAsia="Times New Roman" w:hAnsi="Roboto" w:cs="Times New Roman"/>
+          <w:color w:val="374151"/>
+          <w:szCs w:val="24"/>
+          <w:shd w:val="clear" w:color="auto" w:fill="F7F7F8"/>
+        </w:rPr>
+        <w:t xml:space="preserve"> or the JavaFX concurrency utilities. Here's a general outline of how you can approach it:</w:t>
+      </w:r>
+    </w:p>
+    <w:p>
+      <w:pPr>
+        <w:shd w:val="clear" w:color="auto" w:fill="F7F7F8"/>
+        <w:spacing w:after="0" w:line="240" w:lineRule="auto"/>
+        <w:textAlignment w:val="baseline"/>
+        <w:rPr>
+          <w:rFonts w:ascii="Roboto" w:eastAsia="Times New Roman" w:hAnsi="Roboto" w:cs="Times New Roman"/>
+          <w:color w:val="374151"/>
+          <w:szCs w:val="24"/>
+          <w:shd w:val="clear" w:color="auto" w:fill="F7F7F8"/>
+        </w:rPr>
+      </w:pPr>
+    </w:p>
+    <w:p>
+      <w:pPr>
+        <w:shd w:val="clear" w:color="auto" w:fill="F7F7F8"/>
+        <w:spacing w:after="0" w:line="240" w:lineRule="auto"/>
+        <w:textAlignment w:val="baseline"/>
+        <w:rPr>
+          <w:rFonts w:ascii="Roboto" w:eastAsia="Times New Roman" w:hAnsi="Roboto" w:cs="Times New Roman"/>
+          <w:color w:val="374151"/>
+          <w:szCs w:val="24"/>
+          <w:shd w:val="clear" w:color="auto" w:fill="F7F7F8"/>
+        </w:rPr>
+      </w:pPr>
+      <w:r>
+        <w:rPr>
+          <w:rFonts w:ascii="Roboto" w:eastAsia="Times New Roman" w:hAnsi="Roboto" w:cs="Times New Roman"/>
+          <w:color w:val="374151"/>
+          <w:szCs w:val="24"/>
+          <w:shd w:val="clear" w:color="auto" w:fill="F7F7F8"/>
+        </w:rPr>
+        <w:t xml:space="preserve">When fetching data from external sources, use a separate thread or an </w:t>
+      </w:r>
+      <w:proofErr w:type="spellStart"/>
+      <w:r>
+        <w:rPr>
+          <w:rFonts w:ascii="Roboto" w:eastAsia="Times New Roman" w:hAnsi="Roboto" w:cs="Times New Roman"/>
+          <w:color w:val="374151"/>
+          <w:szCs w:val="24"/>
+          <w:shd w:val="clear" w:color="auto" w:fill="F7F7F8"/>
+        </w:rPr>
+        <w:t>ExecutorService</w:t>
+      </w:r>
+      <w:proofErr w:type="spellEnd"/>
+      <w:r>
+        <w:rPr>
+          <w:rFonts w:ascii="Roboto" w:eastAsia="Times New Roman" w:hAnsi="Roboto" w:cs="Times New Roman"/>
+          <w:color w:val="374151"/>
+          <w:szCs w:val="24"/>
+          <w:shd w:val="clear" w:color="auto" w:fill="F7F7F8"/>
+        </w:rPr>
+        <w:t xml:space="preserve"> to perform the network request and retrieve the data. Once the data is obtained, update the UI accordingly.</w:t>
+      </w:r>
+    </w:p>
+    <w:p>
+      <w:pPr>
+        <w:shd w:val="clear" w:color="auto" w:fill="F7F7F8"/>
+        <w:spacing w:after="0" w:line="240" w:lineRule="auto"/>
+        <w:textAlignment w:val="baseline"/>
+        <w:rPr>
+          <w:rFonts w:ascii="Roboto" w:eastAsia="Times New Roman" w:hAnsi="Roboto" w:cs="Times New Roman"/>
+          <w:color w:val="374151"/>
+          <w:szCs w:val="24"/>
+          <w:shd w:val="clear" w:color="auto" w:fill="F7F7F8"/>
+        </w:rPr>
+      </w:pPr>
+    </w:p>
+    <w:p>
+      <w:pPr>
+        <w:shd w:val="clear" w:color="auto" w:fill="F7F7F8"/>
+        <w:spacing w:after="0" w:line="240" w:lineRule="auto"/>
+        <w:textAlignment w:val="baseline"/>
+        <w:rPr>
+          <w:rFonts w:ascii="Roboto" w:eastAsia="Times New Roman" w:hAnsi="Roboto" w:cs="Times New Roman"/>
+          <w:color w:val="374151"/>
+          <w:szCs w:val="24"/>
+          <w:shd w:val="clear" w:color="auto" w:fill="F7F7F8"/>
+        </w:rPr>
+      </w:pPr>
+      <w:r>
+        <w:rPr>
+          <w:rFonts w:ascii="Roboto" w:eastAsia="Times New Roman" w:hAnsi="Roboto" w:cs="Times New Roman"/>
+          <w:color w:val="374151"/>
+          <w:szCs w:val="24"/>
+          <w:shd w:val="clear" w:color="auto" w:fill="F7F7F8"/>
+        </w:rPr>
+        <w:t xml:space="preserve">When filtering data by date, initiate the filtering operation in a background thread using an </w:t>
+      </w:r>
+      <w:proofErr w:type="spellStart"/>
+      <w:r>
+        <w:rPr>
+          <w:rFonts w:ascii="Roboto" w:eastAsia="Times New Roman" w:hAnsi="Roboto" w:cs="Times New Roman"/>
+          <w:color w:val="374151"/>
+          <w:szCs w:val="24"/>
+          <w:shd w:val="clear" w:color="auto" w:fill="F7F7F8"/>
+        </w:rPr>
+        <w:t>ExecutorService</w:t>
+      </w:r>
+      <w:proofErr w:type="spellEnd"/>
+      <w:r>
+        <w:rPr>
+          <w:rFonts w:ascii="Roboto" w:eastAsia="Times New Roman" w:hAnsi="Roboto" w:cs="Times New Roman"/>
+          <w:color w:val="374151"/>
+          <w:szCs w:val="24"/>
+          <w:shd w:val="clear" w:color="auto" w:fill="F7F7F8"/>
+        </w:rPr>
+        <w:t>. As the filtering progresses, you can update the UI with the partial results or provide a progress indicator. Once the filtering is complete, update the UI with the final filtered data.</w:t>
+      </w:r>
+    </w:p>
+    <w:p>
+      <w:pPr>
+        <w:shd w:val="clear" w:color="auto" w:fill="F7F7F8"/>
+        <w:spacing w:after="0" w:line="240" w:lineRule="auto"/>
+        <w:textAlignment w:val="baseline"/>
+        <w:rPr>
+          <w:rFonts w:ascii="Roboto" w:eastAsia="Times New Roman" w:hAnsi="Roboto" w:cs="Times New Roman"/>
+          <w:color w:val="374151"/>
+          <w:szCs w:val="24"/>
+          <w:shd w:val="clear" w:color="auto" w:fill="F7F7F8"/>
+        </w:rPr>
+      </w:pPr>
+    </w:p>
+    <w:p>
+      <w:pPr>
+        <w:shd w:val="clear" w:color="auto" w:fill="F7F7F8"/>
+        <w:spacing w:after="0" w:line="240" w:lineRule="auto"/>
+        <w:textAlignment w:val="baseline"/>
+        <w:rPr>
+          <w:rFonts w:ascii="Roboto" w:eastAsia="Times New Roman" w:hAnsi="Roboto" w:cs="Times New Roman"/>
+          <w:color w:val="374151"/>
+          <w:szCs w:val="24"/>
+          <w:shd w:val="clear" w:color="auto" w:fill="F7F7F8"/>
+        </w:rPr>
+      </w:pPr>
+      <w:r>
+        <w:rPr>
+          <w:rFonts w:ascii="Roboto" w:eastAsia="Times New Roman" w:hAnsi="Roboto" w:cs="Times New Roman"/>
+          <w:color w:val="374151"/>
+          <w:szCs w:val="24"/>
+          <w:shd w:val="clear" w:color="auto" w:fill="F7F7F8"/>
+        </w:rPr>
+        <w:t xml:space="preserve">When calculating average values, use a background thread or an </w:t>
+      </w:r>
+      <w:proofErr w:type="spellStart"/>
+      <w:r>
+        <w:rPr>
+          <w:rFonts w:ascii="Roboto" w:eastAsia="Times New Roman" w:hAnsi="Roboto" w:cs="Times New Roman"/>
+          <w:color w:val="374151"/>
+          <w:szCs w:val="24"/>
+          <w:shd w:val="clear" w:color="auto" w:fill="F7F7F8"/>
+        </w:rPr>
+        <w:t>ExecutorService</w:t>
+      </w:r>
+      <w:proofErr w:type="spellEnd"/>
+      <w:r>
+        <w:rPr>
+          <w:rFonts w:ascii="Roboto" w:eastAsia="Times New Roman" w:hAnsi="Roboto" w:cs="Times New Roman"/>
+          <w:color w:val="374151"/>
+          <w:szCs w:val="24"/>
+          <w:shd w:val="clear" w:color="auto" w:fill="F7F7F8"/>
+        </w:rPr>
+        <w:t xml:space="preserve"> to perform the calculations. Update the UI with the partial results or provide a progress indicator if the calculations take a significant amount of time. Once the calculations are finished, update the UI with the final average values.</w:t>
+      </w:r>
+    </w:p>
+    <w:p>
+      <w:pPr>
+        <w:shd w:val="clear" w:color="auto" w:fill="F7F7F8"/>
+        <w:spacing w:after="0" w:line="240" w:lineRule="auto"/>
+        <w:textAlignment w:val="baseline"/>
+        <w:rPr>
+          <w:rFonts w:ascii="Roboto" w:eastAsia="Times New Roman" w:hAnsi="Roboto" w:cs="Times New Roman"/>
+          <w:color w:val="374151"/>
+          <w:szCs w:val="24"/>
+          <w:shd w:val="clear" w:color="auto" w:fill="F7F7F8"/>
+        </w:rPr>
+      </w:pPr>
+    </w:p>
+    <w:p>
+      <w:pPr>
+        <w:shd w:val="clear" w:color="auto" w:fill="F7F7F8"/>
+        <w:spacing w:after="0" w:line="240" w:lineRule="auto"/>
+        <w:textAlignment w:val="baseline"/>
+        <w:rPr>
+          <w:rFonts w:ascii="Roboto" w:eastAsia="Times New Roman" w:hAnsi="Roboto" w:cs="Times New Roman"/>
+          <w:color w:val="374151"/>
+          <w:szCs w:val="24"/>
+          <w:shd w:val="clear" w:color="auto" w:fill="F7F7F8"/>
+        </w:rPr>
+      </w:pPr>
+      <w:r>
+        <w:rPr>
+          <w:rFonts w:ascii="Roboto" w:eastAsia="Times New Roman" w:hAnsi="Roboto" w:cs="Times New Roman"/>
+          <w:color w:val="374151"/>
+          <w:szCs w:val="24"/>
+          <w:shd w:val="clear" w:color="auto" w:fill="F7F7F8"/>
+        </w:rPr>
+        <w:t xml:space="preserve">Remember to handle any necessary thread synchronization if multiple threads access shared resources or modify the same data. Also, ensure that the UI updates are performed on the JavaFX Application Thread using the </w:t>
+      </w:r>
+      <w:proofErr w:type="spellStart"/>
+      <w:r>
+        <w:rPr>
+          <w:rFonts w:ascii="Roboto" w:eastAsia="Times New Roman" w:hAnsi="Roboto" w:cs="Times New Roman"/>
+          <w:color w:val="374151"/>
+          <w:szCs w:val="24"/>
+          <w:shd w:val="clear" w:color="auto" w:fill="F7F7F8"/>
+        </w:rPr>
+        <w:t>Platform.runLater</w:t>
+      </w:r>
+      <w:proofErr w:type="spellEnd"/>
+      <w:r>
+        <w:rPr>
+          <w:rFonts w:ascii="Roboto" w:eastAsia="Times New Roman" w:hAnsi="Roboto" w:cs="Times New Roman"/>
+          <w:color w:val="374151"/>
+          <w:szCs w:val="24"/>
+          <w:shd w:val="clear" w:color="auto" w:fill="F7F7F8"/>
+        </w:rPr>
+        <w:t>() method.</w:t>
+      </w:r>
+    </w:p>
+    <w:p>
+      <w:pPr>
+        <w:shd w:val="clear" w:color="auto" w:fill="F7F7F8"/>
+        <w:spacing w:after="0" w:line="240" w:lineRule="auto"/>
+        <w:textAlignment w:val="baseline"/>
+        <w:rPr>
+          <w:rFonts w:ascii="Roboto" w:eastAsia="Times New Roman" w:hAnsi="Roboto" w:cs="Times New Roman"/>
+          <w:color w:val="374151"/>
+          <w:szCs w:val="24"/>
+          <w:shd w:val="clear" w:color="auto" w:fill="F7F7F8"/>
+        </w:rPr>
+      </w:pPr>
+    </w:p>
+    <w:p>
+      <w:pPr>
+        <w:shd w:val="clear" w:color="auto" w:fill="F7F7F8"/>
+        <w:spacing w:after="0" w:line="240" w:lineRule="auto"/>
+        <w:textAlignment w:val="baseline"/>
+        <w:rPr>
+          <w:rFonts w:ascii="Roboto" w:eastAsia="Times New Roman" w:hAnsi="Roboto" w:cs="Times New Roman"/>
+          <w:color w:val="374151"/>
+          <w:szCs w:val="24"/>
+        </w:rPr>
+      </w:pPr>
+      <w:r>
+        <w:rPr>
+          <w:rFonts w:ascii="Roboto" w:eastAsia="Times New Roman" w:hAnsi="Roboto" w:cs="Times New Roman"/>
+          <w:color w:val="374151"/>
+          <w:szCs w:val="24"/>
+          <w:shd w:val="clear" w:color="auto" w:fill="F7F7F8"/>
+        </w:rPr>
+        <w:t>By introducing concurrency in these areas, you can enhance the responsiveness of your application and provide a smoother user experience, especially when dealing with large datasets or computationally intensive operations.</w:t>
+      </w:r>
+    </w:p>
+    <w:p>
+      <w:pPr>
+        <w:rPr>
+          <w:rFonts w:ascii="Arial Narrow" w:hAnsi="Arial Narrow"/>
+          <w:color w:val="A6A6A6" w:themeColor="background1" w:themeShade="A6"/>
+          <w:sz w:val="20"/>
+          <w:szCs w:val="20"/>
+          <w:bdr w:val="none" w:sz="0" w:space="0" w:color="auto" w:frame="1"/>
+          <w:shd w:val="clear" w:color="auto" w:fill="FFFFFF"/>
+        </w:rPr>
+      </w:pPr>
+    </w:p>
+    <w:p>
+      <w:pPr>
+        <w:pStyle w:val="Heading2"/>
+      </w:pPr>
+      <w:r>
+        <w:t>8</w:t>
+      </w:r>
+      <w:r>
+        <w:t xml:space="preserve"> </w:t>
+      </w:r>
+      <w:r>
+        <w:t>Evaluation</w:t>
+      </w:r>
+    </w:p>
+    <w:p>
+      <w:pPr>
+        <w:rPr>
+          <w:rStyle w:val="f27"/>
+          <w:rFonts w:ascii="Arial" w:hAnsi="Arial" w:cs="Arial"/>
+          <w:color w:val="000000"/>
+          <w:szCs w:val="24"/>
+          <w:shd w:val="clear" w:color="auto" w:fill="FFFFFF"/>
+        </w:rPr>
+      </w:pPr>
+      <w:r>
+        <w:rPr>
+          <w:rStyle w:val="f27"/>
+          <w:rFonts w:ascii="Arial" w:hAnsi="Arial" w:cs="Arial"/>
+          <w:color w:val="000000"/>
+          <w:szCs w:val="24"/>
+          <w:shd w:val="clear" w:color="auto" w:fill="FFFFFF"/>
+        </w:rPr>
+        <w:t xml:space="preserve"> </w:t>
+      </w:r>
+    </w:p>
+    <w:bookmarkStart w:id="0" w:name="_MON_1494397122"/>
+    <w:bookmarkEnd w:id="0"/>
+    <w:p>
+      <w:r>
+        <w:object w:dxaOrig="9497" w:dyaOrig="4895" w14:anchorId="3701C472">
+          <v:shape id="_x0000_i1025" type="#_x0000_t75" style="width:478.9pt;height:243.9pt" o:ole="">
+            <v:imagedata r:id="rId17" o:title=""/>
+          </v:shape>
+          <o:OLEObject Type="Embed" ProgID="Excel.Sheet.12" ShapeID="_x0000_i1025" DrawAspect="Content" ObjectID="_1747988517" r:id="rId18"/>
         </w:object>
       </w:r>
     </w:p>

</xml_diff>